<commit_message>
CIV-8440 added applicant 2 data in document
</commit_message>
<xml_diff>
--- a/docker/docmosis/templates/CV-SPC-HRN-ENG-01274.docx
+++ b/docker/docmosis/templates/CV-SPC-HRN-ENG-01274.docx
@@ -1,6 +1,6 @@
 
 <file path=word/document.xml><?xml version="1.0" encoding="utf-8"?>
-<w:document xmlns:wpc="http://schemas.microsoft.com/office/word/2010/wordprocessingCanvas" xmlns:cx="http://schemas.microsoft.com/office/drawing/2014/chartex" xmlns:cx1="http://schemas.microsoft.com/office/drawing/2015/9/8/chartex" xmlns:cx2="http://schemas.microsoft.com/office/drawing/2015/10/21/chartex" xmlns:cx3="http://schemas.microsoft.com/office/drawing/2016/5/9/chartex" xmlns:cx4="http://schemas.microsoft.com/office/drawing/2016/5/10/chartex" xmlns:cx5="http://schemas.microsoft.com/office/drawing/2016/5/11/chartex" xmlns:cx6="http://schemas.microsoft.com/office/drawing/2016/5/12/chartex" xmlns:cx7="http://schemas.microsoft.com/office/drawing/2016/5/13/chartex" xmlns:cx8="http://schemas.microsoft.com/office/drawing/2016/5/14/chartex" xmlns:mc="http://schemas.openxmlformats.org/markup-compatibility/2006" xmlns:aink="http://schemas.microsoft.com/office/drawing/2016/ink" xmlns:am3d="http://schemas.microsoft.com/office/drawing/2017/model3d" xmlns:o="urn:schemas-microsoft-com:office:office" xmlns:oel="http://schemas.microsoft.com/office/2019/extlst" xmlns:r="http://schemas.openxmlformats.org/officeDocument/2006/relationships" xmlns:m="http://schemas.openxmlformats.org/officeDocument/2006/math" xmlns:v="urn:schemas-microsoft-com:vml" xmlns:wp14="http://schemas.microsoft.com/office/word/2010/wordprocessingDrawing" xmlns:wp="http://schemas.openxmlformats.org/drawingml/2006/wordprocessingDrawing" xmlns:w10="urn:schemas-microsoft-com:office:word" xmlns:w="http://schemas.openxmlformats.org/wordprocessingml/2006/main" xmlns:w14="http://schemas.microsoft.com/office/word/2010/wordml" xmlns:w15="http://schemas.microsoft.com/office/word/2012/wordml" xmlns:w16cex="http://schemas.microsoft.com/office/word/2018/wordml/cex" xmlns:w16cid="http://schemas.microsoft.com/office/word/2016/wordml/cid" xmlns:w16="http://schemas.microsoft.com/office/word/2018/wordml" xmlns:w16sdtdh="http://schemas.microsoft.com/office/word/2020/wordml/sdtdatahash" xmlns:w16se="http://schemas.microsoft.com/office/word/2015/wordml/symex" xmlns:wpg="http://schemas.microsoft.com/office/word/2010/wordprocessingGroup" xmlns:wpi="http://schemas.microsoft.com/office/word/2010/wordprocessingInk" xmlns:wne="http://schemas.microsoft.com/office/word/2006/wordml" xmlns:wps="http://schemas.microsoft.com/office/word/2010/wordprocessingShape" mc:Ignorable="w14 w15 w16se w16cid w16 w16cex w16sdtdh wp14">
+<w:document xmlns:wpc="http://schemas.microsoft.com/office/word/2010/wordprocessingCanvas" xmlns:cx="http://schemas.microsoft.com/office/drawing/2014/chartex" xmlns:cx1="http://schemas.microsoft.com/office/drawing/2015/9/8/chartex" xmlns:cx2="http://schemas.microsoft.com/office/drawing/2015/10/21/chartex" xmlns:cx3="http://schemas.microsoft.com/office/drawing/2016/5/9/chartex" xmlns:cx4="http://schemas.microsoft.com/office/drawing/2016/5/10/chartex" xmlns:cx5="http://schemas.microsoft.com/office/drawing/2016/5/11/chartex" xmlns:cx6="http://schemas.microsoft.com/office/drawing/2016/5/12/chartex" xmlns:cx7="http://schemas.microsoft.com/office/drawing/2016/5/13/chartex" xmlns:cx8="http://schemas.microsoft.com/office/drawing/2016/5/14/chartex" xmlns:mc="http://schemas.openxmlformats.org/markup-compatibility/2006" xmlns:aink="http://schemas.microsoft.com/office/drawing/2016/ink" xmlns:am3d="http://schemas.microsoft.com/office/drawing/2017/model3d" xmlns:o="urn:schemas-microsoft-com:office:office" xmlns:r="http://schemas.openxmlformats.org/officeDocument/2006/relationships" xmlns:m="http://schemas.openxmlformats.org/officeDocument/2006/math" xmlns:v="urn:schemas-microsoft-com:vml" xmlns:wp14="http://schemas.microsoft.com/office/word/2010/wordprocessingDrawing" xmlns:wp="http://schemas.openxmlformats.org/drawingml/2006/wordprocessingDrawing" xmlns:w10="urn:schemas-microsoft-com:office:word" xmlns:w="http://schemas.openxmlformats.org/wordprocessingml/2006/main" xmlns:w14="http://schemas.microsoft.com/office/word/2010/wordml" xmlns:w15="http://schemas.microsoft.com/office/word/2012/wordml" xmlns:w16cex="http://schemas.microsoft.com/office/word/2018/wordml/cex" xmlns:w16cid="http://schemas.microsoft.com/office/word/2016/wordml/cid" xmlns:w16="http://schemas.microsoft.com/office/word/2018/wordml" xmlns:w16sdtdh="http://schemas.microsoft.com/office/word/2020/wordml/sdtdatahash" xmlns:w16se="http://schemas.microsoft.com/office/word/2015/wordml/symex" xmlns:wpg="http://schemas.microsoft.com/office/word/2010/wordprocessingGroup" xmlns:wpi="http://schemas.microsoft.com/office/word/2010/wordprocessingInk" xmlns:wne="http://schemas.microsoft.com/office/word/2006/wordml" xmlns:wps="http://schemas.microsoft.com/office/word/2010/wordprocessingShape" mc:Ignorable="w14 w15 w16se w16cid w16 w16cex w16sdtdh wp14">
   <w:body>
     <w:p>
       <w:pPr>
@@ -108,6 +108,7 @@
                 <w:szCs w:val="28"/>
               </w:rPr>
             </w:pPr>
+            <w:proofErr w:type="gramStart"/>
             <w:r>
               <w:rPr>
                 <w:rFonts w:ascii="GDSTransportWebsite" w:hAnsi="GDSTransportWebsite"/>
@@ -115,7 +116,17 @@
                 <w:sz w:val="44"/>
                 <w:szCs w:val="44"/>
               </w:rPr>
-              <w:t>Directions questionnaire</w:t>
+              <w:t>Directions</w:t>
+            </w:r>
+            <w:proofErr w:type="gramEnd"/>
+            <w:r>
+              <w:rPr>
+                <w:rFonts w:ascii="GDSTransportWebsite" w:hAnsi="GDSTransportWebsite"/>
+                <w:color w:val="0A0A0A"/>
+                <w:sz w:val="44"/>
+                <w:szCs w:val="44"/>
+              </w:rPr>
+              <w:t xml:space="preserve"> questionnaire</w:t>
             </w:r>
           </w:p>
           <w:p>
@@ -129,7 +140,27 @@
                 <w:sz w:val="28"/>
                 <w:szCs w:val="28"/>
               </w:rPr>
-              <w:t>Claim number: &lt;&lt;referenceNumber&gt;&gt;</w:t>
+              <w:t>Claim number: &lt;&lt;</w:t>
+            </w:r>
+            <w:proofErr w:type="spellStart"/>
+            <w:r>
+              <w:rPr>
+                <w:rFonts w:ascii="GDSTransportWebsite" w:hAnsi="GDSTransportWebsite"/>
+                <w:color w:val="60686D"/>
+                <w:sz w:val="28"/>
+                <w:szCs w:val="28"/>
+              </w:rPr>
+              <w:t>referenceNumber</w:t>
+            </w:r>
+            <w:proofErr w:type="spellEnd"/>
+            <w:r>
+              <w:rPr>
+                <w:rFonts w:ascii="GDSTransportWebsite" w:hAnsi="GDSTransportWebsite"/>
+                <w:color w:val="60686D"/>
+                <w:sz w:val="28"/>
+                <w:szCs w:val="28"/>
+              </w:rPr>
+              <w:t>&gt;&gt;</w:t>
             </w:r>
           </w:p>
         </w:tc>
@@ -240,7 +271,27 @@
                 <w:sz w:val="28"/>
                 <w:szCs w:val="28"/>
               </w:rPr>
-              <w:t>Case name: &lt;&lt;caseName&gt;&gt;</w:t>
+              <w:t>Case name: &lt;&lt;</w:t>
+            </w:r>
+            <w:proofErr w:type="spellStart"/>
+            <w:r>
+              <w:rPr>
+                <w:rFonts w:ascii="GDSTransportWebsite" w:hAnsi="GDSTransportWebsite"/>
+                <w:color w:val="60686D"/>
+                <w:sz w:val="28"/>
+                <w:szCs w:val="28"/>
+              </w:rPr>
+              <w:t>caseName</w:t>
+            </w:r>
+            <w:proofErr w:type="spellEnd"/>
+            <w:r>
+              <w:rPr>
+                <w:rFonts w:ascii="GDSTransportWebsite" w:hAnsi="GDSTransportWebsite"/>
+                <w:color w:val="60686D"/>
+                <w:sz w:val="28"/>
+                <w:szCs w:val="28"/>
+              </w:rPr>
+              <w:t>&gt;&gt;</w:t>
             </w:r>
           </w:p>
         </w:tc>
@@ -369,7 +420,16 @@
                 <w:sz w:val="20"/>
                 <w:szCs w:val="20"/>
               </w:rPr>
-              <w:t>Defendant ref: &lt;&lt;solicitorReferences.respondentSolicitor1Reference&gt;&gt;</w:t>
+              <w:t xml:space="preserve">Defendant ref: </w:t>
+            </w:r>
+            <w:r>
+              <w:rPr>
+                <w:rFonts w:ascii="GDSTransportWebsite" w:hAnsi="GDSTransportWebsite"/>
+                <w:color w:val="60686D"/>
+                <w:sz w:val="20"/>
+                <w:szCs w:val="20"/>
+              </w:rPr>
+              <w:t>&lt;&lt;solicitorReferences.respondentSolicitor1Reference&gt;&gt;</w:t>
             </w:r>
           </w:p>
         </w:tc>
@@ -404,7 +464,98 @@
                 <w:sz w:val="20"/>
                 <w:szCs w:val="20"/>
               </w:rPr>
-              <w:t>Received: &lt;&lt;{dateFormat(submittedOn, ‘d MMMM yyyy’, ‘dd-MM-yyyy’)}&gt;&gt;</w:t>
+              <w:t>Received: &lt;</w:t>
+            </w:r>
+            <w:proofErr w:type="gramStart"/>
+            <w:r>
+              <w:rPr>
+                <w:rFonts w:ascii="GDSTransportWebsite" w:eastAsia="Times New Roman" w:hAnsi="GDSTransportWebsite" w:cs="Times New Roman"/>
+                <w:color w:val="60686D"/>
+                <w:sz w:val="20"/>
+                <w:szCs w:val="20"/>
+              </w:rPr>
+              <w:t>&lt;{</w:t>
+            </w:r>
+            <w:proofErr w:type="spellStart"/>
+            <w:proofErr w:type="gramEnd"/>
+            <w:r>
+              <w:rPr>
+                <w:rFonts w:ascii="GDSTransportWebsite" w:eastAsia="Times New Roman" w:hAnsi="GDSTransportWebsite" w:cs="Times New Roman"/>
+                <w:color w:val="60686D"/>
+                <w:sz w:val="20"/>
+                <w:szCs w:val="20"/>
+              </w:rPr>
+              <w:t>dateFormat</w:t>
+            </w:r>
+            <w:proofErr w:type="spellEnd"/>
+            <w:r>
+              <w:rPr>
+                <w:rFonts w:ascii="GDSTransportWebsite" w:eastAsia="Times New Roman" w:hAnsi="GDSTransportWebsite" w:cs="Times New Roman"/>
+                <w:color w:val="60686D"/>
+                <w:sz w:val="20"/>
+                <w:szCs w:val="20"/>
+              </w:rPr>
+              <w:t>(</w:t>
+            </w:r>
+            <w:proofErr w:type="spellStart"/>
+            <w:r>
+              <w:rPr>
+                <w:rFonts w:ascii="GDSTransportWebsite" w:eastAsia="Times New Roman" w:hAnsi="GDSTransportWebsite" w:cs="Times New Roman"/>
+                <w:color w:val="60686D"/>
+                <w:sz w:val="20"/>
+                <w:szCs w:val="20"/>
+              </w:rPr>
+              <w:t>submittedOn</w:t>
+            </w:r>
+            <w:proofErr w:type="spellEnd"/>
+            <w:r>
+              <w:rPr>
+                <w:rFonts w:ascii="GDSTransportWebsite" w:eastAsia="Times New Roman" w:hAnsi="GDSTransportWebsite" w:cs="Times New Roman"/>
+                <w:color w:val="60686D"/>
+                <w:sz w:val="20"/>
+                <w:szCs w:val="20"/>
+              </w:rPr>
+              <w:t xml:space="preserve">, ‘d MMMM </w:t>
+            </w:r>
+            <w:proofErr w:type="spellStart"/>
+            <w:r>
+              <w:rPr>
+                <w:rFonts w:ascii="GDSTransportWebsite" w:eastAsia="Times New Roman" w:hAnsi="GDSTransportWebsite" w:cs="Times New Roman"/>
+                <w:color w:val="60686D"/>
+                <w:sz w:val="20"/>
+                <w:szCs w:val="20"/>
+              </w:rPr>
+              <w:t>yyyy</w:t>
+            </w:r>
+            <w:proofErr w:type="spellEnd"/>
+            <w:r>
+              <w:rPr>
+                <w:rFonts w:ascii="GDSTransportWebsite" w:eastAsia="Times New Roman" w:hAnsi="GDSTransportWebsite" w:cs="Times New Roman"/>
+                <w:color w:val="60686D"/>
+                <w:sz w:val="20"/>
+                <w:szCs w:val="20"/>
+              </w:rPr>
+              <w:t>’, ‘dd-MM-</w:t>
+            </w:r>
+            <w:proofErr w:type="spellStart"/>
+            <w:r>
+              <w:rPr>
+                <w:rFonts w:ascii="GDSTransportWebsite" w:eastAsia="Times New Roman" w:hAnsi="GDSTransportWebsite" w:cs="Times New Roman"/>
+                <w:color w:val="60686D"/>
+                <w:sz w:val="20"/>
+                <w:szCs w:val="20"/>
+              </w:rPr>
+              <w:t>yyyy</w:t>
+            </w:r>
+            <w:proofErr w:type="spellEnd"/>
+            <w:r>
+              <w:rPr>
+                <w:rFonts w:ascii="GDSTransportWebsite" w:eastAsia="Times New Roman" w:hAnsi="GDSTransportWebsite" w:cs="Times New Roman"/>
+                <w:color w:val="60686D"/>
+                <w:sz w:val="20"/>
+                <w:szCs w:val="20"/>
+              </w:rPr>
+              <w:t>’)}&gt;&gt;</w:t>
             </w:r>
           </w:p>
         </w:tc>
@@ -490,7 +641,7 @@
         </w:tc>
         <w:tc>
           <w:tcPr>
-            <w:tcW w:w="6520" w:type="dxa"/>
+            <w:tcW w:w="6521" w:type="dxa"/>
             <w:tcBorders>
               <w:top w:val="nil"/>
               <w:left w:val="nil"/>
@@ -547,7 +698,7 @@
         </w:tc>
         <w:tc>
           <w:tcPr>
-            <w:tcW w:w="6520" w:type="dxa"/>
+            <w:tcW w:w="6521" w:type="dxa"/>
             <w:tcBorders>
               <w:top w:val="nil"/>
               <w:left w:val="nil"/>
@@ -569,7 +720,23 @@
                 <w:rFonts w:ascii="GDSTransportWebsite" w:hAnsi="GDSTransportWebsite"/>
                 <w:color w:val="0A0A0A"/>
               </w:rPr>
-              <w:t>&lt;&lt;cs_{applicant.primaryAddress.AddressLine1!=null}&gt;&gt;&lt;&lt;applicant.primaryAddress.AddressLine1&gt;&gt;&lt;&lt;es_&gt;&gt;&lt;&lt;cs_{!isBlank(applicant.primaryAddress.AddressLine2)}&gt;&gt;</w:t>
+              <w:t>&lt;&lt;cs_{</w:t>
+            </w:r>
+            <w:proofErr w:type="gramStart"/>
+            <w:r>
+              <w:rPr>
+                <w:rFonts w:ascii="GDSTransportWebsite" w:hAnsi="GDSTransportWebsite"/>
+                <w:color w:val="0A0A0A"/>
+              </w:rPr>
+              <w:t>applicant.primaryAddress.AddressLine</w:t>
+            </w:r>
+            <w:proofErr w:type="gramEnd"/>
+            <w:r>
+              <w:rPr>
+                <w:rFonts w:ascii="GDSTransportWebsite" w:hAnsi="GDSTransportWebsite"/>
+                <w:color w:val="0A0A0A"/>
+              </w:rPr>
+              <w:t>1!=null}&gt;&gt;&lt;&lt;applicant.primaryAddress.AddressLine1&gt;&gt;&lt;&lt;es_&gt;&gt;&lt;&lt;cs_{!isBlank(applicant.primaryAddress.AddressLine2)}&gt;&gt;</w:t>
             </w:r>
           </w:p>
           <w:p>
@@ -586,7 +753,30 @@
                 <w:rFonts w:ascii="GDSTransportWebsite" w:hAnsi="GDSTransportWebsite"/>
                 <w:color w:val="0A0A0A"/>
               </w:rPr>
-              <w:t>&lt;&lt;applicant.primaryAddress.AddressLine2&gt;&gt;&lt;&lt;es_&gt;&gt;&lt;&lt;cs_{!isBlank(applicant.primaryAddress.AddressLine3)}&gt;&gt;</w:t>
+              <w:t>&lt;&lt;</w:t>
+            </w:r>
+            <w:proofErr w:type="gramStart"/>
+            <w:r>
+              <w:rPr>
+                <w:rFonts w:ascii="GDSTransportWebsite" w:hAnsi="GDSTransportWebsite"/>
+                <w:color w:val="0A0A0A"/>
+              </w:rPr>
+              <w:t>applicant.primaryAddress.AddressLine</w:t>
+            </w:r>
+            <w:proofErr w:type="gramEnd"/>
+            <w:r>
+              <w:rPr>
+                <w:rFonts w:ascii="GDSTransportWebsite" w:hAnsi="GDSTransportWebsite"/>
+                <w:color w:val="0A0A0A"/>
+              </w:rPr>
+              <w:t>2&gt;&gt;&lt;&lt;es_&gt;&gt;&lt;&lt;cs_{!isBlank(applicant.primaryAddress.AddressLine</w:t>
+            </w:r>
+            <w:r>
+              <w:rPr>
+                <w:rFonts w:ascii="GDSTransportWebsite" w:hAnsi="GDSTransportWebsite"/>
+                <w:color w:val="0A0A0A"/>
+              </w:rPr>
+              <w:t>3)}&gt;&gt;</w:t>
             </w:r>
           </w:p>
           <w:p>
@@ -602,7 +792,23 @@
                 <w:rFonts w:ascii="GDSTransportWebsite" w:hAnsi="GDSTransportWebsite"/>
                 <w:color w:val="0A0A0A"/>
               </w:rPr>
-              <w:t>&lt;&lt;applicant.primaryAddress.AddressLine3&gt;&gt;&lt;&lt;es_&gt;&gt;&lt;&lt;cs_{!isBlank(applicant.primaryAddress.PostTown)}&gt;&gt;</w:t>
+              <w:t>&lt;&lt;</w:t>
+            </w:r>
+            <w:proofErr w:type="gramStart"/>
+            <w:r>
+              <w:rPr>
+                <w:rFonts w:ascii="GDSTransportWebsite" w:hAnsi="GDSTransportWebsite"/>
+                <w:color w:val="0A0A0A"/>
+              </w:rPr>
+              <w:t>applicant.primaryAddress.AddressLine</w:t>
+            </w:r>
+            <w:proofErr w:type="gramEnd"/>
+            <w:r>
+              <w:rPr>
+                <w:rFonts w:ascii="GDSTransportWebsite" w:hAnsi="GDSTransportWebsite"/>
+                <w:color w:val="0A0A0A"/>
+              </w:rPr>
+              <w:t>3&gt;&gt;&lt;&lt;es_&gt;&gt;&lt;&lt;cs_{!isBlank(applicant.primaryAddress.PostTown)}&gt;&gt;</w:t>
             </w:r>
           </w:p>
           <w:p>
@@ -618,7 +824,25 @@
                 <w:rFonts w:ascii="GDSTransportWebsite" w:hAnsi="GDSTransportWebsite"/>
                 <w:color w:val="0A0A0A"/>
               </w:rPr>
-              <w:t>&lt;&lt;applicant.primaryAddress.PostTown&gt;&gt;&lt;&lt;es_&gt;&gt;</w:t>
+              <w:t>&lt;&lt;</w:t>
+            </w:r>
+            <w:proofErr w:type="spellStart"/>
+            <w:proofErr w:type="gramStart"/>
+            <w:r>
+              <w:rPr>
+                <w:rFonts w:ascii="GDSTransportWebsite" w:hAnsi="GDSTransportWebsite"/>
+                <w:color w:val="0A0A0A"/>
+              </w:rPr>
+              <w:t>applicant.primaryAddress.PostTown</w:t>
+            </w:r>
+            <w:proofErr w:type="spellEnd"/>
+            <w:proofErr w:type="gramEnd"/>
+            <w:r>
+              <w:rPr>
+                <w:rFonts w:ascii="GDSTransportWebsite" w:hAnsi="GDSTransportWebsite"/>
+                <w:color w:val="0A0A0A"/>
+              </w:rPr>
+              <w:t>&gt;&gt;&lt;&lt;es_&gt;&gt;</w:t>
             </w:r>
           </w:p>
           <w:p>
@@ -634,7 +858,23 @@
                 <w:rFonts w:ascii="GDSTransportWebsite" w:hAnsi="GDSTransportWebsite"/>
                 <w:color w:val="0A0A0A"/>
               </w:rPr>
-              <w:t>&lt;&lt;applicant.primaryAddress.PostCode&gt;&gt;&lt;&lt;cs_{!isBlank(applicant.primaryAddress.Country)}&gt;&gt;</w:t>
+              <w:t>&lt;&lt;</w:t>
+            </w:r>
+            <w:proofErr w:type="gramStart"/>
+            <w:r>
+              <w:rPr>
+                <w:rFonts w:ascii="GDSTransportWebsite" w:hAnsi="GDSTransportWebsite"/>
+                <w:color w:val="0A0A0A"/>
+              </w:rPr>
+              <w:t>applicant.primaryAddress.PostCode</w:t>
+            </w:r>
+            <w:proofErr w:type="gramEnd"/>
+            <w:r>
+              <w:rPr>
+                <w:rFonts w:ascii="GDSTransportWebsite" w:hAnsi="GDSTransportWebsite"/>
+                <w:color w:val="0A0A0A"/>
+              </w:rPr>
+              <w:t>&gt;&gt;&lt;&lt;cs_{!isBlank(applicant.primaryAddress.Country)}&gt;&gt;</w:t>
             </w:r>
           </w:p>
           <w:p>
@@ -651,8 +891,633 @@
                 <w:rFonts w:ascii="GDSTransportWebsite" w:hAnsi="GDSTransportWebsite"/>
                 <w:color w:val="0A0A0A"/>
               </w:rPr>
-              <w:t>&lt;&lt;applicant.primaryAddress.Country&gt;&gt;&lt;&lt;es_&gt;&gt;</w:t>
-            </w:r>
+              <w:t>&lt;&lt;</w:t>
+            </w:r>
+            <w:proofErr w:type="spellStart"/>
+            <w:proofErr w:type="gramStart"/>
+            <w:r>
+              <w:rPr>
+                <w:rFonts w:ascii="GDSTransportWebsite" w:hAnsi="GDSTransportWebsite"/>
+                <w:color w:val="0A0A0A"/>
+              </w:rPr>
+              <w:t>applicant.primaryAddress.Country</w:t>
+            </w:r>
+            <w:proofErr w:type="spellEnd"/>
+            <w:proofErr w:type="gramEnd"/>
+            <w:r>
+              <w:rPr>
+                <w:rFonts w:ascii="GDSTransportWebsite" w:hAnsi="GDSTransportWebsite"/>
+                <w:color w:val="0A0A0A"/>
+              </w:rPr>
+              <w:t>&gt;&gt;&lt;&lt;es_&gt;&gt;</w:t>
+            </w:r>
+          </w:p>
+        </w:tc>
+      </w:tr>
+      <w:tr>
+        <w:tc>
+          <w:tcPr>
+            <w:tcW w:w="3539" w:type="dxa"/>
+            <w:tcBorders>
+              <w:top w:val="nil"/>
+              <w:left w:val="nil"/>
+              <w:bottom w:val="nil"/>
+              <w:right w:val="nil"/>
+            </w:tcBorders>
+          </w:tcPr>
+          <w:p>
+            <w:pPr>
+              <w:pStyle w:val="NormalWeb"/>
+              <w:spacing w:before="40" w:beforeAutospacing="0" w:after="40" w:afterAutospacing="0"/>
+              <w:rPr>
+                <w:rFonts w:ascii="GDSTransportWebsite" w:hAnsi="GDSTransportWebsite"/>
+                <w:b/>
+                <w:bCs/>
+                <w:color w:val="0A0A0A"/>
+                <w:shd w:val="clear" w:color="auto" w:fill="FFFFFF"/>
+              </w:rPr>
+            </w:pPr>
+            <w:r>
+              <w:rPr>
+                <w:rFonts w:ascii="GDSTransportWebsite" w:hAnsi="GDSTransportWebsite"/>
+                <w:b/>
+                <w:bCs/>
+                <w:color w:val="0A0A0A"/>
+                <w:shd w:val="clear" w:color="auto" w:fill="FFFFFF"/>
+              </w:rPr>
+              <w:t>&lt;&lt;</w:t>
+            </w:r>
+            <w:proofErr w:type="spellStart"/>
+            <w:r>
+              <w:rPr>
+                <w:rFonts w:ascii="GDSTransportWebsite" w:hAnsi="GDSTransportWebsite"/>
+                <w:b/>
+                <w:bCs/>
+                <w:color w:val="0A0A0A"/>
+                <w:shd w:val="clear" w:color="auto" w:fill="FFFFFF"/>
+              </w:rPr>
+              <w:t>cr</w:t>
+            </w:r>
+            <w:proofErr w:type="spellEnd"/>
+            <w:r>
+              <w:rPr>
+                <w:rFonts w:ascii="GDSTransportWebsite" w:hAnsi="GDSTransportWebsite"/>
+                <w:b/>
+                <w:bCs/>
+                <w:color w:val="0A0A0A"/>
+                <w:shd w:val="clear" w:color="auto" w:fill="FFFFFF"/>
+              </w:rPr>
+              <w:t>{</w:t>
+            </w:r>
+            <w:proofErr w:type="gramStart"/>
+            <w:r>
+              <w:rPr>
+                <w:rFonts w:ascii="GDSTransportWebsite" w:hAnsi="GDSTransportWebsite"/>
+                <w:b/>
+                <w:bCs/>
+                <w:color w:val="0A0A0A"/>
+                <w:shd w:val="clear" w:color="auto" w:fill="FFFFFF"/>
+              </w:rPr>
+              <w:t>applicant2.name!=</w:t>
+            </w:r>
+            <w:proofErr w:type="gramEnd"/>
+            <w:r>
+              <w:rPr>
+                <w:rFonts w:ascii="GDSTransportWebsite" w:hAnsi="GDSTransportWebsite"/>
+                <w:b/>
+                <w:bCs/>
+                <w:color w:val="0A0A0A"/>
+                <w:shd w:val="clear" w:color="auto" w:fill="FFFFFF"/>
+              </w:rPr>
+              <w:t>null}&gt;&gt;</w:t>
+            </w:r>
+          </w:p>
+        </w:tc>
+        <w:tc>
+          <w:tcPr>
+            <w:tcW w:w="6521" w:type="dxa"/>
+            <w:tcBorders>
+              <w:top w:val="nil"/>
+              <w:left w:val="nil"/>
+              <w:bottom w:val="nil"/>
+              <w:right w:val="nil"/>
+            </w:tcBorders>
+          </w:tcPr>
+          <w:p>
+            <w:pPr>
+              <w:spacing w:before="40" w:after="40"/>
+              <w:rPr>
+                <w:rFonts w:ascii="GDSTransportWebsite" w:hAnsi="GDSTransportWebsite"/>
+                <w:color w:val="0A0A0A"/>
+              </w:rPr>
+            </w:pPr>
+          </w:p>
+        </w:tc>
+      </w:tr>
+      <w:tr>
+        <w:tc>
+          <w:tcPr>
+            <w:tcW w:w="3539" w:type="dxa"/>
+            <w:tcBorders>
+              <w:top w:val="nil"/>
+              <w:left w:val="nil"/>
+              <w:bottom w:val="nil"/>
+              <w:right w:val="nil"/>
+            </w:tcBorders>
+          </w:tcPr>
+          <w:p>
+            <w:pPr>
+              <w:pStyle w:val="NormalWeb"/>
+              <w:spacing w:before="40" w:beforeAutospacing="0" w:after="40" w:afterAutospacing="0"/>
+              <w:rPr>
+                <w:rFonts w:ascii="GDSTransportWebsite" w:hAnsi="GDSTransportWebsite"/>
+                <w:b/>
+                <w:bCs/>
+                <w:color w:val="0A0A0A"/>
+                <w:shd w:val="clear" w:color="auto" w:fill="FFFFFF"/>
+              </w:rPr>
+            </w:pPr>
+            <w:r>
+              <w:rPr>
+                <w:rFonts w:ascii="GDSTransportWebsite" w:hAnsi="GDSTransportWebsite"/>
+                <w:b/>
+                <w:bCs/>
+                <w:color w:val="0A0A0A"/>
+                <w:shd w:val="clear" w:color="auto" w:fill="FFFFFF"/>
+              </w:rPr>
+              <w:t>Name</w:t>
+            </w:r>
+          </w:p>
+          <w:p>
+            <w:pPr>
+              <w:pStyle w:val="NormalWeb"/>
+              <w:spacing w:before="40" w:beforeAutospacing="0" w:after="40" w:afterAutospacing="0"/>
+              <w:rPr>
+                <w:rFonts w:ascii="GDSTransportWebsite" w:hAnsi="GDSTransportWebsite"/>
+                <w:b/>
+                <w:bCs/>
+                <w:color w:val="0A0A0A"/>
+                <w:shd w:val="clear" w:color="auto" w:fill="FFFFFF"/>
+              </w:rPr>
+            </w:pPr>
+          </w:p>
+        </w:tc>
+        <w:tc>
+          <w:tcPr>
+            <w:tcW w:w="6521" w:type="dxa"/>
+            <w:tcBorders>
+              <w:top w:val="nil"/>
+              <w:left w:val="nil"/>
+              <w:bottom w:val="nil"/>
+              <w:right w:val="nil"/>
+            </w:tcBorders>
+          </w:tcPr>
+          <w:p>
+            <w:pPr>
+              <w:spacing w:before="40" w:after="40"/>
+              <w:rPr>
+                <w:rFonts w:ascii="GDSTransportWebsite" w:hAnsi="GDSTransportWebsite"/>
+                <w:color w:val="0A0A0A"/>
+              </w:rPr>
+            </w:pPr>
+            <w:r>
+              <w:rPr>
+                <w:rFonts w:ascii="GDSTransportWebsite" w:hAnsi="GDSTransportWebsite"/>
+                <w:color w:val="0A0A0A"/>
+              </w:rPr>
+              <w:t>&lt;&lt;applicant</w:t>
+            </w:r>
+            <w:r>
+              <w:rPr>
+                <w:rFonts w:ascii="GDSTransportWebsite" w:hAnsi="GDSTransportWebsite"/>
+                <w:color w:val="0A0A0A"/>
+              </w:rPr>
+              <w:t>2</w:t>
+            </w:r>
+            <w:r>
+              <w:rPr>
+                <w:rFonts w:ascii="GDSTransportWebsite" w:hAnsi="GDSTransportWebsite"/>
+                <w:color w:val="0A0A0A"/>
+              </w:rPr>
+              <w:t xml:space="preserve">.name&gt;&gt; </w:t>
+            </w:r>
+          </w:p>
+        </w:tc>
+      </w:tr>
+      <w:tr>
+        <w:tc>
+          <w:tcPr>
+            <w:tcW w:w="3539" w:type="dxa"/>
+            <w:tcBorders>
+              <w:top w:val="nil"/>
+              <w:left w:val="nil"/>
+              <w:bottom w:val="nil"/>
+              <w:right w:val="nil"/>
+            </w:tcBorders>
+          </w:tcPr>
+          <w:p>
+            <w:pPr>
+              <w:pStyle w:val="NormalWeb"/>
+              <w:spacing w:before="40" w:beforeAutospacing="0" w:after="40" w:afterAutospacing="0"/>
+              <w:rPr>
+                <w:rFonts w:ascii="GDSTransportWebsite" w:hAnsi="GDSTransportWebsite"/>
+                <w:b/>
+                <w:bCs/>
+                <w:color w:val="0A0A0A"/>
+                <w:shd w:val="clear" w:color="auto" w:fill="FFFFFF"/>
+              </w:rPr>
+            </w:pPr>
+            <w:r>
+              <w:rPr>
+                <w:rFonts w:ascii="GDSTransportWebsite" w:hAnsi="GDSTransportWebsite"/>
+                <w:b/>
+                <w:bCs/>
+                <w:color w:val="0A0A0A"/>
+                <w:shd w:val="clear" w:color="auto" w:fill="FFFFFF"/>
+              </w:rPr>
+              <w:t xml:space="preserve">Address </w:t>
+            </w:r>
+          </w:p>
+        </w:tc>
+        <w:tc>
+          <w:tcPr>
+            <w:tcW w:w="6521" w:type="dxa"/>
+            <w:tcBorders>
+              <w:top w:val="nil"/>
+              <w:left w:val="nil"/>
+              <w:bottom w:val="nil"/>
+              <w:right w:val="nil"/>
+            </w:tcBorders>
+          </w:tcPr>
+          <w:p>
+            <w:pPr>
+              <w:spacing w:before="40" w:after="40"/>
+              <w:rPr>
+                <w:rFonts w:ascii="Arial" w:hAnsi="Arial" w:cs="Arial"/>
+                <w:sz w:val="22"/>
+                <w:szCs w:val="22"/>
+              </w:rPr>
+            </w:pPr>
+            <w:r>
+              <w:rPr>
+                <w:rFonts w:ascii="GDSTransportWebsite" w:hAnsi="GDSTransportWebsite"/>
+                <w:color w:val="0A0A0A"/>
+              </w:rPr>
+              <w:t>&lt;&lt;cs_{</w:t>
+            </w:r>
+            <w:proofErr w:type="gramStart"/>
+            <w:r>
+              <w:rPr>
+                <w:rFonts w:ascii="GDSTransportWebsite" w:hAnsi="GDSTransportWebsite"/>
+                <w:color w:val="0A0A0A"/>
+              </w:rPr>
+              <w:t>applicant</w:t>
+            </w:r>
+            <w:r>
+              <w:rPr>
+                <w:rFonts w:ascii="GDSTransportWebsite" w:hAnsi="GDSTransportWebsite"/>
+                <w:color w:val="0A0A0A"/>
+              </w:rPr>
+              <w:t>2</w:t>
+            </w:r>
+            <w:r>
+              <w:rPr>
+                <w:rFonts w:ascii="GDSTransportWebsite" w:hAnsi="GDSTransportWebsite"/>
+                <w:color w:val="0A0A0A"/>
+              </w:rPr>
+              <w:t>.primaryAddress.AddressLine</w:t>
+            </w:r>
+            <w:proofErr w:type="gramEnd"/>
+            <w:r>
+              <w:rPr>
+                <w:rFonts w:ascii="GDSTransportWebsite" w:hAnsi="GDSTransportWebsite"/>
+                <w:color w:val="0A0A0A"/>
+              </w:rPr>
+              <w:t>1!=null}&gt;&gt;&lt;&lt;applicant</w:t>
+            </w:r>
+            <w:r>
+              <w:rPr>
+                <w:rFonts w:ascii="GDSTransportWebsite" w:hAnsi="GDSTransportWebsite"/>
+                <w:color w:val="0A0A0A"/>
+              </w:rPr>
+              <w:t>2</w:t>
+            </w:r>
+            <w:r>
+              <w:rPr>
+                <w:rFonts w:ascii="GDSTransportWebsite" w:hAnsi="GDSTransportWebsite"/>
+                <w:color w:val="0A0A0A"/>
+              </w:rPr>
+              <w:t>.primaryAddress.AddressLine1&gt;&gt;&lt;&lt;es_&gt;&gt;&lt;&lt;cs_{!isBlank(applicant</w:t>
+            </w:r>
+            <w:r>
+              <w:rPr>
+                <w:rFonts w:ascii="GDSTransportWebsite" w:hAnsi="GDSTransportWebsite"/>
+                <w:color w:val="0A0A0A"/>
+              </w:rPr>
+              <w:t>2</w:t>
+            </w:r>
+            <w:r>
+              <w:rPr>
+                <w:rFonts w:ascii="GDSTransportWebsite" w:hAnsi="GDSTransportWebsite"/>
+                <w:color w:val="0A0A0A"/>
+              </w:rPr>
+              <w:t>.primaryAddress.AddressLine2)}&gt;&gt;</w:t>
+            </w:r>
+          </w:p>
+          <w:p>
+            <w:pPr>
+              <w:spacing w:before="40" w:after="40"/>
+              <w:rPr>
+                <w:rFonts w:ascii="Arial" w:hAnsi="Arial" w:cs="Arial"/>
+                <w:sz w:val="22"/>
+                <w:szCs w:val="22"/>
+              </w:rPr>
+            </w:pPr>
+            <w:proofErr w:type="gramStart"/>
+            <w:r>
+              <w:rPr>
+                <w:rFonts w:ascii="GDSTransportWebsite" w:hAnsi="GDSTransportWebsite"/>
+                <w:color w:val="0A0A0A"/>
+              </w:rPr>
+              <w:t>&lt;&lt;applicant</w:t>
+            </w:r>
+            <w:r>
+              <w:rPr>
+                <w:rFonts w:ascii="GDSTransportWebsite" w:hAnsi="GDSTransportWebsite"/>
+                <w:color w:val="0A0A0A"/>
+              </w:rPr>
+              <w:t>2</w:t>
+            </w:r>
+            <w:r>
+              <w:rPr>
+                <w:rFonts w:ascii="GDSTransportWebsite" w:hAnsi="GDSTransportWebsite"/>
+                <w:color w:val="0A0A0A"/>
+              </w:rPr>
+              <w:t>.primaryAddress.AddressLine</w:t>
+            </w:r>
+            <w:proofErr w:type="gramEnd"/>
+            <w:r>
+              <w:rPr>
+                <w:rFonts w:ascii="GDSTransportWebsite" w:hAnsi="GDSTransportWebsite"/>
+                <w:color w:val="0A0A0A"/>
+              </w:rPr>
+              <w:t>2&gt;&gt;&lt;&lt;es_&gt;&gt;&lt;&lt;cs_{!isBlank(applicant</w:t>
+            </w:r>
+            <w:r>
+              <w:rPr>
+                <w:rFonts w:ascii="GDSTransportWebsite" w:hAnsi="GDSTransportWebsite"/>
+                <w:color w:val="0A0A0A"/>
+              </w:rPr>
+              <w:t>2</w:t>
+            </w:r>
+            <w:r>
+              <w:rPr>
+                <w:rFonts w:ascii="GDSTransportWebsite" w:hAnsi="GDSTransportWebsite"/>
+                <w:color w:val="0A0A0A"/>
+              </w:rPr>
+              <w:t>.primaryAddress.AddressLine3)}&gt;&gt;</w:t>
+            </w:r>
+          </w:p>
+          <w:p>
+            <w:pPr>
+              <w:spacing w:before="40" w:after="40"/>
+              <w:rPr>
+                <w:rFonts w:ascii="GDSTransportWebsite" w:hAnsi="GDSTransportWebsite"/>
+                <w:color w:val="0A0A0A"/>
+              </w:rPr>
+            </w:pPr>
+            <w:proofErr w:type="gramStart"/>
+            <w:r>
+              <w:rPr>
+                <w:rFonts w:ascii="GDSTransportWebsite" w:hAnsi="GDSTransportWebsite"/>
+                <w:color w:val="0A0A0A"/>
+              </w:rPr>
+              <w:t>&lt;&lt;applicant</w:t>
+            </w:r>
+            <w:r>
+              <w:rPr>
+                <w:rFonts w:ascii="GDSTransportWebsite" w:hAnsi="GDSTransportWebsite"/>
+                <w:color w:val="0A0A0A"/>
+              </w:rPr>
+              <w:t>2</w:t>
+            </w:r>
+            <w:r>
+              <w:rPr>
+                <w:rFonts w:ascii="GDSTransportWebsite" w:hAnsi="GDSTransportWebsite"/>
+                <w:color w:val="0A0A0A"/>
+              </w:rPr>
+              <w:t>.primaryAddress.AddressLine</w:t>
+            </w:r>
+            <w:proofErr w:type="gramEnd"/>
+            <w:r>
+              <w:rPr>
+                <w:rFonts w:ascii="GDSTransportWebsite" w:hAnsi="GDSTransportWebsite"/>
+                <w:color w:val="0A0A0A"/>
+              </w:rPr>
+              <w:t>3&gt;&gt;&lt;&lt;es_&gt;&gt;&lt;&lt;cs_{!isBlank(applicant</w:t>
+            </w:r>
+            <w:r>
+              <w:rPr>
+                <w:rFonts w:ascii="GDSTransportWebsite" w:hAnsi="GDSTransportWebsite"/>
+                <w:color w:val="0A0A0A"/>
+              </w:rPr>
+              <w:t>2</w:t>
+            </w:r>
+            <w:r>
+              <w:rPr>
+                <w:rFonts w:ascii="GDSTransportWebsite" w:hAnsi="GDSTransportWebsite"/>
+                <w:color w:val="0A0A0A"/>
+              </w:rPr>
+              <w:t>.primaryAddress.PostTown)}&gt;&gt;</w:t>
+            </w:r>
+          </w:p>
+          <w:p>
+            <w:pPr>
+              <w:spacing w:before="40" w:after="40"/>
+              <w:rPr>
+                <w:rFonts w:ascii="GDSTransportWebsite" w:hAnsi="GDSTransportWebsite"/>
+                <w:color w:val="0A0A0A"/>
+              </w:rPr>
+            </w:pPr>
+            <w:proofErr w:type="gramStart"/>
+            <w:r>
+              <w:rPr>
+                <w:rFonts w:ascii="GDSTransportWebsite" w:hAnsi="GDSTransportWebsite"/>
+                <w:color w:val="0A0A0A"/>
+              </w:rPr>
+              <w:t>&lt;&lt;applicant</w:t>
+            </w:r>
+            <w:r>
+              <w:rPr>
+                <w:rFonts w:ascii="GDSTransportWebsite" w:hAnsi="GDSTransportWebsite"/>
+                <w:color w:val="0A0A0A"/>
+              </w:rPr>
+              <w:t>2</w:t>
+            </w:r>
+            <w:r>
+              <w:rPr>
+                <w:rFonts w:ascii="GDSTransportWebsite" w:hAnsi="GDSTransportWebsite"/>
+                <w:color w:val="0A0A0A"/>
+              </w:rPr>
+              <w:t>.primaryAddress.PostTown</w:t>
+            </w:r>
+            <w:proofErr w:type="gramEnd"/>
+            <w:r>
+              <w:rPr>
+                <w:rFonts w:ascii="GDSTransportWebsite" w:hAnsi="GDSTransportWebsite"/>
+                <w:color w:val="0A0A0A"/>
+              </w:rPr>
+              <w:t>&gt;&gt;&lt;&lt;es_&gt;&gt;</w:t>
+            </w:r>
+          </w:p>
+          <w:p>
+            <w:pPr>
+              <w:spacing w:before="40" w:after="40"/>
+              <w:rPr>
+                <w:rFonts w:ascii="GDSTransportWebsite" w:hAnsi="GDSTransportWebsite"/>
+                <w:color w:val="0A0A0A"/>
+              </w:rPr>
+            </w:pPr>
+            <w:proofErr w:type="gramStart"/>
+            <w:r>
+              <w:rPr>
+                <w:rFonts w:ascii="GDSTransportWebsite" w:hAnsi="GDSTransportWebsite"/>
+                <w:color w:val="0A0A0A"/>
+              </w:rPr>
+              <w:t>&lt;&lt;applicant</w:t>
+            </w:r>
+            <w:r>
+              <w:rPr>
+                <w:rFonts w:ascii="GDSTransportWebsite" w:hAnsi="GDSTransportWebsite"/>
+                <w:color w:val="0A0A0A"/>
+              </w:rPr>
+              <w:t>2</w:t>
+            </w:r>
+            <w:r>
+              <w:rPr>
+                <w:rFonts w:ascii="GDSTransportWebsite" w:hAnsi="GDSTransportWebsite"/>
+                <w:color w:val="0A0A0A"/>
+              </w:rPr>
+              <w:t>.primaryAddress.PostCode</w:t>
+            </w:r>
+            <w:proofErr w:type="gramEnd"/>
+            <w:r>
+              <w:rPr>
+                <w:rFonts w:ascii="GDSTransportWebsite" w:hAnsi="GDSTransportWebsite"/>
+                <w:color w:val="0A0A0A"/>
+              </w:rPr>
+              <w:t>&gt;&gt;&lt;&lt;cs_{!isBlank(applicant</w:t>
+            </w:r>
+            <w:r>
+              <w:rPr>
+                <w:rFonts w:ascii="GDSTransportWebsite" w:hAnsi="GDSTransportWebsite"/>
+                <w:color w:val="0A0A0A"/>
+              </w:rPr>
+              <w:t>2</w:t>
+            </w:r>
+            <w:r>
+              <w:rPr>
+                <w:rFonts w:ascii="GDSTransportWebsite" w:hAnsi="GDSTransportWebsite"/>
+                <w:color w:val="0A0A0A"/>
+              </w:rPr>
+              <w:t>.primaryAddress.Country)}&gt;&gt;</w:t>
+            </w:r>
+          </w:p>
+          <w:p>
+            <w:pPr>
+              <w:spacing w:before="40" w:after="40"/>
+              <w:rPr>
+                <w:rFonts w:ascii="GDSTransportWebsite" w:hAnsi="GDSTransportWebsite"/>
+                <w:color w:val="0A0A0A"/>
+              </w:rPr>
+            </w:pPr>
+            <w:proofErr w:type="gramStart"/>
+            <w:r>
+              <w:rPr>
+                <w:rFonts w:ascii="GDSTransportWebsite" w:hAnsi="GDSTransportWebsite"/>
+                <w:color w:val="0A0A0A"/>
+              </w:rPr>
+              <w:t>&lt;&lt;applicant</w:t>
+            </w:r>
+            <w:r>
+              <w:rPr>
+                <w:rFonts w:ascii="GDSTransportWebsite" w:hAnsi="GDSTransportWebsite"/>
+                <w:color w:val="0A0A0A"/>
+              </w:rPr>
+              <w:t>2</w:t>
+            </w:r>
+            <w:r>
+              <w:rPr>
+                <w:rFonts w:ascii="GDSTransportWebsite" w:hAnsi="GDSTransportWebsite"/>
+                <w:color w:val="0A0A0A"/>
+              </w:rPr>
+              <w:t>.primaryAddress.Country</w:t>
+            </w:r>
+            <w:proofErr w:type="gramEnd"/>
+            <w:r>
+              <w:rPr>
+                <w:rFonts w:ascii="GDSTransportWebsite" w:hAnsi="GDSTransportWebsite"/>
+                <w:color w:val="0A0A0A"/>
+              </w:rPr>
+              <w:t>&gt;&gt;&lt;&lt;es_&gt;&gt;</w:t>
+            </w:r>
+          </w:p>
+        </w:tc>
+      </w:tr>
+      <w:tr>
+        <w:tc>
+          <w:tcPr>
+            <w:tcW w:w="3539" w:type="dxa"/>
+            <w:tcBorders>
+              <w:top w:val="nil"/>
+              <w:left w:val="nil"/>
+              <w:bottom w:val="nil"/>
+              <w:right w:val="nil"/>
+            </w:tcBorders>
+          </w:tcPr>
+          <w:p>
+            <w:pPr>
+              <w:pStyle w:val="NormalWeb"/>
+              <w:spacing w:before="40" w:beforeAutospacing="0" w:after="40" w:afterAutospacing="0"/>
+              <w:rPr>
+                <w:rFonts w:ascii="GDSTransportWebsite" w:hAnsi="GDSTransportWebsite"/>
+                <w:b/>
+                <w:bCs/>
+                <w:color w:val="0A0A0A"/>
+                <w:shd w:val="clear" w:color="auto" w:fill="FFFFFF"/>
+              </w:rPr>
+            </w:pPr>
+            <w:r>
+              <w:rPr>
+                <w:rFonts w:ascii="GDSTransportWebsite" w:hAnsi="GDSTransportWebsite"/>
+                <w:b/>
+                <w:bCs/>
+                <w:color w:val="0A0A0A"/>
+                <w:shd w:val="clear" w:color="auto" w:fill="FFFFFF"/>
+              </w:rPr>
+              <w:lastRenderedPageBreak/>
+              <w:t>&lt;&lt;er_&gt;&gt;</w:t>
+            </w:r>
+          </w:p>
+        </w:tc>
+        <w:tc>
+          <w:tcPr>
+            <w:tcW w:w="6521" w:type="dxa"/>
+            <w:tcBorders>
+              <w:top w:val="nil"/>
+              <w:left w:val="nil"/>
+              <w:bottom w:val="nil"/>
+              <w:right w:val="nil"/>
+            </w:tcBorders>
+          </w:tcPr>
+          <w:p>
+            <w:pPr>
+              <w:spacing w:before="40" w:after="40"/>
+              <w:rPr>
+                <w:rFonts w:ascii="GDSTransportWebsite" w:hAnsi="GDSTransportWebsite"/>
+                <w:color w:val="0A0A0A"/>
+              </w:rPr>
+            </w:pPr>
           </w:p>
         </w:tc>
       </w:tr>
@@ -725,7 +1590,29 @@
                 <w:color w:val="0A0A0A"/>
                 <w:shd w:val="clear" w:color="auto" w:fill="FFFFFF"/>
               </w:rPr>
-              <w:t>&lt;&lt;rr_respondents&gt;&gt;</w:t>
+              <w:t>&lt;&lt;</w:t>
+            </w:r>
+            <w:proofErr w:type="spellStart"/>
+            <w:r>
+              <w:rPr>
+                <w:rFonts w:ascii="GDSTransportWebsite" w:hAnsi="GDSTransportWebsite"/>
+                <w:b/>
+                <w:bCs/>
+                <w:color w:val="0A0A0A"/>
+                <w:shd w:val="clear" w:color="auto" w:fill="FFFFFF"/>
+              </w:rPr>
+              <w:t>rr_respondents</w:t>
+            </w:r>
+            <w:proofErr w:type="spellEnd"/>
+            <w:r>
+              <w:rPr>
+                <w:rFonts w:ascii="GDSTransportWebsite" w:hAnsi="GDSTransportWebsite"/>
+                <w:b/>
+                <w:bCs/>
+                <w:color w:val="0A0A0A"/>
+                <w:shd w:val="clear" w:color="auto" w:fill="FFFFFF"/>
+              </w:rPr>
+              <w:t>&gt;&gt;</w:t>
             </w:r>
           </w:p>
         </w:tc>
@@ -765,7 +1652,29 @@
                 <w:color w:val="0A0A0A"/>
                 <w:shd w:val="clear" w:color="auto" w:fill="FFFFFF"/>
               </w:rPr>
-              <w:t>&lt;&lt;cs_{$size&gt;1}&gt;&gt; Defendant &lt;&lt;$itemnum&gt;&gt;&lt;&lt;es_&gt;&gt;</w:t>
+              <w:t>&lt;&lt;cs_{$size&gt;1}&gt;&gt; Defendant &lt;&lt;$</w:t>
+            </w:r>
+            <w:proofErr w:type="spellStart"/>
+            <w:r>
+              <w:rPr>
+                <w:rFonts w:ascii="GDSTransportWebsite" w:hAnsi="GDSTransportWebsite"/>
+                <w:b/>
+                <w:bCs/>
+                <w:color w:val="0A0A0A"/>
+                <w:shd w:val="clear" w:color="auto" w:fill="FFFFFF"/>
+              </w:rPr>
+              <w:t>itemnum</w:t>
+            </w:r>
+            <w:proofErr w:type="spellEnd"/>
+            <w:r>
+              <w:rPr>
+                <w:rFonts w:ascii="GDSTransportWebsite" w:hAnsi="GDSTransportWebsite"/>
+                <w:b/>
+                <w:bCs/>
+                <w:color w:val="0A0A0A"/>
+                <w:shd w:val="clear" w:color="auto" w:fill="FFFFFF"/>
+              </w:rPr>
+              <w:t>&gt;&gt;&lt;&lt;es_&gt;&gt;</w:t>
             </w:r>
           </w:p>
         </w:tc>
@@ -882,7 +1791,23 @@
                 <w:rFonts w:ascii="GDSTransportWebsite" w:hAnsi="GDSTransportWebsite"/>
                 <w:color w:val="0A0A0A"/>
               </w:rPr>
-              <w:t>&lt;&lt;cs_{primaryAddress.AddressLine1!=null}&gt;&gt;&lt;&lt;primaryAddress.AddressLine1&gt;&gt;&lt;&lt;es_&gt;&gt;&lt;&lt;cs_{!isBlank(primaryAddress.AddressLine2)}&gt;&gt;</w:t>
+              <w:t>&lt;&lt;cs_{primaryAddress.AddressLine</w:t>
+            </w:r>
+            <w:proofErr w:type="gramStart"/>
+            <w:r>
+              <w:rPr>
+                <w:rFonts w:ascii="GDSTransportWebsite" w:hAnsi="GDSTransportWebsite"/>
+                <w:color w:val="0A0A0A"/>
+              </w:rPr>
+              <w:t>1!=</w:t>
+            </w:r>
+            <w:proofErr w:type="gramEnd"/>
+            <w:r>
+              <w:rPr>
+                <w:rFonts w:ascii="GDSTransportWebsite" w:hAnsi="GDSTransportWebsite"/>
+                <w:color w:val="0A0A0A"/>
+              </w:rPr>
+              <w:t>null}&gt;&gt;&lt;&lt;primaryAddress.AddressLine1&gt;&gt;&lt;&lt;es_&gt;&gt;&lt;&lt;cs_{!isBlank(primaryAddress.AddressLine2)}&gt;&gt;</w:t>
             </w:r>
           </w:p>
           <w:p>
@@ -899,7 +1824,23 @@
                 <w:rFonts w:ascii="GDSTransportWebsite" w:hAnsi="GDSTransportWebsite"/>
                 <w:color w:val="0A0A0A"/>
               </w:rPr>
-              <w:t>&lt;&lt;primaryAddress.AddressLine2&gt;&gt;&lt;&lt;es_&gt;&gt;&lt;&lt;cs_{!isBlank(primaryAddress.AddressLine3)}&gt;&gt;</w:t>
+              <w:t>&lt;&lt;primaryAddress.AddressLine2&gt;&gt;&lt;&lt;es_&gt;&gt;&lt;&lt;cs_</w:t>
+            </w:r>
+            <w:proofErr w:type="gramStart"/>
+            <w:r>
+              <w:rPr>
+                <w:rFonts w:ascii="GDSTransportWebsite" w:hAnsi="GDSTransportWebsite"/>
+                <w:color w:val="0A0A0A"/>
+              </w:rPr>
+              <w:t>{!isBlank</w:t>
+            </w:r>
+            <w:proofErr w:type="gramEnd"/>
+            <w:r>
+              <w:rPr>
+                <w:rFonts w:ascii="GDSTransportWebsite" w:hAnsi="GDSTransportWebsite"/>
+                <w:color w:val="0A0A0A"/>
+              </w:rPr>
+              <w:t>(primaryAddress.AddressLine3)}&gt;&gt;</w:t>
             </w:r>
           </w:p>
           <w:p>
@@ -915,7 +1856,30 @@
                 <w:rFonts w:ascii="GDSTransportWebsite" w:hAnsi="GDSTransportWebsite"/>
                 <w:color w:val="0A0A0A"/>
               </w:rPr>
-              <w:t>&lt;&lt;primaryAddress.AddressLine3&gt;&gt;&lt;&lt;es_&gt;&gt;&lt;&lt;cs_{!isBlank(primaryAddress.PostTown)}&gt;&gt;</w:t>
+              <w:t>&lt;&lt;primaryAddress.AddressLine3&gt;&gt;&lt;&lt;es_&gt;&gt;&lt;&lt;cs_</w:t>
+            </w:r>
+            <w:proofErr w:type="gramStart"/>
+            <w:r>
+              <w:rPr>
+                <w:rFonts w:ascii="GDSTransportWebsite" w:hAnsi="GDSTransportWebsite"/>
+                <w:color w:val="0A0A0A"/>
+              </w:rPr>
+              <w:t>{</w:t>
+            </w:r>
+            <w:r>
+              <w:rPr>
+                <w:rFonts w:ascii="GDSTransportWebsite" w:hAnsi="GDSTransportWebsite"/>
+                <w:color w:val="0A0A0A"/>
+              </w:rPr>
+              <w:t>!isBlank</w:t>
+            </w:r>
+            <w:proofErr w:type="gramEnd"/>
+            <w:r>
+              <w:rPr>
+                <w:rFonts w:ascii="GDSTransportWebsite" w:hAnsi="GDSTransportWebsite"/>
+                <w:color w:val="0A0A0A"/>
+              </w:rPr>
+              <w:t>(primaryAddress.PostTown)}&gt;&gt;</w:t>
             </w:r>
           </w:p>
           <w:p>
@@ -931,7 +1895,23 @@
                 <w:rFonts w:ascii="GDSTransportWebsite" w:hAnsi="GDSTransportWebsite"/>
                 <w:color w:val="0A0A0A"/>
               </w:rPr>
-              <w:t>&lt;&lt; primaryAddress.PostTown&gt;&gt;&lt;&lt;es_&gt;&gt;</w:t>
+              <w:t xml:space="preserve">&lt;&lt; </w:t>
+            </w:r>
+            <w:proofErr w:type="spellStart"/>
+            <w:r>
+              <w:rPr>
+                <w:rFonts w:ascii="GDSTransportWebsite" w:hAnsi="GDSTransportWebsite"/>
+                <w:color w:val="0A0A0A"/>
+              </w:rPr>
+              <w:t>primaryAddress.PostTown</w:t>
+            </w:r>
+            <w:proofErr w:type="spellEnd"/>
+            <w:r>
+              <w:rPr>
+                <w:rFonts w:ascii="GDSTransportWebsite" w:hAnsi="GDSTransportWebsite"/>
+                <w:color w:val="0A0A0A"/>
+              </w:rPr>
+              <w:t>&gt;&gt;&lt;&lt;es_&gt;&gt;</w:t>
             </w:r>
           </w:p>
           <w:p>
@@ -947,8 +1927,23 @@
                 <w:rFonts w:ascii="GDSTransportWebsite" w:hAnsi="GDSTransportWebsite"/>
                 <w:color w:val="0A0A0A"/>
               </w:rPr>
-              <w:lastRenderedPageBreak/>
-              <w:t>&lt;&lt;primaryAddress.PostCode&gt;&gt;&lt;&lt;cs_{!isBlank(primaryAddress.Country)}&gt;&gt;</w:t>
+              <w:t>&lt;&lt;primaryAddress.PostCode&gt;&gt;&lt;&lt;cs_</w:t>
+            </w:r>
+            <w:proofErr w:type="gramStart"/>
+            <w:r>
+              <w:rPr>
+                <w:rFonts w:ascii="GDSTransportWebsite" w:hAnsi="GDSTransportWebsite"/>
+                <w:color w:val="0A0A0A"/>
+              </w:rPr>
+              <w:t>{!isBlank</w:t>
+            </w:r>
+            <w:proofErr w:type="gramEnd"/>
+            <w:r>
+              <w:rPr>
+                <w:rFonts w:ascii="GDSTransportWebsite" w:hAnsi="GDSTransportWebsite"/>
+                <w:color w:val="0A0A0A"/>
+              </w:rPr>
+              <w:t>(primaryAddress.Country)}&gt;&gt;</w:t>
             </w:r>
           </w:p>
           <w:p>
@@ -965,7 +1960,23 @@
                 <w:rFonts w:ascii="GDSTransportWebsite" w:hAnsi="GDSTransportWebsite"/>
                 <w:color w:val="0A0A0A"/>
               </w:rPr>
-              <w:t>&lt;&lt; primaryAddress.Country&gt;&gt;&lt;&lt;es_&gt;&gt;</w:t>
+              <w:t xml:space="preserve">&lt;&lt; </w:t>
+            </w:r>
+            <w:proofErr w:type="spellStart"/>
+            <w:r>
+              <w:rPr>
+                <w:rFonts w:ascii="GDSTransportWebsite" w:hAnsi="GDSTransportWebsite"/>
+                <w:color w:val="0A0A0A"/>
+              </w:rPr>
+              <w:t>primaryAddress.Country</w:t>
+            </w:r>
+            <w:proofErr w:type="spellEnd"/>
+            <w:r>
+              <w:rPr>
+                <w:rFonts w:ascii="GDSTransportWebsite" w:hAnsi="GDSTransportWebsite"/>
+                <w:color w:val="0A0A0A"/>
+              </w:rPr>
+              <w:t>&gt;&gt;&lt;&lt;es_&gt;&gt;</w:t>
             </w:r>
           </w:p>
         </w:tc>
@@ -1001,7 +2012,6 @@
                 <w:sz w:val="36"/>
                 <w:szCs w:val="36"/>
               </w:rPr>
-              <w:lastRenderedPageBreak/>
               <w:t>Defendant’s legal representative</w:t>
             </w:r>
           </w:p>
@@ -1062,7 +2072,25 @@
                 <w:rFonts w:ascii="GDSTransportWebsite" w:hAnsi="GDSTransportWebsite"/>
                 <w:color w:val="0A0A0A"/>
               </w:rPr>
-              <w:t>&lt;&lt;representative.organisationName&gt;&gt;</w:t>
+              <w:t>&lt;&lt;</w:t>
+            </w:r>
+            <w:proofErr w:type="spellStart"/>
+            <w:proofErr w:type="gramStart"/>
+            <w:r>
+              <w:rPr>
+                <w:rFonts w:ascii="GDSTransportWebsite" w:hAnsi="GDSTransportWebsite"/>
+                <w:color w:val="0A0A0A"/>
+              </w:rPr>
+              <w:t>representative.organisationName</w:t>
+            </w:r>
+            <w:proofErr w:type="spellEnd"/>
+            <w:proofErr w:type="gramEnd"/>
+            <w:r>
+              <w:rPr>
+                <w:rFonts w:ascii="GDSTransportWebsite" w:hAnsi="GDSTransportWebsite"/>
+                <w:color w:val="0A0A0A"/>
+              </w:rPr>
+              <w:t>&gt;&gt;</w:t>
             </w:r>
           </w:p>
         </w:tc>
@@ -1125,7 +2153,23 @@
                 <w:rFonts w:ascii="GDSTransportWebsite" w:hAnsi="GDSTransportWebsite"/>
                 <w:color w:val="0A0A0A"/>
               </w:rPr>
-              <w:t>&lt;&lt;cs_{!isBlank(representative.serviceAddress.AddressLine1)}&gt;&gt;&lt;&lt;representative.serviceAddress.AddressLine1&gt;&gt;&lt;&lt;es_&gt;&gt;&lt;&lt;cs_{!isBlank(representative.serviceAddress.AddressLine2)}&gt;&gt;</w:t>
+              <w:t>&lt;&lt;cs_</w:t>
+            </w:r>
+            <w:proofErr w:type="gramStart"/>
+            <w:r>
+              <w:rPr>
+                <w:rFonts w:ascii="GDSTransportWebsite" w:hAnsi="GDSTransportWebsite"/>
+                <w:color w:val="0A0A0A"/>
+              </w:rPr>
+              <w:t>{!isBlank</w:t>
+            </w:r>
+            <w:proofErr w:type="gramEnd"/>
+            <w:r>
+              <w:rPr>
+                <w:rFonts w:ascii="GDSTransportWebsite" w:hAnsi="GDSTransportWebsite"/>
+                <w:color w:val="0A0A0A"/>
+              </w:rPr>
+              <w:t>(representative.serviceAddress.AddressLine1)}&gt;&gt;&lt;&lt;representative.serviceAddress.AddressLine1&gt;&gt;&lt;&lt;es_&gt;&gt;&lt;&lt;cs_{!isBlank(representative.serviceAddress.AddressLine2)}&gt;&gt;</w:t>
             </w:r>
           </w:p>
           <w:p>
@@ -1141,7 +2185,30 @@
                 <w:rFonts w:ascii="GDSTransportWebsite" w:hAnsi="GDSTransportWebsite"/>
                 <w:color w:val="0A0A0A"/>
               </w:rPr>
-              <w:t>&lt;&lt;representative.serviceAddress.AddressLine2&gt;&gt;&lt;&lt;es_&gt;&gt;&lt;&lt;cs_{!isBlank(representative.serviceAddress.AddressLine3)}&gt;&gt;</w:t>
+              <w:t>&lt;&lt;</w:t>
+            </w:r>
+            <w:proofErr w:type="gramStart"/>
+            <w:r>
+              <w:rPr>
+                <w:rFonts w:ascii="GDSTransportWebsite" w:hAnsi="GDSTransportWebsite"/>
+                <w:color w:val="0A0A0A"/>
+              </w:rPr>
+              <w:t>representative.serviceAddress.Add</w:t>
+            </w:r>
+            <w:r>
+              <w:rPr>
+                <w:rFonts w:ascii="GDSTransportWebsite" w:hAnsi="GDSTransportWebsite"/>
+                <w:color w:val="0A0A0A"/>
+              </w:rPr>
+              <w:t>ressLine</w:t>
+            </w:r>
+            <w:proofErr w:type="gramEnd"/>
+            <w:r>
+              <w:rPr>
+                <w:rFonts w:ascii="GDSTransportWebsite" w:hAnsi="GDSTransportWebsite"/>
+                <w:color w:val="0A0A0A"/>
+              </w:rPr>
+              <w:t>2&gt;&gt;&lt;&lt;es_&gt;&gt;&lt;&lt;cs_{!isBlank(representative.serviceAddress.AddressLine3)}&gt;&gt;</w:t>
             </w:r>
           </w:p>
           <w:p>
@@ -1157,7 +2224,23 @@
                 <w:rFonts w:ascii="GDSTransportWebsite" w:hAnsi="GDSTransportWebsite"/>
                 <w:color w:val="0A0A0A"/>
               </w:rPr>
-              <w:t>&lt;&lt;representative.serviceAddress.AddressLine3&gt;&gt;&lt;&lt;es_&gt;&gt;&lt;&lt;cs_{!isBlank(representative.serviceAddress.PostTown)}&gt;&gt;</w:t>
+              <w:t>&lt;&lt;</w:t>
+            </w:r>
+            <w:proofErr w:type="gramStart"/>
+            <w:r>
+              <w:rPr>
+                <w:rFonts w:ascii="GDSTransportWebsite" w:hAnsi="GDSTransportWebsite"/>
+                <w:color w:val="0A0A0A"/>
+              </w:rPr>
+              <w:t>representative.serviceAddress.AddressLine</w:t>
+            </w:r>
+            <w:proofErr w:type="gramEnd"/>
+            <w:r>
+              <w:rPr>
+                <w:rFonts w:ascii="GDSTransportWebsite" w:hAnsi="GDSTransportWebsite"/>
+                <w:color w:val="0A0A0A"/>
+              </w:rPr>
+              <w:t>3&gt;&gt;&lt;&lt;es_&gt;&gt;&lt;&lt;cs_{!isBlank(representative.serviceAddress.PostTown)}&gt;&gt;</w:t>
             </w:r>
           </w:p>
           <w:p>
@@ -1173,7 +2256,25 @@
                 <w:rFonts w:ascii="GDSTransportWebsite" w:hAnsi="GDSTransportWebsite"/>
                 <w:color w:val="0A0A0A"/>
               </w:rPr>
-              <w:t>&lt;&lt;representative.serviceAddress.PostTown&gt;&gt;&lt;&lt;es_&gt;&gt;</w:t>
+              <w:t>&lt;&lt;</w:t>
+            </w:r>
+            <w:proofErr w:type="spellStart"/>
+            <w:proofErr w:type="gramStart"/>
+            <w:r>
+              <w:rPr>
+                <w:rFonts w:ascii="GDSTransportWebsite" w:hAnsi="GDSTransportWebsite"/>
+                <w:color w:val="0A0A0A"/>
+              </w:rPr>
+              <w:t>representative.serviceAddress.PostTown</w:t>
+            </w:r>
+            <w:proofErr w:type="spellEnd"/>
+            <w:proofErr w:type="gramEnd"/>
+            <w:r>
+              <w:rPr>
+                <w:rFonts w:ascii="GDSTransportWebsite" w:hAnsi="GDSTransportWebsite"/>
+                <w:color w:val="0A0A0A"/>
+              </w:rPr>
+              <w:t>&gt;&gt;&lt;&lt;es_&gt;&gt;</w:t>
             </w:r>
           </w:p>
           <w:p>
@@ -1189,7 +2290,30 @@
                 <w:rFonts w:ascii="GDSTransportWebsite" w:hAnsi="GDSTransportWebsite"/>
                 <w:color w:val="0A0A0A"/>
               </w:rPr>
-              <w:t>&lt;&lt;representative.serviceAddress.PostCode&gt;&gt;&lt;&lt;cs_{!isBlank(representative.serviceAddress.Country)}&gt;&gt;</w:t>
+              <w:t>&lt;&lt;</w:t>
+            </w:r>
+            <w:proofErr w:type="gramStart"/>
+            <w:r>
+              <w:rPr>
+                <w:rFonts w:ascii="GDSTransportWebsite" w:hAnsi="GDSTransportWebsite"/>
+                <w:color w:val="0A0A0A"/>
+              </w:rPr>
+              <w:t>representativ</w:t>
+            </w:r>
+            <w:r>
+              <w:rPr>
+                <w:rFonts w:ascii="GDSTransportWebsite" w:hAnsi="GDSTransportWebsite"/>
+                <w:color w:val="0A0A0A"/>
+              </w:rPr>
+              <w:t>e.serviceAddress.PostCode</w:t>
+            </w:r>
+            <w:proofErr w:type="gramEnd"/>
+            <w:r>
+              <w:rPr>
+                <w:rFonts w:ascii="GDSTransportWebsite" w:hAnsi="GDSTransportWebsite"/>
+                <w:color w:val="0A0A0A"/>
+              </w:rPr>
+              <w:t>&gt;&gt;&lt;&lt;cs_{!isBlank(representative.serviceAddress.Country)}&gt;&gt;</w:t>
             </w:r>
           </w:p>
           <w:p>
@@ -1205,7 +2329,25 @@
                 <w:rFonts w:ascii="GDSTransportWebsite" w:hAnsi="GDSTransportWebsite"/>
                 <w:color w:val="0A0A0A"/>
               </w:rPr>
-              <w:t>&lt;&lt; representative.serviceAddress.Country&gt;&gt;&lt;&lt;es_&gt;&gt;</w:t>
+              <w:t xml:space="preserve">&lt;&lt; </w:t>
+            </w:r>
+            <w:proofErr w:type="spellStart"/>
+            <w:proofErr w:type="gramStart"/>
+            <w:r>
+              <w:rPr>
+                <w:rFonts w:ascii="GDSTransportWebsite" w:hAnsi="GDSTransportWebsite"/>
+                <w:color w:val="0A0A0A"/>
+              </w:rPr>
+              <w:t>representative.serviceAddress.Country</w:t>
+            </w:r>
+            <w:proofErr w:type="spellEnd"/>
+            <w:proofErr w:type="gramEnd"/>
+            <w:r>
+              <w:rPr>
+                <w:rFonts w:ascii="GDSTransportWebsite" w:hAnsi="GDSTransportWebsite"/>
+                <w:color w:val="0A0A0A"/>
+              </w:rPr>
+              <w:t>&gt;&gt;&lt;&lt;es_&gt;&gt;</w:t>
             </w:r>
           </w:p>
         </w:tc>
@@ -1271,7 +2413,25 @@
                 <w:rFonts w:ascii="GDSTransportWebsite" w:hAnsi="GDSTransportWebsite"/>
                 <w:color w:val="0A0A0A"/>
               </w:rPr>
-              <w:t>&lt;&lt;representative.emailAddress&gt;&gt;</w:t>
+              <w:t>&lt;&lt;</w:t>
+            </w:r>
+            <w:proofErr w:type="spellStart"/>
+            <w:proofErr w:type="gramStart"/>
+            <w:r>
+              <w:rPr>
+                <w:rFonts w:ascii="GDSTransportWebsite" w:hAnsi="GDSTransportWebsite"/>
+                <w:color w:val="0A0A0A"/>
+              </w:rPr>
+              <w:t>representative.emailAddress</w:t>
+            </w:r>
+            <w:proofErr w:type="spellEnd"/>
+            <w:proofErr w:type="gramEnd"/>
+            <w:r>
+              <w:rPr>
+                <w:rFonts w:ascii="GDSTransportWebsite" w:hAnsi="GDSTransportWebsite"/>
+                <w:color w:val="0A0A0A"/>
+              </w:rPr>
+              <w:t>&gt;&gt;</w:t>
             </w:r>
           </w:p>
         </w:tc>
@@ -1331,7 +2491,25 @@
                 <w:rFonts w:ascii="GDSTransportWebsite" w:hAnsi="GDSTransportWebsite"/>
                 <w:color w:val="0A0A0A"/>
               </w:rPr>
-              <w:t>&lt;&lt;representative.phoneNumber&gt;&gt;</w:t>
+              <w:t>&lt;&lt;</w:t>
+            </w:r>
+            <w:proofErr w:type="spellStart"/>
+            <w:proofErr w:type="gramStart"/>
+            <w:r>
+              <w:rPr>
+                <w:rFonts w:ascii="GDSTransportWebsite" w:hAnsi="GDSTransportWebsite"/>
+                <w:color w:val="0A0A0A"/>
+              </w:rPr>
+              <w:t>representative.phoneNumber</w:t>
+            </w:r>
+            <w:proofErr w:type="spellEnd"/>
+            <w:proofErr w:type="gramEnd"/>
+            <w:r>
+              <w:rPr>
+                <w:rFonts w:ascii="GDSTransportWebsite" w:hAnsi="GDSTransportWebsite"/>
+                <w:color w:val="0A0A0A"/>
+              </w:rPr>
+              <w:t>&gt;&gt;</w:t>
             </w:r>
           </w:p>
         </w:tc>
@@ -1391,7 +2569,25 @@
                 <w:rFonts w:ascii="GDSTransportWebsite" w:hAnsi="GDSTransportWebsite"/>
                 <w:color w:val="0A0A0A"/>
               </w:rPr>
-              <w:t>&lt;&lt;representative.dxAddress&gt;&gt;</w:t>
+              <w:t>&lt;&lt;</w:t>
+            </w:r>
+            <w:proofErr w:type="spellStart"/>
+            <w:proofErr w:type="gramStart"/>
+            <w:r>
+              <w:rPr>
+                <w:rFonts w:ascii="GDSTransportWebsite" w:hAnsi="GDSTransportWebsite"/>
+                <w:color w:val="0A0A0A"/>
+              </w:rPr>
+              <w:t>representative.dxAddress</w:t>
+            </w:r>
+            <w:proofErr w:type="spellEnd"/>
+            <w:proofErr w:type="gramEnd"/>
+            <w:r>
+              <w:rPr>
+                <w:rFonts w:ascii="GDSTransportWebsite" w:hAnsi="GDSTransportWebsite"/>
+                <w:color w:val="0A0A0A"/>
+              </w:rPr>
+              <w:t>&gt;&gt;</w:t>
             </w:r>
           </w:p>
         </w:tc>
@@ -1426,7 +2622,30 @@
                 <w:color w:val="0A0A0A"/>
                 <w:shd w:val="clear" w:color="auto" w:fill="FFFFFF"/>
               </w:rPr>
-              <w:t>&lt;&lt;er_respondents&gt;&gt;</w:t>
+              <w:lastRenderedPageBreak/>
+              <w:t>&lt;&lt;</w:t>
+            </w:r>
+            <w:proofErr w:type="spellStart"/>
+            <w:r>
+              <w:rPr>
+                <w:rFonts w:ascii="GDSTransportWebsite" w:hAnsi="GDSTransportWebsite"/>
+                <w:b/>
+                <w:bCs/>
+                <w:color w:val="0A0A0A"/>
+                <w:shd w:val="clear" w:color="auto" w:fill="FFFFFF"/>
+              </w:rPr>
+              <w:t>er_respondents</w:t>
+            </w:r>
+            <w:proofErr w:type="spellEnd"/>
+            <w:r>
+              <w:rPr>
+                <w:rFonts w:ascii="GDSTransportWebsite" w:hAnsi="GDSTransportWebsite"/>
+                <w:b/>
+                <w:bCs/>
+                <w:color w:val="0A0A0A"/>
+                <w:shd w:val="clear" w:color="auto" w:fill="FFFFFF"/>
+              </w:rPr>
+              <w:t>&gt;&gt;</w:t>
             </w:r>
           </w:p>
         </w:tc>
@@ -1466,7 +2685,38 @@
           <w:sz w:val="36"/>
           <w:szCs w:val="36"/>
         </w:rPr>
-        <w:t>&lt;&lt;cs_{allocatedTrack!='SMALL_CLAIM'}&gt;&gt;</w:t>
+        <w:t>&lt;&lt;cs_{</w:t>
+      </w:r>
+      <w:proofErr w:type="spellStart"/>
+      <w:proofErr w:type="gramStart"/>
+      <w:r>
+        <w:rPr>
+          <w:rFonts w:ascii="GDSTransportWebsite" w:hAnsi="GDSTransportWebsite"/>
+          <w:color w:val="0A0A0A"/>
+          <w:sz w:val="36"/>
+          <w:szCs w:val="36"/>
+        </w:rPr>
+        <w:t>allocatedTrack</w:t>
+      </w:r>
+      <w:proofErr w:type="spellEnd"/>
+      <w:r>
+        <w:rPr>
+          <w:rFonts w:ascii="GDSTransportWebsite" w:hAnsi="GDSTransportWebsite"/>
+          <w:color w:val="0A0A0A"/>
+          <w:sz w:val="36"/>
+          <w:szCs w:val="36"/>
+        </w:rPr>
+        <w:t>!=</w:t>
+      </w:r>
+      <w:proofErr w:type="gramEnd"/>
+      <w:r>
+        <w:rPr>
+          <w:rFonts w:ascii="GDSTransportWebsite" w:hAnsi="GDSTransportWebsite"/>
+          <w:color w:val="0A0A0A"/>
+          <w:sz w:val="36"/>
+          <w:szCs w:val="36"/>
+        </w:rPr>
+        <w:t>'SMALL_CLAIM'}&gt;&gt;</w:t>
       </w:r>
     </w:p>
     <w:p>
@@ -1537,7 +2787,17 @@
                 <w:color w:val="0A0A0A"/>
                 <w:shd w:val="clear" w:color="auto" w:fill="FFFFFF"/>
               </w:rPr>
-              <w:t>I confirm that I have explained to my client that they must try to settle, the available options, and the possibility of costs sanctions if they refuse.</w:t>
+              <w:t xml:space="preserve">I confirm that I have explained to my client that they must try to settle, the available options, and the possibility of costs sanctions if they </w:t>
+            </w:r>
+            <w:r>
+              <w:rPr>
+                <w:rFonts w:ascii="GDSTransportWebsite" w:hAnsi="GDSTransportWebsite"/>
+                <w:b/>
+                <w:bCs/>
+                <w:color w:val="0A0A0A"/>
+                <w:shd w:val="clear" w:color="auto" w:fill="FFFFFF"/>
+              </w:rPr>
+              <w:t>refuse.</w:t>
             </w:r>
           </w:p>
           <w:p>
@@ -1621,7 +2881,23 @@
                 <w:rFonts w:ascii="GDSTransportWebsite" w:hAnsi="GDSTransportWebsite"/>
                 <w:color w:val="0A0A0A"/>
               </w:rPr>
-              <w:t>&lt;&lt;fileDirectionsQuestionnaire.oneMonthStayRequested&gt;&gt;</w:t>
+              <w:t>&lt;&lt;</w:t>
+            </w:r>
+            <w:proofErr w:type="spellStart"/>
+            <w:r>
+              <w:rPr>
+                <w:rFonts w:ascii="GDSTransportWebsite" w:hAnsi="GDSTransportWebsite"/>
+                <w:color w:val="0A0A0A"/>
+              </w:rPr>
+              <w:t>fileDirectionsQuestionnaire.oneMonthStayRequested</w:t>
+            </w:r>
+            <w:proofErr w:type="spellEnd"/>
+            <w:r>
+              <w:rPr>
+                <w:rFonts w:ascii="GDSTransportWebsite" w:hAnsi="GDSTransportWebsite"/>
+                <w:color w:val="0A0A0A"/>
+              </w:rPr>
+              <w:t>&gt;&gt;</w:t>
             </w:r>
           </w:p>
         </w:tc>
@@ -1674,8 +2950,29 @@
                 <w:color w:val="0A0A0A"/>
                 <w:shd w:val="clear" w:color="auto" w:fill="FFFFFF"/>
               </w:rPr>
-              <w:lastRenderedPageBreak/>
-              <w:t>How many witnesses, including the defendant, will  give evidence at the hearing?</w:t>
+              <w:t xml:space="preserve">How many witnesses, including the defendant, </w:t>
+            </w:r>
+            <w:proofErr w:type="gramStart"/>
+            <w:r>
+              <w:rPr>
+                <w:rFonts w:ascii="GDSTransportWebsite" w:hAnsi="GDSTransportWebsite"/>
+                <w:b/>
+                <w:bCs/>
+                <w:color w:val="0A0A0A"/>
+                <w:shd w:val="clear" w:color="auto" w:fill="FFFFFF"/>
+              </w:rPr>
+              <w:t>will  give</w:t>
+            </w:r>
+            <w:proofErr w:type="gramEnd"/>
+            <w:r>
+              <w:rPr>
+                <w:rFonts w:ascii="GDSTransportWebsite" w:hAnsi="GDSTransportWebsite"/>
+                <w:b/>
+                <w:bCs/>
+                <w:color w:val="0A0A0A"/>
+                <w:shd w:val="clear" w:color="auto" w:fill="FFFFFF"/>
+              </w:rPr>
+              <w:t xml:space="preserve"> evidence at the hearing?</w:t>
             </w:r>
           </w:p>
           <w:p>
@@ -1709,7 +3006,23 @@
                 <w:rFonts w:ascii="GDSTransportWebsite" w:hAnsi="GDSTransportWebsite"/>
                 <w:color w:val="0A0A0A"/>
               </w:rPr>
-              <w:t>&lt;&lt;witnessesIncludingDefendants&gt;&gt;</w:t>
+              <w:t>&lt;&lt;</w:t>
+            </w:r>
+            <w:proofErr w:type="spellStart"/>
+            <w:r>
+              <w:rPr>
+                <w:rFonts w:ascii="GDSTransportWebsite" w:hAnsi="GDSTransportWebsite"/>
+                <w:color w:val="0A0A0A"/>
+              </w:rPr>
+              <w:t>witnessesIncludingDefendants</w:t>
+            </w:r>
+            <w:proofErr w:type="spellEnd"/>
+            <w:r>
+              <w:rPr>
+                <w:rFonts w:ascii="GDSTransportWebsite" w:hAnsi="GDSTransportWebsite"/>
+                <w:color w:val="0A0A0A"/>
+              </w:rPr>
+              <w:t>&gt;&gt;</w:t>
             </w:r>
           </w:p>
         </w:tc>
@@ -1771,7 +3084,27 @@
           <w:sz w:val="36"/>
           <w:szCs w:val="36"/>
         </w:rPr>
-        <w:t>&lt;&lt;cs_{allocatedTrack='FAST_CLAIM'}&gt;&gt;</w:t>
+        <w:t>&lt;&lt;cs_{</w:t>
+      </w:r>
+      <w:proofErr w:type="spellStart"/>
+      <w:r>
+        <w:rPr>
+          <w:rFonts w:ascii="GDSTransportWebsite" w:hAnsi="GDSTransportWebsite"/>
+          <w:color w:val="0A0A0A"/>
+          <w:sz w:val="36"/>
+          <w:szCs w:val="36"/>
+        </w:rPr>
+        <w:t>allocatedTrack</w:t>
+      </w:r>
+      <w:proofErr w:type="spellEnd"/>
+      <w:r>
+        <w:rPr>
+          <w:rFonts w:ascii="GDSTransportWebsite" w:hAnsi="GDSTransportWebsite"/>
+          <w:color w:val="0A0A0A"/>
+          <w:sz w:val="36"/>
+          <w:szCs w:val="36"/>
+        </w:rPr>
+        <w:t>='FAST_CLAIM'}&gt;&gt;</w:t>
       </w:r>
     </w:p>
     <w:p>
@@ -1842,7 +3175,17 @@
                 <w:color w:val="0A0A0A"/>
                 <w:shd w:val="clear" w:color="auto" w:fill="FFFFFF"/>
               </w:rPr>
-              <w:t>Have you reached agreement, either using the Electronic Documents Questionnaire in Practice Direction 31B or otherwise, about the scope and extent of disclosure of electronic documents on each side?</w:t>
+              <w:t>Have you reached agreement, either using the Electronic Documents Questionnaire in Practice Direction 31B or otherwise, about the scope and extent of discl</w:t>
+            </w:r>
+            <w:r>
+              <w:rPr>
+                <w:rFonts w:ascii="GDSTransportWebsite" w:hAnsi="GDSTransportWebsite"/>
+                <w:b/>
+                <w:bCs/>
+                <w:color w:val="0A0A0A"/>
+                <w:shd w:val="clear" w:color="auto" w:fill="FFFFFF"/>
+              </w:rPr>
+              <w:t>osure of electronic documents on each side?</w:t>
             </w:r>
           </w:p>
           <w:p>
@@ -1876,7 +3219,23 @@
                 <w:rFonts w:ascii="GDSTransportWebsite" w:hAnsi="GDSTransportWebsite"/>
                 <w:color w:val="0A0A0A"/>
               </w:rPr>
-              <w:t>&lt;&lt;disclosureOfElectronicDocuments.reachedAgreement&gt;&gt;</w:t>
+              <w:t>&lt;&lt;</w:t>
+            </w:r>
+            <w:proofErr w:type="spellStart"/>
+            <w:r>
+              <w:rPr>
+                <w:rFonts w:ascii="GDSTransportWebsite" w:hAnsi="GDSTransportWebsite"/>
+                <w:color w:val="0A0A0A"/>
+              </w:rPr>
+              <w:t>disclosureOfElectronicDocuments.reachedAgreement</w:t>
+            </w:r>
+            <w:proofErr w:type="spellEnd"/>
+            <w:r>
+              <w:rPr>
+                <w:rFonts w:ascii="GDSTransportWebsite" w:hAnsi="GDSTransportWebsite"/>
+                <w:color w:val="0A0A0A"/>
+              </w:rPr>
+              <w:t>&gt;&gt;</w:t>
             </w:r>
           </w:p>
         </w:tc>
@@ -1889,7 +3248,53 @@
           <w:color w:val="0A0A0A"/>
           <w:shd w:val="clear" w:color="auto" w:fill="FFFFFF"/>
         </w:rPr>
-        <w:t>&lt;&lt;cs_{disclosureOfElectronicDocuments.reachedAgreement='No' &amp;&amp; disclosureOfElectronicDocuments.agreementLikely='No' }&gt;&gt;</w:t>
+        <w:t>&lt;&lt;cs</w:t>
+      </w:r>
+      <w:proofErr w:type="gramStart"/>
+      <w:r>
+        <w:rPr>
+          <w:rFonts w:ascii="GDSTransportWebsite" w:hAnsi="GDSTransportWebsite"/>
+          <w:color w:val="0A0A0A"/>
+          <w:shd w:val="clear" w:color="auto" w:fill="FFFFFF"/>
+        </w:rPr>
+        <w:t>_{</w:t>
+      </w:r>
+      <w:proofErr w:type="spellStart"/>
+      <w:proofErr w:type="gramEnd"/>
+      <w:r>
+        <w:rPr>
+          <w:rFonts w:ascii="GDSTransportWebsite" w:hAnsi="GDSTransportWebsite"/>
+          <w:color w:val="0A0A0A"/>
+          <w:shd w:val="clear" w:color="auto" w:fill="FFFFFF"/>
+        </w:rPr>
+        <w:t>disclosureOfElectronicDocuments.reachedAgreement</w:t>
+      </w:r>
+      <w:proofErr w:type="spellEnd"/>
+      <w:r>
+        <w:rPr>
+          <w:rFonts w:ascii="GDSTransportWebsite" w:hAnsi="GDSTransportWebsite"/>
+          <w:color w:val="0A0A0A"/>
+          <w:shd w:val="clear" w:color="auto" w:fill="FFFFFF"/>
+        </w:rPr>
+        <w:t xml:space="preserve">='No' &amp;&amp; </w:t>
+      </w:r>
+      <w:proofErr w:type="spellStart"/>
+      <w:r>
+        <w:rPr>
+          <w:rFonts w:ascii="GDSTransportWebsite" w:hAnsi="GDSTransportWebsite"/>
+          <w:color w:val="0A0A0A"/>
+          <w:shd w:val="clear" w:color="auto" w:fill="FFFFFF"/>
+        </w:rPr>
+        <w:t>disclosureOfElectronicDocuments.agreementLikely</w:t>
+      </w:r>
+      <w:proofErr w:type="spellEnd"/>
+      <w:r>
+        <w:rPr>
+          <w:rFonts w:ascii="GDSTransportWebsite" w:hAnsi="GDSTransportWebsite"/>
+          <w:color w:val="0A0A0A"/>
+          <w:shd w:val="clear" w:color="auto" w:fill="FFFFFF"/>
+        </w:rPr>
+        <w:t>='No' }&gt;&gt;</w:t>
       </w:r>
     </w:p>
     <w:tbl>
@@ -1968,7 +3373,23 @@
                 <w:rFonts w:ascii="GDSTransportWebsite" w:hAnsi="GDSTransportWebsite"/>
                 <w:color w:val="0A0A0A"/>
               </w:rPr>
-              <w:t>&lt;&lt;disclosureOfElectronicDocuments.reasonForNoAgreement&gt;&gt;</w:t>
+              <w:t>&lt;&lt;</w:t>
+            </w:r>
+            <w:proofErr w:type="spellStart"/>
+            <w:r>
+              <w:rPr>
+                <w:rFonts w:ascii="GDSTransportWebsite" w:hAnsi="GDSTransportWebsite"/>
+                <w:color w:val="0A0A0A"/>
+              </w:rPr>
+              <w:t>disclosureOfElectronicDocuments.reasonForNoAgreement</w:t>
+            </w:r>
+            <w:proofErr w:type="spellEnd"/>
+            <w:r>
+              <w:rPr>
+                <w:rFonts w:ascii="GDSTransportWebsite" w:hAnsi="GDSTransportWebsite"/>
+                <w:color w:val="0A0A0A"/>
+              </w:rPr>
+              <w:t>&gt;&gt;</w:t>
             </w:r>
           </w:p>
         </w:tc>
@@ -1998,7 +3419,33 @@
           <w:color w:val="0A0A0A"/>
           <w:shd w:val="clear" w:color="auto" w:fill="FFFFFF"/>
         </w:rPr>
-        <w:t>&lt;&lt;cs_{disclosureOfNonElectronicDocuments.directionsForDisclosureProposed='Yes' &amp;&amp; disclosureOfNonElectronicDocuments.standardDirectionsRequired=No}&gt;&gt;</w:t>
+        <w:t>&lt;&lt;cs</w:t>
+      </w:r>
+      <w:proofErr w:type="gramStart"/>
+      <w:r>
+        <w:rPr>
+          <w:rFonts w:ascii="GDSTransportWebsite" w:hAnsi="GDSTransportWebsite"/>
+          <w:color w:val="0A0A0A"/>
+          <w:shd w:val="clear" w:color="auto" w:fill="FFFFFF"/>
+        </w:rPr>
+        <w:t>_{</w:t>
+      </w:r>
+      <w:proofErr w:type="gramEnd"/>
+      <w:r>
+        <w:rPr>
+          <w:rFonts w:ascii="GDSTransportWebsite" w:hAnsi="GDSTransportWebsite"/>
+          <w:color w:val="0A0A0A"/>
+          <w:shd w:val="clear" w:color="auto" w:fill="FFFFFF"/>
+        </w:rPr>
+        <w:t>disclosureOfNonElectronicDocuments.directionsForDisclosureProposed='Yes' &amp;&amp; disclosureOfNonElectronicDocument</w:t>
+      </w:r>
+      <w:r>
+        <w:rPr>
+          <w:rFonts w:ascii="GDSTransportWebsite" w:hAnsi="GDSTransportWebsite"/>
+          <w:color w:val="0A0A0A"/>
+          <w:shd w:val="clear" w:color="auto" w:fill="FFFFFF"/>
+        </w:rPr>
+        <w:t>s.standardDirectionsRequired=No}&gt;&gt;</w:t>
       </w:r>
     </w:p>
     <w:tbl>
@@ -2083,7 +3530,24 @@
                 <w:rFonts w:ascii="GDSTransportWebsite" w:hAnsi="GDSTransportWebsite"/>
                 <w:color w:val="0A0A0A"/>
               </w:rPr>
-              <w:t>&lt;&lt;disclosureOfNonElectronicDocuments.bespokeDirections&gt;&gt;</w:t>
+              <w:lastRenderedPageBreak/>
+              <w:t>&lt;&lt;</w:t>
+            </w:r>
+            <w:proofErr w:type="spellStart"/>
+            <w:r>
+              <w:rPr>
+                <w:rFonts w:ascii="GDSTransportWebsite" w:hAnsi="GDSTransportWebsite"/>
+                <w:color w:val="0A0A0A"/>
+              </w:rPr>
+              <w:t>disclosureOfNonElectronicDocuments.bespokeDirections</w:t>
+            </w:r>
+            <w:proofErr w:type="spellEnd"/>
+            <w:r>
+              <w:rPr>
+                <w:rFonts w:ascii="GDSTransportWebsite" w:hAnsi="GDSTransportWebsite"/>
+                <w:color w:val="0A0A0A"/>
+              </w:rPr>
+              <w:t>&gt;&gt;</w:t>
             </w:r>
           </w:p>
         </w:tc>
@@ -2194,7 +3658,23 @@
                 <w:rFonts w:ascii="GDSTransportWebsite" w:hAnsi="GDSTransportWebsite"/>
                 <w:color w:val="0A0A0A"/>
               </w:rPr>
-              <w:t>&lt;&lt;disclosureReport.disclosureFormFiledAndServed&gt;&gt;</w:t>
+              <w:t>&lt;&lt;</w:t>
+            </w:r>
+            <w:proofErr w:type="spellStart"/>
+            <w:r>
+              <w:rPr>
+                <w:rFonts w:ascii="GDSTransportWebsite" w:hAnsi="GDSTransportWebsite"/>
+                <w:color w:val="0A0A0A"/>
+              </w:rPr>
+              <w:t>disclosureReport.disclosureFormFiledAndServed</w:t>
+            </w:r>
+            <w:proofErr w:type="spellEnd"/>
+            <w:r>
+              <w:rPr>
+                <w:rFonts w:ascii="GDSTransportWebsite" w:hAnsi="GDSTransportWebsite"/>
+                <w:color w:val="0A0A0A"/>
+              </w:rPr>
+              <w:t>&gt;&gt;</w:t>
             </w:r>
           </w:p>
         </w:tc>
@@ -2209,6 +3689,7 @@
         </w:rPr>
         <w:t>&lt;&lt;cs</w:t>
       </w:r>
+      <w:proofErr w:type="gramStart"/>
       <w:r>
         <w:rPr>
           <w:rFonts w:ascii="GDSTransportWebsite" w:hAnsi="GDSTransportWebsite"/>
@@ -2218,6 +3699,7 @@
         </w:rPr>
         <w:t>_{</w:t>
       </w:r>
+      <w:proofErr w:type="gramEnd"/>
       <w:r>
         <w:rPr>
           <w:rFonts w:ascii="GDSTransportWebsite" w:hAnsi="GDSTransportWebsite"/>
@@ -2226,6 +3708,7 @@
         </w:rPr>
         <w:t>'Yes'=</w:t>
       </w:r>
+      <w:proofErr w:type="spellStart"/>
       <w:r>
         <w:rPr>
           <w:rFonts w:ascii="GDSTransportWebsite" w:hAnsi="GDSTransportWebsite"/>
@@ -2233,6 +3716,7 @@
         </w:rPr>
         <w:t>disclosureReport.disclosureFormFiledAndServed</w:t>
       </w:r>
+      <w:proofErr w:type="spellEnd"/>
       <w:r>
         <w:rPr>
           <w:rFonts w:ascii="GDSTransportWebsite" w:hAnsi="GDSTransportWebsite"/>
@@ -2324,7 +3808,23 @@
                 <w:rFonts w:ascii="GDSTransportWebsite" w:hAnsi="GDSTransportWebsite"/>
                 <w:color w:val="0A0A0A"/>
               </w:rPr>
-              <w:t>&lt;&lt;disclosureReport.draftOrderNumber&gt;&gt;</w:t>
+              <w:t>&lt;&lt;</w:t>
+            </w:r>
+            <w:proofErr w:type="spellStart"/>
+            <w:r>
+              <w:rPr>
+                <w:rFonts w:ascii="GDSTransportWebsite" w:hAnsi="GDSTransportWebsite"/>
+                <w:color w:val="0A0A0A"/>
+              </w:rPr>
+              <w:t>disclosureReport.draftOrderNumber</w:t>
+            </w:r>
+            <w:proofErr w:type="spellEnd"/>
+            <w:r>
+              <w:rPr>
+                <w:rFonts w:ascii="GDSTransportWebsite" w:hAnsi="GDSTransportWebsite"/>
+                <w:color w:val="0A0A0A"/>
+              </w:rPr>
+              <w:t>&gt;&gt;</w:t>
             </w:r>
           </w:p>
         </w:tc>
@@ -2417,7 +3917,6 @@
           <w:sz w:val="36"/>
           <w:szCs w:val="36"/>
         </w:rPr>
-        <w:lastRenderedPageBreak/>
         <w:t>Experts</w:t>
       </w:r>
     </w:p>
@@ -2501,7 +4000,32 @@
                 <w:rFonts w:ascii="GDSTransportWebsite" w:hAnsi="GDSTransportWebsite"/>
                 <w:color w:val="0A0A0A"/>
               </w:rPr>
-              <w:t>&lt;&lt;experts.expertRequired&gt;&gt;</w:t>
+              <w:t>&lt;&lt;</w:t>
+            </w:r>
+            <w:proofErr w:type="spellStart"/>
+            <w:proofErr w:type="gramStart"/>
+            <w:r>
+              <w:rPr>
+                <w:rFonts w:ascii="GDSTransportWebsite" w:hAnsi="GDSTransportWebsite"/>
+                <w:color w:val="0A0A0A"/>
+              </w:rPr>
+              <w:t>experts.expertRequ</w:t>
+            </w:r>
+            <w:r>
+              <w:rPr>
+                <w:rFonts w:ascii="GDSTransportWebsite" w:hAnsi="GDSTransportWebsite"/>
+                <w:color w:val="0A0A0A"/>
+              </w:rPr>
+              <w:t>ired</w:t>
+            </w:r>
+            <w:proofErr w:type="spellEnd"/>
+            <w:proofErr w:type="gramEnd"/>
+            <w:r>
+              <w:rPr>
+                <w:rFonts w:ascii="GDSTransportWebsite" w:hAnsi="GDSTransportWebsite"/>
+                <w:color w:val="0A0A0A"/>
+              </w:rPr>
+              <w:t>&gt;&gt;</w:t>
             </w:r>
           </w:p>
         </w:tc>
@@ -2514,7 +4038,27 @@
           <w:color w:val="0A0A0A"/>
           <w:shd w:val="clear" w:color="auto" w:fill="FFFFFF"/>
         </w:rPr>
-        <w:t>&lt;&lt;cs_{experts.expertRequired='Yes'}&gt;&gt;</w:t>
+        <w:t>&lt;&lt;cs_{</w:t>
+      </w:r>
+      <w:proofErr w:type="spellStart"/>
+      <w:proofErr w:type="gramStart"/>
+      <w:r>
+        <w:rPr>
+          <w:rFonts w:ascii="GDSTransportWebsite" w:hAnsi="GDSTransportWebsite"/>
+          <w:color w:val="0A0A0A"/>
+          <w:shd w:val="clear" w:color="auto" w:fill="FFFFFF"/>
+        </w:rPr>
+        <w:t>experts.expertRequired</w:t>
+      </w:r>
+      <w:proofErr w:type="spellEnd"/>
+      <w:proofErr w:type="gramEnd"/>
+      <w:r>
+        <w:rPr>
+          <w:rFonts w:ascii="GDSTransportWebsite" w:hAnsi="GDSTransportWebsite"/>
+          <w:color w:val="0A0A0A"/>
+          <w:shd w:val="clear" w:color="auto" w:fill="FFFFFF"/>
+        </w:rPr>
+        <w:t>='Yes'}&gt;&gt;</w:t>
       </w:r>
     </w:p>
     <w:tbl>
@@ -2560,7 +4104,29 @@
                 <w:color w:val="0A0A0A"/>
                 <w:shd w:val="clear" w:color="auto" w:fill="FFFFFF"/>
               </w:rPr>
-              <w:t>Have you already sent expert reports or similar to other parties?</w:t>
+              <w:t xml:space="preserve">Have you already sent expert reports or </w:t>
+            </w:r>
+            <w:proofErr w:type="gramStart"/>
+            <w:r>
+              <w:rPr>
+                <w:rFonts w:ascii="GDSTransportWebsite" w:hAnsi="GDSTransportWebsite"/>
+                <w:b/>
+                <w:bCs/>
+                <w:color w:val="0A0A0A"/>
+                <w:shd w:val="clear" w:color="auto" w:fill="FFFFFF"/>
+              </w:rPr>
+              <w:t>similar to</w:t>
+            </w:r>
+            <w:proofErr w:type="gramEnd"/>
+            <w:r>
+              <w:rPr>
+                <w:rFonts w:ascii="GDSTransportWebsite" w:hAnsi="GDSTransportWebsite"/>
+                <w:b/>
+                <w:bCs/>
+                <w:color w:val="0A0A0A"/>
+                <w:shd w:val="clear" w:color="auto" w:fill="FFFFFF"/>
+              </w:rPr>
+              <w:t xml:space="preserve"> other parties?</w:t>
             </w:r>
           </w:p>
           <w:p>
@@ -2594,7 +4160,25 @@
                 <w:rFonts w:ascii="GDSTransportWebsite" w:hAnsi="GDSTransportWebsite"/>
                 <w:color w:val="0A0A0A"/>
               </w:rPr>
-              <w:t>&lt;&lt;experts.expertReportsSent&gt;&gt;</w:t>
+              <w:t>&lt;&lt;</w:t>
+            </w:r>
+            <w:proofErr w:type="spellStart"/>
+            <w:proofErr w:type="gramStart"/>
+            <w:r>
+              <w:rPr>
+                <w:rFonts w:ascii="GDSTransportWebsite" w:hAnsi="GDSTransportWebsite"/>
+                <w:color w:val="0A0A0A"/>
+              </w:rPr>
+              <w:t>experts.expertReportsSent</w:t>
+            </w:r>
+            <w:proofErr w:type="spellEnd"/>
+            <w:proofErr w:type="gramEnd"/>
+            <w:r>
+              <w:rPr>
+                <w:rFonts w:ascii="GDSTransportWebsite" w:hAnsi="GDSTransportWebsite"/>
+                <w:color w:val="0A0A0A"/>
+              </w:rPr>
+              <w:t>&gt;&gt;</w:t>
             </w:r>
           </w:p>
         </w:tc>
@@ -2670,7 +4254,25 @@
                 <w:rFonts w:ascii="GDSTransportWebsite" w:hAnsi="GDSTransportWebsite"/>
                 <w:color w:val="0A0A0A"/>
               </w:rPr>
-              <w:t>&lt;&lt;experts.jointExpertSuitable&gt;&gt;</w:t>
+              <w:t>&lt;&lt;</w:t>
+            </w:r>
+            <w:proofErr w:type="spellStart"/>
+            <w:proofErr w:type="gramStart"/>
+            <w:r>
+              <w:rPr>
+                <w:rFonts w:ascii="GDSTransportWebsite" w:hAnsi="GDSTransportWebsite"/>
+                <w:color w:val="0A0A0A"/>
+              </w:rPr>
+              <w:t>experts.jointExpertSuitable</w:t>
+            </w:r>
+            <w:proofErr w:type="spellEnd"/>
+            <w:proofErr w:type="gramEnd"/>
+            <w:r>
+              <w:rPr>
+                <w:rFonts w:ascii="GDSTransportWebsite" w:hAnsi="GDSTransportWebsite"/>
+                <w:color w:val="0A0A0A"/>
+              </w:rPr>
+              <w:t>&gt;&gt;</w:t>
             </w:r>
           </w:p>
         </w:tc>
@@ -2701,7 +4303,35 @@
                 <w:color w:val="0A0A0A"/>
                 <w:shd w:val="clear" w:color="auto" w:fill="FFFFFF"/>
               </w:rPr>
-              <w:t>&lt;&lt;rr_experts.details&gt;&gt;</w:t>
+              <w:t>&lt;&lt;</w:t>
+            </w:r>
+            <w:proofErr w:type="spellStart"/>
+            <w:r>
+              <w:rPr>
+                <w:rFonts w:ascii="GDSTransportWebsite" w:hAnsi="GDSTransportWebsite"/>
+                <w:color w:val="0A0A0A"/>
+                <w:shd w:val="clear" w:color="auto" w:fill="FFFFFF"/>
+              </w:rPr>
+              <w:t>rr_</w:t>
+            </w:r>
+            <w:proofErr w:type="gramStart"/>
+            <w:r>
+              <w:rPr>
+                <w:rFonts w:ascii="GDSTransportWebsite" w:hAnsi="GDSTransportWebsite"/>
+                <w:color w:val="0A0A0A"/>
+                <w:shd w:val="clear" w:color="auto" w:fill="FFFFFF"/>
+              </w:rPr>
+              <w:t>experts.details</w:t>
+            </w:r>
+            <w:proofErr w:type="spellEnd"/>
+            <w:proofErr w:type="gramEnd"/>
+            <w:r>
+              <w:rPr>
+                <w:rFonts w:ascii="GDSTransportWebsite" w:hAnsi="GDSTransportWebsite"/>
+                <w:color w:val="0A0A0A"/>
+                <w:shd w:val="clear" w:color="auto" w:fill="FFFFFF"/>
+              </w:rPr>
+              <w:t>&gt;&gt;</w:t>
             </w:r>
           </w:p>
         </w:tc>
@@ -2734,7 +4364,23 @@
                 <w:rFonts w:ascii="GDSTransportWebsite" w:hAnsi="GDSTransportWebsite"/>
                 <w:color w:val="0A0A0A"/>
               </w:rPr>
-              <w:t>Expert &lt;&lt;$itemnum&gt;&gt;</w:t>
+              <w:t>Expert &lt;&lt;$</w:t>
+            </w:r>
+            <w:proofErr w:type="spellStart"/>
+            <w:r>
+              <w:rPr>
+                <w:rFonts w:ascii="GDSTransportWebsite" w:hAnsi="GDSTransportWebsite"/>
+                <w:color w:val="0A0A0A"/>
+              </w:rPr>
+              <w:t>itemnum</w:t>
+            </w:r>
+            <w:proofErr w:type="spellEnd"/>
+            <w:r>
+              <w:rPr>
+                <w:rFonts w:ascii="GDSTransportWebsite" w:hAnsi="GDSTransportWebsite"/>
+                <w:color w:val="0A0A0A"/>
+              </w:rPr>
+              <w:t>&gt;&gt;</w:t>
             </w:r>
           </w:p>
         </w:tc>
@@ -2811,7 +4457,23 @@
                 <w:rFonts w:ascii="GDSTransportWebsite" w:hAnsi="GDSTransportWebsite"/>
                 <w:color w:val="0A0A0A"/>
               </w:rPr>
-              <w:t>&lt;&lt;cs_{isBlank(name)}&gt;&gt;Not Provided&lt;&lt;else&gt;&gt;&lt;&lt; name&gt;&gt;&lt;&lt;es_&gt;&gt;</w:t>
+              <w:t>&lt;&lt;cs_{</w:t>
+            </w:r>
+            <w:proofErr w:type="spellStart"/>
+            <w:r>
+              <w:rPr>
+                <w:rFonts w:ascii="GDSTransportWebsite" w:hAnsi="GDSTransportWebsite"/>
+                <w:color w:val="0A0A0A"/>
+              </w:rPr>
+              <w:t>isBlank</w:t>
+            </w:r>
+            <w:proofErr w:type="spellEnd"/>
+            <w:r>
+              <w:rPr>
+                <w:rFonts w:ascii="GDSTransportWebsite" w:hAnsi="GDSTransportWebsite"/>
+                <w:color w:val="0A0A0A"/>
+              </w:rPr>
+              <w:t>(name)}&gt;&gt;Not Provided&lt;&lt;else&gt;&gt;&lt;&lt; name&gt;&gt;&lt;&lt;es_&gt;&gt;</w:t>
             </w:r>
           </w:p>
         </w:tc>
@@ -2891,7 +4553,23 @@
                 <w:rFonts w:ascii="GDSTransportWebsite" w:hAnsi="GDSTransportWebsite"/>
                 <w:color w:val="0A0A0A"/>
               </w:rPr>
-              <w:t>&lt;&lt;fieldOfExpertise&gt;&gt;</w:t>
+              <w:t>&lt;&lt;</w:t>
+            </w:r>
+            <w:proofErr w:type="spellStart"/>
+            <w:r>
+              <w:rPr>
+                <w:rFonts w:ascii="GDSTransportWebsite" w:hAnsi="GDSTransportWebsite"/>
+                <w:color w:val="0A0A0A"/>
+              </w:rPr>
+              <w:t>fieldOfExpertise</w:t>
+            </w:r>
+            <w:proofErr w:type="spellEnd"/>
+            <w:r>
+              <w:rPr>
+                <w:rFonts w:ascii="GDSTransportWebsite" w:hAnsi="GDSTransportWebsite"/>
+                <w:color w:val="0A0A0A"/>
+              </w:rPr>
+              <w:t>&gt;&gt;</w:t>
             </w:r>
           </w:p>
         </w:tc>
@@ -2971,7 +4649,23 @@
                 <w:rFonts w:ascii="GDSTransportWebsite" w:hAnsi="GDSTransportWebsite"/>
                 <w:color w:val="0A0A0A"/>
               </w:rPr>
-              <w:t>&lt;&lt;whyRequired&gt;&gt;</w:t>
+              <w:t>&lt;&lt;</w:t>
+            </w:r>
+            <w:proofErr w:type="spellStart"/>
+            <w:r>
+              <w:rPr>
+                <w:rFonts w:ascii="GDSTransportWebsite" w:hAnsi="GDSTransportWebsite"/>
+                <w:color w:val="0A0A0A"/>
+              </w:rPr>
+              <w:t>whyRequired</w:t>
+            </w:r>
+            <w:proofErr w:type="spellEnd"/>
+            <w:r>
+              <w:rPr>
+                <w:rFonts w:ascii="GDSTransportWebsite" w:hAnsi="GDSTransportWebsite"/>
+                <w:color w:val="0A0A0A"/>
+              </w:rPr>
+              <w:t>&gt;&gt;</w:t>
             </w:r>
           </w:p>
         </w:tc>
@@ -3051,7 +4745,23 @@
                 <w:rFonts w:ascii="GDSTransportWebsite" w:hAnsi="GDSTransportWebsite"/>
                 <w:color w:val="0A0A0A"/>
               </w:rPr>
-              <w:t>&lt;&lt;formattedCost&gt;&gt;</w:t>
+              <w:t>&lt;&lt;</w:t>
+            </w:r>
+            <w:proofErr w:type="spellStart"/>
+            <w:r>
+              <w:rPr>
+                <w:rFonts w:ascii="GDSTransportWebsite" w:hAnsi="GDSTransportWebsite"/>
+                <w:color w:val="0A0A0A"/>
+              </w:rPr>
+              <w:t>formattedCost</w:t>
+            </w:r>
+            <w:proofErr w:type="spellEnd"/>
+            <w:r>
+              <w:rPr>
+                <w:rFonts w:ascii="GDSTransportWebsite" w:hAnsi="GDSTransportWebsite"/>
+                <w:color w:val="0A0A0A"/>
+              </w:rPr>
+              <w:t>&gt;&gt;</w:t>
             </w:r>
           </w:p>
         </w:tc>
@@ -3083,7 +4793,35 @@
                 <w:color w:val="0A0A0A"/>
                 <w:shd w:val="clear" w:color="auto" w:fill="FFFFFF"/>
               </w:rPr>
-              <w:t>&lt;&lt;er_experts.details&gt;&gt;</w:t>
+              <w:t>&lt;&lt;</w:t>
+            </w:r>
+            <w:proofErr w:type="spellStart"/>
+            <w:r>
+              <w:rPr>
+                <w:rFonts w:ascii="GDSTransportWebsite" w:hAnsi="GDSTransportWebsite"/>
+                <w:color w:val="0A0A0A"/>
+                <w:shd w:val="clear" w:color="auto" w:fill="FFFFFF"/>
+              </w:rPr>
+              <w:t>er_</w:t>
+            </w:r>
+            <w:proofErr w:type="gramStart"/>
+            <w:r>
+              <w:rPr>
+                <w:rFonts w:ascii="GDSTransportWebsite" w:hAnsi="GDSTransportWebsite"/>
+                <w:color w:val="0A0A0A"/>
+                <w:shd w:val="clear" w:color="auto" w:fill="FFFFFF"/>
+              </w:rPr>
+              <w:t>experts.details</w:t>
+            </w:r>
+            <w:proofErr w:type="spellEnd"/>
+            <w:proofErr w:type="gramEnd"/>
+            <w:r>
+              <w:rPr>
+                <w:rFonts w:ascii="GDSTransportWebsite" w:hAnsi="GDSTransportWebsite"/>
+                <w:color w:val="0A0A0A"/>
+                <w:shd w:val="clear" w:color="auto" w:fill="FFFFFF"/>
+              </w:rPr>
+              <w:t>&gt;&gt;</w:t>
             </w:r>
           </w:p>
         </w:tc>
@@ -3130,6 +4868,7 @@
           <w:sz w:val="36"/>
           <w:szCs w:val="36"/>
         </w:rPr>
+        <w:lastRenderedPageBreak/>
         <w:t>Witnesses</w:t>
       </w:r>
     </w:p>
@@ -3213,7 +4952,25 @@
                 <w:rFonts w:ascii="GDSTransportWebsite" w:hAnsi="GDSTransportWebsite"/>
                 <w:color w:val="0A0A0A"/>
               </w:rPr>
-              <w:t>&lt;&lt;witnesses.witnessesToAppear&gt;&gt;</w:t>
+              <w:t>&lt;&lt;</w:t>
+            </w:r>
+            <w:proofErr w:type="spellStart"/>
+            <w:proofErr w:type="gramStart"/>
+            <w:r>
+              <w:rPr>
+                <w:rFonts w:ascii="GDSTransportWebsite" w:hAnsi="GDSTransportWebsite"/>
+                <w:color w:val="0A0A0A"/>
+              </w:rPr>
+              <w:t>witnesses.witnessesToAppear</w:t>
+            </w:r>
+            <w:proofErr w:type="spellEnd"/>
+            <w:proofErr w:type="gramEnd"/>
+            <w:r>
+              <w:rPr>
+                <w:rFonts w:ascii="GDSTransportWebsite" w:hAnsi="GDSTransportWebsite"/>
+                <w:color w:val="0A0A0A"/>
+              </w:rPr>
+              <w:t>&gt;&gt;</w:t>
             </w:r>
           </w:p>
         </w:tc>
@@ -3244,7 +5001,35 @@
                 <w:color w:val="0A0A0A"/>
                 <w:shd w:val="clear" w:color="auto" w:fill="FFFFFF"/>
               </w:rPr>
-              <w:t>&lt;&lt;rr_witnesses.details&gt;&gt;</w:t>
+              <w:t>&lt;&lt;</w:t>
+            </w:r>
+            <w:proofErr w:type="spellStart"/>
+            <w:r>
+              <w:rPr>
+                <w:rFonts w:ascii="GDSTransportWebsite" w:hAnsi="GDSTransportWebsite"/>
+                <w:color w:val="0A0A0A"/>
+                <w:shd w:val="clear" w:color="auto" w:fill="FFFFFF"/>
+              </w:rPr>
+              <w:t>rr_</w:t>
+            </w:r>
+            <w:proofErr w:type="gramStart"/>
+            <w:r>
+              <w:rPr>
+                <w:rFonts w:ascii="GDSTransportWebsite" w:hAnsi="GDSTransportWebsite"/>
+                <w:color w:val="0A0A0A"/>
+                <w:shd w:val="clear" w:color="auto" w:fill="FFFFFF"/>
+              </w:rPr>
+              <w:t>witnesses.details</w:t>
+            </w:r>
+            <w:proofErr w:type="spellEnd"/>
+            <w:proofErr w:type="gramEnd"/>
+            <w:r>
+              <w:rPr>
+                <w:rFonts w:ascii="GDSTransportWebsite" w:hAnsi="GDSTransportWebsite"/>
+                <w:color w:val="0A0A0A"/>
+                <w:shd w:val="clear" w:color="auto" w:fill="FFFFFF"/>
+              </w:rPr>
+              <w:t>&gt;&gt;</w:t>
             </w:r>
           </w:p>
         </w:tc>
@@ -3277,7 +5062,23 @@
                 <w:rFonts w:ascii="GDSTransportWebsite" w:hAnsi="GDSTransportWebsite"/>
                 <w:color w:val="0A0A0A"/>
               </w:rPr>
-              <w:t>Witness &lt;&lt;$itemnum&gt;&gt;</w:t>
+              <w:t>Witness &lt;&lt;$</w:t>
+            </w:r>
+            <w:proofErr w:type="spellStart"/>
+            <w:r>
+              <w:rPr>
+                <w:rFonts w:ascii="GDSTransportWebsite" w:hAnsi="GDSTransportWebsite"/>
+                <w:color w:val="0A0A0A"/>
+              </w:rPr>
+              <w:t>itemnum</w:t>
+            </w:r>
+            <w:proofErr w:type="spellEnd"/>
+            <w:r>
+              <w:rPr>
+                <w:rFonts w:ascii="GDSTransportWebsite" w:hAnsi="GDSTransportWebsite"/>
+                <w:color w:val="0A0A0A"/>
+              </w:rPr>
+              <w:t>&gt;&gt;</w:t>
             </w:r>
           </w:p>
         </w:tc>
@@ -3437,7 +5238,23 @@
                 <w:rFonts w:ascii="GDSTransportWebsite" w:hAnsi="GDSTransportWebsite"/>
                 <w:color w:val="0A0A0A"/>
               </w:rPr>
-              <w:t>&lt;&lt;reasonForWitness&gt;&gt;</w:t>
+              <w:t>&lt;&lt;</w:t>
+            </w:r>
+            <w:proofErr w:type="spellStart"/>
+            <w:r>
+              <w:rPr>
+                <w:rFonts w:ascii="GDSTransportWebsite" w:hAnsi="GDSTransportWebsite"/>
+                <w:color w:val="0A0A0A"/>
+              </w:rPr>
+              <w:t>reasonForWitness</w:t>
+            </w:r>
+            <w:proofErr w:type="spellEnd"/>
+            <w:r>
+              <w:rPr>
+                <w:rFonts w:ascii="GDSTransportWebsite" w:hAnsi="GDSTransportWebsite"/>
+                <w:color w:val="0A0A0A"/>
+              </w:rPr>
+              <w:t>&gt;&gt;</w:t>
             </w:r>
           </w:p>
         </w:tc>
@@ -3469,7 +5286,35 @@
                 <w:color w:val="0A0A0A"/>
                 <w:shd w:val="clear" w:color="auto" w:fill="FFFFFF"/>
               </w:rPr>
-              <w:t>&lt;&lt;er_witnesses.details&gt;&gt;</w:t>
+              <w:t>&lt;&lt;</w:t>
+            </w:r>
+            <w:proofErr w:type="spellStart"/>
+            <w:r>
+              <w:rPr>
+                <w:rFonts w:ascii="GDSTransportWebsite" w:hAnsi="GDSTransportWebsite"/>
+                <w:color w:val="0A0A0A"/>
+                <w:shd w:val="clear" w:color="auto" w:fill="FFFFFF"/>
+              </w:rPr>
+              <w:t>er_</w:t>
+            </w:r>
+            <w:proofErr w:type="gramStart"/>
+            <w:r>
+              <w:rPr>
+                <w:rFonts w:ascii="GDSTransportWebsite" w:hAnsi="GDSTransportWebsite"/>
+                <w:color w:val="0A0A0A"/>
+                <w:shd w:val="clear" w:color="auto" w:fill="FFFFFF"/>
+              </w:rPr>
+              <w:t>witnesses.details</w:t>
+            </w:r>
+            <w:proofErr w:type="spellEnd"/>
+            <w:proofErr w:type="gramEnd"/>
+            <w:r>
+              <w:rPr>
+                <w:rFonts w:ascii="GDSTransportWebsite" w:hAnsi="GDSTransportWebsite"/>
+                <w:color w:val="0A0A0A"/>
+                <w:shd w:val="clear" w:color="auto" w:fill="FFFFFF"/>
+              </w:rPr>
+              <w:t>&gt;&gt;</w:t>
             </w:r>
           </w:p>
         </w:tc>
@@ -3495,7 +5340,6 @@
           <w:sz w:val="36"/>
           <w:szCs w:val="36"/>
         </w:rPr>
-        <w:lastRenderedPageBreak/>
         <w:t>Language</w:t>
       </w:r>
     </w:p>
@@ -3585,7 +5429,23 @@
                 <w:rFonts w:ascii="GDSTransportWebsite" w:hAnsi="GDSTransportWebsite"/>
                 <w:color w:val="0A0A0A"/>
               </w:rPr>
-              <w:t>&lt;&lt;welshLanguageRequirements.evidence&gt;&gt;</w:t>
+              <w:t>&lt;&lt;</w:t>
+            </w:r>
+            <w:proofErr w:type="spellStart"/>
+            <w:r>
+              <w:rPr>
+                <w:rFonts w:ascii="GDSTransportWebsite" w:hAnsi="GDSTransportWebsite"/>
+                <w:color w:val="0A0A0A"/>
+              </w:rPr>
+              <w:t>welshLanguageRequirements.evidence</w:t>
+            </w:r>
+            <w:proofErr w:type="spellEnd"/>
+            <w:r>
+              <w:rPr>
+                <w:rFonts w:ascii="GDSTransportWebsite" w:hAnsi="GDSTransportWebsite"/>
+                <w:color w:val="0A0A0A"/>
+              </w:rPr>
+              <w:t>&gt;&gt;</w:t>
             </w:r>
           </w:p>
         </w:tc>
@@ -3624,7 +5484,17 @@
                 <w:color w:val="0A0A0A"/>
                 <w:shd w:val="clear" w:color="auto" w:fill="FFFFFF"/>
               </w:rPr>
-              <w:t>Will you and your witness(es) wish to speak Welsh or English at court or will both languages be used?</w:t>
+              <w:t xml:space="preserve">Will you and your witness(es) wish to speak Welsh or English at court or will both </w:t>
+            </w:r>
+            <w:r>
+              <w:rPr>
+                <w:rFonts w:ascii="GDSTransportWebsite" w:hAnsi="GDSTransportWebsite"/>
+                <w:b/>
+                <w:bCs/>
+                <w:color w:val="0A0A0A"/>
+                <w:shd w:val="clear" w:color="auto" w:fill="FFFFFF"/>
+              </w:rPr>
+              <w:t>languages be used?</w:t>
             </w:r>
           </w:p>
           <w:p>
@@ -3664,7 +5534,23 @@
                 <w:rFonts w:ascii="GDSTransportWebsite" w:hAnsi="GDSTransportWebsite"/>
                 <w:color w:val="0A0A0A"/>
               </w:rPr>
-              <w:t>&lt;&lt;welshLanguageRequirements.court&gt;&gt;</w:t>
+              <w:t>&lt;&lt;</w:t>
+            </w:r>
+            <w:proofErr w:type="spellStart"/>
+            <w:r>
+              <w:rPr>
+                <w:rFonts w:ascii="GDSTransportWebsite" w:hAnsi="GDSTransportWebsite"/>
+                <w:color w:val="0A0A0A"/>
+              </w:rPr>
+              <w:t>welshLanguageRequirements.court</w:t>
+            </w:r>
+            <w:proofErr w:type="spellEnd"/>
+            <w:r>
+              <w:rPr>
+                <w:rFonts w:ascii="GDSTransportWebsite" w:hAnsi="GDSTransportWebsite"/>
+                <w:color w:val="0A0A0A"/>
+              </w:rPr>
+              <w:t>&gt;&gt;</w:t>
             </w:r>
           </w:p>
         </w:tc>
@@ -3743,7 +5629,23 @@
                 <w:rFonts w:ascii="GDSTransportWebsite" w:hAnsi="GDSTransportWebsite"/>
                 <w:color w:val="0A0A0A"/>
               </w:rPr>
-              <w:t>&lt;&lt;welshLanguageRequirements.documents&gt;&gt;</w:t>
+              <w:t>&lt;&lt;</w:t>
+            </w:r>
+            <w:proofErr w:type="spellStart"/>
+            <w:r>
+              <w:rPr>
+                <w:rFonts w:ascii="GDSTransportWebsite" w:hAnsi="GDSTransportWebsite"/>
+                <w:color w:val="0A0A0A"/>
+              </w:rPr>
+              <w:t>welshLanguageRequirements.documents</w:t>
+            </w:r>
+            <w:proofErr w:type="spellEnd"/>
+            <w:r>
+              <w:rPr>
+                <w:rFonts w:ascii="GDSTransportWebsite" w:hAnsi="GDSTransportWebsite"/>
+                <w:color w:val="0A0A0A"/>
+              </w:rPr>
+              <w:t>&gt;&gt;</w:t>
             </w:r>
           </w:p>
         </w:tc>
@@ -3866,7 +5768,25 @@
                 <w:rFonts w:ascii="GDSTransportWebsite" w:hAnsi="GDSTransportWebsite"/>
                 <w:color w:val="0A0A0A"/>
               </w:rPr>
-              <w:t>&lt;&lt;hearing.hearingLength&gt;&gt;</w:t>
+              <w:t>&lt;&lt;</w:t>
+            </w:r>
+            <w:proofErr w:type="spellStart"/>
+            <w:proofErr w:type="gramStart"/>
+            <w:r>
+              <w:rPr>
+                <w:rFonts w:ascii="GDSTransportWebsite" w:hAnsi="GDSTransportWebsite"/>
+                <w:color w:val="0A0A0A"/>
+              </w:rPr>
+              <w:t>hearing.hearingLength</w:t>
+            </w:r>
+            <w:proofErr w:type="spellEnd"/>
+            <w:proofErr w:type="gramEnd"/>
+            <w:r>
+              <w:rPr>
+                <w:rFonts w:ascii="GDSTransportWebsite" w:hAnsi="GDSTransportWebsite"/>
+                <w:color w:val="0A0A0A"/>
+              </w:rPr>
+              <w:t>&gt;&gt;</w:t>
             </w:r>
           </w:p>
         </w:tc>
@@ -3902,7 +5822,29 @@
                 <w:color w:val="0A0A0A"/>
                 <w:shd w:val="clear" w:color="auto" w:fill="FFFFFF"/>
               </w:rPr>
-              <w:t>Are there any days within the next 12 months when you, your client, an expert or a witness couldn’t attend a hearing?</w:t>
+              <w:t xml:space="preserve">Are there any days within the next 12 months when you, your client, an expert or a witness </w:t>
+            </w:r>
+            <w:proofErr w:type="gramStart"/>
+            <w:r>
+              <w:rPr>
+                <w:rFonts w:ascii="GDSTransportWebsite" w:hAnsi="GDSTransportWebsite"/>
+                <w:b/>
+                <w:bCs/>
+                <w:color w:val="0A0A0A"/>
+                <w:shd w:val="clear" w:color="auto" w:fill="FFFFFF"/>
+              </w:rPr>
+              <w:t>couldn’t</w:t>
+            </w:r>
+            <w:proofErr w:type="gramEnd"/>
+            <w:r>
+              <w:rPr>
+                <w:rFonts w:ascii="GDSTransportWebsite" w:hAnsi="GDSTransportWebsite"/>
+                <w:b/>
+                <w:bCs/>
+                <w:color w:val="0A0A0A"/>
+                <w:shd w:val="clear" w:color="auto" w:fill="FFFFFF"/>
+              </w:rPr>
+              <w:t xml:space="preserve"> attend a hearing?</w:t>
             </w:r>
           </w:p>
           <w:p>
@@ -3936,7 +5878,25 @@
                 <w:rFonts w:ascii="GDSTransportWebsite" w:hAnsi="GDSTransportWebsite"/>
                 <w:color w:val="0A0A0A"/>
               </w:rPr>
-              <w:t>&lt;&lt;hearing.unavailableDatesRequired&gt;&gt;</w:t>
+              <w:t>&lt;&lt;</w:t>
+            </w:r>
+            <w:proofErr w:type="spellStart"/>
+            <w:proofErr w:type="gramStart"/>
+            <w:r>
+              <w:rPr>
+                <w:rFonts w:ascii="GDSTransportWebsite" w:hAnsi="GDSTransportWebsite"/>
+                <w:color w:val="0A0A0A"/>
+              </w:rPr>
+              <w:t>hearing.unavailableDatesRequired</w:t>
+            </w:r>
+            <w:proofErr w:type="spellEnd"/>
+            <w:proofErr w:type="gramEnd"/>
+            <w:r>
+              <w:rPr>
+                <w:rFonts w:ascii="GDSTransportWebsite" w:hAnsi="GDSTransportWebsite"/>
+                <w:color w:val="0A0A0A"/>
+              </w:rPr>
+              <w:t>&gt;&gt;</w:t>
             </w:r>
           </w:p>
         </w:tc>
@@ -3949,8 +5909,11 @@
           <w:color w:val="0A0A0A"/>
           <w:shd w:val="clear" w:color="auto" w:fill="FFFFFF"/>
         </w:rPr>
+        <w:lastRenderedPageBreak/>
         <w:t>&lt;&lt;cs_{</w:t>
       </w:r>
+      <w:proofErr w:type="spellStart"/>
+      <w:proofErr w:type="gramStart"/>
       <w:r>
         <w:rPr>
           <w:rFonts w:ascii="GDSTransportWebsite" w:hAnsi="GDSTransportWebsite"/>
@@ -3964,7 +5927,17 @@
           <w:color w:val="0A0A0A"/>
           <w:shd w:val="clear" w:color="auto" w:fill="FFFFFF"/>
         </w:rPr>
-        <w:t>.unavailableDates.size&gt;0}&gt;&gt;</w:t>
+        <w:t>.unavailableDates.size</w:t>
+      </w:r>
+      <w:proofErr w:type="spellEnd"/>
+      <w:proofErr w:type="gramEnd"/>
+      <w:r>
+        <w:rPr>
+          <w:rFonts w:ascii="GDSTransportWebsite" w:hAnsi="GDSTransportWebsite"/>
+          <w:color w:val="0A0A0A"/>
+          <w:shd w:val="clear" w:color="auto" w:fill="FFFFFF"/>
+        </w:rPr>
+        <w:t>&gt;0}&gt;&gt;</w:t>
       </w:r>
     </w:p>
     <w:tbl>
@@ -4043,8 +6016,18 @@
                 <w:color w:val="0A0A0A"/>
                 <w:shd w:val="clear" w:color="auto" w:fill="FFFFFF"/>
               </w:rPr>
-              <w:t>&lt;&lt;rr_</w:t>
-            </w:r>
+              <w:t>&lt;&lt;</w:t>
+            </w:r>
+            <w:proofErr w:type="spellStart"/>
+            <w:r>
+              <w:rPr>
+                <w:rFonts w:ascii="GDSTransportWebsite" w:hAnsi="GDSTransportWebsite"/>
+                <w:color w:val="0A0A0A"/>
+                <w:shd w:val="clear" w:color="auto" w:fill="FFFFFF"/>
+              </w:rPr>
+              <w:t>rr_</w:t>
+            </w:r>
+            <w:proofErr w:type="gramStart"/>
             <w:r>
               <w:rPr>
                 <w:rFonts w:ascii="GDSTransportWebsite" w:hAnsi="GDSTransportWebsite"/>
@@ -4058,7 +6041,17 @@
                 <w:color w:val="0A0A0A"/>
                 <w:shd w:val="clear" w:color="auto" w:fill="FFFFFF"/>
               </w:rPr>
-              <w:t>.unavailableDates&gt;&gt;</w:t>
+              <w:t>.unavailableDates</w:t>
+            </w:r>
+            <w:proofErr w:type="spellEnd"/>
+            <w:proofErr w:type="gramEnd"/>
+            <w:r>
+              <w:rPr>
+                <w:rFonts w:ascii="GDSTransportWebsite" w:hAnsi="GDSTransportWebsite"/>
+                <w:color w:val="0A0A0A"/>
+                <w:shd w:val="clear" w:color="auto" w:fill="FFFFFF"/>
+              </w:rPr>
+              <w:t>&gt;&gt;</w:t>
             </w:r>
           </w:p>
         </w:tc>
@@ -4119,12 +6112,21 @@
               </w:rPr>
               <w:t>&lt;&lt;cs_{</w:t>
             </w:r>
-            <w:r>
-              <w:rPr>
-                <w:rFonts w:ascii="GDSTransportWebsite" w:hAnsi="GDSTransportWebsite"/>
-                <w:color w:val="0A0A0A"/>
-              </w:rPr>
-              <w:t>date!=null</w:t>
+            <w:proofErr w:type="gramStart"/>
+            <w:r>
+              <w:rPr>
+                <w:rFonts w:ascii="GDSTransportWebsite" w:hAnsi="GDSTransportWebsite"/>
+                <w:color w:val="0A0A0A"/>
+              </w:rPr>
+              <w:t>date!=</w:t>
+            </w:r>
+            <w:proofErr w:type="gramEnd"/>
+            <w:r>
+              <w:rPr>
+                <w:rFonts w:ascii="GDSTransportWebsite" w:hAnsi="GDSTransportWebsite"/>
+                <w:color w:val="0A0A0A"/>
+              </w:rPr>
+              <w:t>null</w:t>
             </w:r>
             <w:r>
               <w:rPr>
@@ -4148,7 +6150,64 @@
                 <w:rFonts w:ascii="GDSTransportWebsite" w:hAnsi="GDSTransportWebsite"/>
                 <w:color w:val="0A0A0A"/>
               </w:rPr>
-              <w:t>&lt;&lt;{dateFormat(date, ‘d MMMM yyyy’, ‘yyyy-MM-dd’)}&gt;&gt;</w:t>
+              <w:t>&lt;</w:t>
+            </w:r>
+            <w:proofErr w:type="gramStart"/>
+            <w:r>
+              <w:rPr>
+                <w:rFonts w:ascii="GDSTransportWebsite" w:hAnsi="GDSTransportWebsite"/>
+                <w:color w:val="0A0A0A"/>
+              </w:rPr>
+              <w:t>&lt;{</w:t>
+            </w:r>
+            <w:proofErr w:type="spellStart"/>
+            <w:proofErr w:type="gramEnd"/>
+            <w:r>
+              <w:rPr>
+                <w:rFonts w:ascii="GDSTransportWebsite" w:hAnsi="GDSTransportWebsite"/>
+                <w:color w:val="0A0A0A"/>
+              </w:rPr>
+              <w:t>dateFormat</w:t>
+            </w:r>
+            <w:proofErr w:type="spellEnd"/>
+            <w:r>
+              <w:rPr>
+                <w:rFonts w:ascii="GDSTransportWebsite" w:hAnsi="GDSTransportWebsite"/>
+                <w:color w:val="0A0A0A"/>
+              </w:rPr>
+              <w:t xml:space="preserve">(date, ‘d MMMM </w:t>
+            </w:r>
+            <w:proofErr w:type="spellStart"/>
+            <w:r>
+              <w:rPr>
+                <w:rFonts w:ascii="GDSTransportWebsite" w:hAnsi="GDSTransportWebsite"/>
+                <w:color w:val="0A0A0A"/>
+              </w:rPr>
+              <w:t>yyyy</w:t>
+            </w:r>
+            <w:proofErr w:type="spellEnd"/>
+            <w:r>
+              <w:rPr>
+                <w:rFonts w:ascii="GDSTransportWebsite" w:hAnsi="GDSTransportWebsite"/>
+                <w:color w:val="0A0A0A"/>
+              </w:rPr>
+              <w:t>’, ‘</w:t>
+            </w:r>
+            <w:proofErr w:type="spellStart"/>
+            <w:r>
+              <w:rPr>
+                <w:rFonts w:ascii="GDSTransportWebsite" w:hAnsi="GDSTransportWebsite"/>
+                <w:color w:val="0A0A0A"/>
+              </w:rPr>
+              <w:t>yyyy</w:t>
+            </w:r>
+            <w:proofErr w:type="spellEnd"/>
+            <w:r>
+              <w:rPr>
+                <w:rFonts w:ascii="GDSTransportWebsite" w:hAnsi="GDSTransportWebsite"/>
+                <w:color w:val="0A0A0A"/>
+              </w:rPr>
+              <w:t>-MM-dd’)}&gt;&gt;</w:t>
             </w:r>
           </w:p>
           <w:p>
@@ -4180,7 +6239,144 @@
                 <w:rFonts w:ascii="GDSTransportWebsite" w:hAnsi="GDSTransportWebsite"/>
                 <w:color w:val="0A0A0A"/>
               </w:rPr>
-              <w:t>From &lt;&lt;{dateFormat(fromDate, ‘d MMMM yyyy’, ‘yyyy-MM-dd’)}&gt;&gt; to &lt;&lt;{dateFormat(toDate, ‘d MMMM yyyy’, ‘yyyy-MM-dd’)}&gt;&gt;</w:t>
+              <w:t>From &lt;</w:t>
+            </w:r>
+            <w:proofErr w:type="gramStart"/>
+            <w:r>
+              <w:rPr>
+                <w:rFonts w:ascii="GDSTransportWebsite" w:hAnsi="GDSTransportWebsite"/>
+                <w:color w:val="0A0A0A"/>
+              </w:rPr>
+              <w:t>&lt;{</w:t>
+            </w:r>
+            <w:proofErr w:type="spellStart"/>
+            <w:proofErr w:type="gramEnd"/>
+            <w:r>
+              <w:rPr>
+                <w:rFonts w:ascii="GDSTransportWebsite" w:hAnsi="GDSTransportWebsite"/>
+                <w:color w:val="0A0A0A"/>
+              </w:rPr>
+              <w:t>dateFormat</w:t>
+            </w:r>
+            <w:proofErr w:type="spellEnd"/>
+            <w:r>
+              <w:rPr>
+                <w:rFonts w:ascii="GDSTransportWebsite" w:hAnsi="GDSTransportWebsite"/>
+                <w:color w:val="0A0A0A"/>
+              </w:rPr>
+              <w:t>(</w:t>
+            </w:r>
+            <w:proofErr w:type="spellStart"/>
+            <w:r>
+              <w:rPr>
+                <w:rFonts w:ascii="GDSTransportWebsite" w:hAnsi="GDSTransportWebsite"/>
+                <w:color w:val="0A0A0A"/>
+              </w:rPr>
+              <w:t>fromDate</w:t>
+            </w:r>
+            <w:proofErr w:type="spellEnd"/>
+            <w:r>
+              <w:rPr>
+                <w:rFonts w:ascii="GDSTransportWebsite" w:hAnsi="GDSTransportWebsite"/>
+                <w:color w:val="0A0A0A"/>
+              </w:rPr>
+              <w:t xml:space="preserve">, ‘d MMMM </w:t>
+            </w:r>
+            <w:proofErr w:type="spellStart"/>
+            <w:r>
+              <w:rPr>
+                <w:rFonts w:ascii="GDSTransportWebsite" w:hAnsi="GDSTransportWebsite"/>
+                <w:color w:val="0A0A0A"/>
+              </w:rPr>
+              <w:t>yyyy</w:t>
+            </w:r>
+            <w:proofErr w:type="spellEnd"/>
+            <w:r>
+              <w:rPr>
+                <w:rFonts w:ascii="GDSTransportWebsite" w:hAnsi="GDSTransportWebsite"/>
+                <w:color w:val="0A0A0A"/>
+              </w:rPr>
+              <w:t>’, ‘</w:t>
+            </w:r>
+            <w:proofErr w:type="spellStart"/>
+            <w:r>
+              <w:rPr>
+                <w:rFonts w:ascii="GDSTransportWebsite" w:hAnsi="GDSTransportWebsite"/>
+                <w:color w:val="0A0A0A"/>
+              </w:rPr>
+              <w:t>yyyy</w:t>
+            </w:r>
+            <w:proofErr w:type="spellEnd"/>
+            <w:r>
+              <w:rPr>
+                <w:rFonts w:ascii="GDSTransportWebsite" w:hAnsi="GDSTransportWebsite"/>
+                <w:color w:val="0A0A0A"/>
+              </w:rPr>
+              <w:t>-MM-dd’)}&gt;&gt; to &lt;&lt;{</w:t>
+            </w:r>
+            <w:proofErr w:type="spellStart"/>
+            <w:r>
+              <w:rPr>
+                <w:rFonts w:ascii="GDSTransportWebsite" w:hAnsi="GDSTransportWebsite"/>
+                <w:color w:val="0A0A0A"/>
+              </w:rPr>
+              <w:t>dateFormat</w:t>
+            </w:r>
+            <w:proofErr w:type="spellEnd"/>
+            <w:r>
+              <w:rPr>
+                <w:rFonts w:ascii="GDSTransportWebsite" w:hAnsi="GDSTransportWebsite"/>
+                <w:color w:val="0A0A0A"/>
+              </w:rPr>
+              <w:t>(</w:t>
+            </w:r>
+            <w:proofErr w:type="spellStart"/>
+            <w:r>
+              <w:rPr>
+                <w:rFonts w:ascii="GDSTransportWebsite" w:hAnsi="GDSTransportWebsite"/>
+                <w:color w:val="0A0A0A"/>
+              </w:rPr>
+              <w:t>toDate</w:t>
+            </w:r>
+            <w:proofErr w:type="spellEnd"/>
+            <w:r>
+              <w:rPr>
+                <w:rFonts w:ascii="GDSTransportWebsite" w:hAnsi="GDSTransportWebsite"/>
+                <w:color w:val="0A0A0A"/>
+              </w:rPr>
+              <w:t xml:space="preserve">, ‘d MMMM </w:t>
+            </w:r>
+            <w:proofErr w:type="spellStart"/>
+            <w:r>
+              <w:rPr>
+                <w:rFonts w:ascii="GDSTransportWebsite" w:hAnsi="GDSTransportWebsite"/>
+                <w:color w:val="0A0A0A"/>
+              </w:rPr>
+              <w:t>yyyy</w:t>
+            </w:r>
+            <w:proofErr w:type="spellEnd"/>
+            <w:r>
+              <w:rPr>
+                <w:rFonts w:ascii="GDSTransportWebsite" w:hAnsi="GDSTransportWebsite"/>
+                <w:color w:val="0A0A0A"/>
+              </w:rPr>
+              <w:t>’, ‘</w:t>
+            </w:r>
+            <w:proofErr w:type="spellStart"/>
+            <w:r>
+              <w:rPr>
+                <w:rFonts w:ascii="GDSTransportWebsite" w:hAnsi="GDSTransportWebsite"/>
+                <w:color w:val="0A0A0A"/>
+              </w:rPr>
+              <w:t>yyyy</w:t>
+            </w:r>
+            <w:proofErr w:type="spellEnd"/>
+            <w:r>
+              <w:rPr>
+                <w:rFonts w:ascii="GDSTransportWebsite" w:hAnsi="GDSTransportWebsite"/>
+                <w:color w:val="0A0A0A"/>
+              </w:rPr>
+              <w:t>-MM-dd’)}&gt;&gt;</w:t>
             </w:r>
           </w:p>
           <w:p>
@@ -4234,8 +6430,18 @@
                 <w:color w:val="0A0A0A"/>
                 <w:shd w:val="clear" w:color="auto" w:fill="FFFFFF"/>
               </w:rPr>
-              <w:t>&lt;&lt;er_</w:t>
-            </w:r>
+              <w:t>&lt;&lt;</w:t>
+            </w:r>
+            <w:proofErr w:type="spellStart"/>
+            <w:r>
+              <w:rPr>
+                <w:rFonts w:ascii="GDSTransportWebsite" w:hAnsi="GDSTransportWebsite"/>
+                <w:color w:val="0A0A0A"/>
+                <w:shd w:val="clear" w:color="auto" w:fill="FFFFFF"/>
+              </w:rPr>
+              <w:t>er_</w:t>
+            </w:r>
+            <w:proofErr w:type="gramStart"/>
             <w:r>
               <w:rPr>
                 <w:rFonts w:ascii="GDSTransportWebsite" w:hAnsi="GDSTransportWebsite"/>
@@ -4249,7 +6455,17 @@
                 <w:color w:val="0A0A0A"/>
                 <w:shd w:val="clear" w:color="auto" w:fill="FFFFFF"/>
               </w:rPr>
-              <w:t>.unavailableDates&gt;&gt;</w:t>
+              <w:t>.unavailableDates</w:t>
+            </w:r>
+            <w:proofErr w:type="spellEnd"/>
+            <w:proofErr w:type="gramEnd"/>
+            <w:r>
+              <w:rPr>
+                <w:rFonts w:ascii="GDSTransportWebsite" w:hAnsi="GDSTransportWebsite"/>
+                <w:color w:val="0A0A0A"/>
+                <w:shd w:val="clear" w:color="auto" w:fill="FFFFFF"/>
+              </w:rPr>
+              <w:t>&gt;&gt;</w:t>
             </w:r>
           </w:p>
         </w:tc>
@@ -4310,7 +6526,6 @@
           <w:sz w:val="36"/>
           <w:szCs w:val="36"/>
         </w:rPr>
-        <w:lastRenderedPageBreak/>
         <w:t>Court location</w:t>
       </w:r>
     </w:p>
@@ -4419,7 +6634,23 @@
                 <w:rFonts w:ascii="GDSTransportWebsite" w:hAnsi="GDSTransportWebsite"/>
                 <w:color w:val="0A0A0A"/>
               </w:rPr>
-              <w:t>&lt;&lt;requestedCourt.requestHearingAtSpecificCourt&gt;&gt;</w:t>
+              <w:t>&lt;&lt;</w:t>
+            </w:r>
+            <w:proofErr w:type="spellStart"/>
+            <w:r>
+              <w:rPr>
+                <w:rFonts w:ascii="GDSTransportWebsite" w:hAnsi="GDSTransportWebsite"/>
+                <w:color w:val="0A0A0A"/>
+              </w:rPr>
+              <w:t>requestedCourt.requestHearingAtSpecificCourt</w:t>
+            </w:r>
+            <w:proofErr w:type="spellEnd"/>
+            <w:r>
+              <w:rPr>
+                <w:rFonts w:ascii="GDSTransportWebsite" w:hAnsi="GDSTransportWebsite"/>
+                <w:color w:val="0A0A0A"/>
+              </w:rPr>
+              <w:t>&gt;&gt;</w:t>
             </w:r>
           </w:p>
           <w:p>
@@ -4455,7 +6686,21 @@
               <w:rPr>
                 <w:rFonts w:ascii="GDSTransportWebsite" w:hAnsi="GDSTransportWebsite" w:cs="Calibri"/>
               </w:rPr>
-              <w:t>&lt;&lt;requestedCourt.responseCourtName&gt;&gt;</w:t>
+              <w:t>&lt;&lt;</w:t>
+            </w:r>
+            <w:proofErr w:type="spellStart"/>
+            <w:r>
+              <w:rPr>
+                <w:rFonts w:ascii="GDSTransportWebsite" w:hAnsi="GDSTransportWebsite" w:cs="Calibri"/>
+              </w:rPr>
+              <w:t>requestedCourt.responseCourtName</w:t>
+            </w:r>
+            <w:proofErr w:type="spellEnd"/>
+            <w:r>
+              <w:rPr>
+                <w:rFonts w:ascii="GDSTransportWebsite" w:hAnsi="GDSTransportWebsite" w:cs="Calibri"/>
+              </w:rPr>
+              <w:t>&gt;&gt;</w:t>
             </w:r>
           </w:p>
         </w:tc>
@@ -4522,7 +6767,23 @@
                 <w:rFonts w:ascii="GDSTransportWebsite" w:hAnsi="GDSTransportWebsite"/>
                 <w:color w:val="0A0A0A"/>
               </w:rPr>
-              <w:t>&lt;&lt;requestedCourt.reasonForHearingAtSpecificCourt&gt;&gt;</w:t>
+              <w:t>&lt;&lt;</w:t>
+            </w:r>
+            <w:proofErr w:type="spellStart"/>
+            <w:r>
+              <w:rPr>
+                <w:rFonts w:ascii="GDSTransportWebsite" w:hAnsi="GDSTransportWebsite"/>
+                <w:color w:val="0A0A0A"/>
+              </w:rPr>
+              <w:t>requestedCourt.reasonForHearingAtSpecificCourt</w:t>
+            </w:r>
+            <w:proofErr w:type="spellEnd"/>
+            <w:r>
+              <w:rPr>
+                <w:rFonts w:ascii="GDSTransportWebsite" w:hAnsi="GDSTransportWebsite"/>
+                <w:color w:val="0A0A0A"/>
+              </w:rPr>
+              <w:t>&gt;&gt;</w:t>
             </w:r>
           </w:p>
         </w:tc>
@@ -4629,7 +6890,55 @@
                 <w:rFonts w:ascii="GDSTransportWebsite" w:hAnsi="GDSTransportWebsite"/>
                 <w:color w:val="0A0A0A"/>
               </w:rPr>
-              <w:t>&lt;&lt;cs_{isBlank(hearingSupport)}&gt;&gt;Not Provided&lt;&lt;else&gt;&gt;&lt;&lt; hearingSupport&gt;&gt;&lt;&lt;es_&gt;&gt;</w:t>
+              <w:t>&lt;&lt;cs_{</w:t>
+            </w:r>
+            <w:proofErr w:type="spellStart"/>
+            <w:r>
+              <w:rPr>
+                <w:rFonts w:ascii="GDSTransportWebsite" w:hAnsi="GDSTransportWebsite"/>
+                <w:color w:val="0A0A0A"/>
+              </w:rPr>
+              <w:t>isBlank</w:t>
+            </w:r>
+            <w:proofErr w:type="spellEnd"/>
+            <w:r>
+              <w:rPr>
+                <w:rFonts w:ascii="GDSTransportWebsite" w:hAnsi="GDSTransportWebsite"/>
+                <w:color w:val="0A0A0A"/>
+              </w:rPr>
+              <w:t>(</w:t>
+            </w:r>
+            <w:proofErr w:type="spellStart"/>
+            <w:r>
+              <w:rPr>
+                <w:rFonts w:ascii="GDSTransportWebsite" w:hAnsi="GDSTransportWebsite"/>
+                <w:color w:val="0A0A0A"/>
+              </w:rPr>
+              <w:t>hearingSupport</w:t>
+            </w:r>
+            <w:proofErr w:type="spellEnd"/>
+            <w:r>
+              <w:rPr>
+                <w:rFonts w:ascii="GDSTransportWebsite" w:hAnsi="GDSTransportWebsite"/>
+                <w:color w:val="0A0A0A"/>
+              </w:rPr>
+              <w:t xml:space="preserve">)}&gt;&gt;Not Provided&lt;&lt;else&gt;&gt;&lt;&lt; </w:t>
+            </w:r>
+            <w:proofErr w:type="spellStart"/>
+            <w:r>
+              <w:rPr>
+                <w:rFonts w:ascii="GDSTransportWebsite" w:hAnsi="GDSTransportWebsite"/>
+                <w:color w:val="0A0A0A"/>
+              </w:rPr>
+              <w:t>hearingSupport</w:t>
+            </w:r>
+            <w:proofErr w:type="spellEnd"/>
+            <w:r>
+              <w:rPr>
+                <w:rFonts w:ascii="GDSTransportWebsite" w:hAnsi="GDSTransportWebsite"/>
+                <w:color w:val="0A0A0A"/>
+              </w:rPr>
+              <w:t>&gt;&gt;&lt;&lt;es_&gt;&gt;</w:t>
             </w:r>
           </w:p>
           <w:p>
@@ -4755,7 +7064,23 @@
                 <w:rFonts w:ascii="GDSTransportWebsite" w:hAnsi="GDSTransportWebsite"/>
                 <w:color w:val="0A0A0A"/>
               </w:rPr>
-              <w:t>&lt;&lt;furtherInformation.futureApplications&gt;&gt;</w:t>
+              <w:t>&lt;&lt;</w:t>
+            </w:r>
+            <w:proofErr w:type="spellStart"/>
+            <w:r>
+              <w:rPr>
+                <w:rFonts w:ascii="GDSTransportWebsite" w:hAnsi="GDSTransportWebsite"/>
+                <w:color w:val="0A0A0A"/>
+              </w:rPr>
+              <w:t>furtherInformation.futureApplications</w:t>
+            </w:r>
+            <w:proofErr w:type="spellEnd"/>
+            <w:r>
+              <w:rPr>
+                <w:rFonts w:ascii="GDSTransportWebsite" w:hAnsi="GDSTransportWebsite"/>
+                <w:color w:val="0A0A0A"/>
+              </w:rPr>
+              <w:t>&gt;&gt;</w:t>
             </w:r>
           </w:p>
         </w:tc>
@@ -4768,7 +7093,25 @@
           <w:color w:val="0A0A0A"/>
           <w:shd w:val="clear" w:color="auto" w:fill="FFFFFF"/>
         </w:rPr>
-        <w:t>&lt;&lt;cs_{furthterInformation.futureApplications='Yes'}&gt;&gt;</w:t>
+        <w:t>&lt;&lt;cs_{</w:t>
+      </w:r>
+      <w:proofErr w:type="spellStart"/>
+      <w:r>
+        <w:rPr>
+          <w:rFonts w:ascii="GDSTransportWebsite" w:hAnsi="GDSTransportWebsite"/>
+          <w:color w:val="0A0A0A"/>
+          <w:shd w:val="clear" w:color="auto" w:fill="FFFFFF"/>
+        </w:rPr>
+        <w:t>furthterInformation.futureApplications</w:t>
+      </w:r>
+      <w:proofErr w:type="spellEnd"/>
+      <w:r>
+        <w:rPr>
+          <w:rFonts w:ascii="GDSTransportWebsite" w:hAnsi="GDSTransportWebsite"/>
+          <w:color w:val="0A0A0A"/>
+          <w:shd w:val="clear" w:color="auto" w:fill="FFFFFF"/>
+        </w:rPr>
+        <w:t>='Yes'}&gt;&gt;</w:t>
       </w:r>
     </w:p>
     <w:tbl>
@@ -4857,7 +7200,23 @@
                 <w:rFonts w:ascii="GDSTransportWebsite" w:hAnsi="GDSTransportWebsite"/>
                 <w:color w:val="0A0A0A"/>
               </w:rPr>
-              <w:t>&lt;&lt;furtherInformation.reasonForFutureApplications&gt;&gt;</w:t>
+              <w:t>&lt;&lt;</w:t>
+            </w:r>
+            <w:proofErr w:type="spellStart"/>
+            <w:r>
+              <w:rPr>
+                <w:rFonts w:ascii="GDSTransportWebsite" w:hAnsi="GDSTransportWebsite"/>
+                <w:color w:val="0A0A0A"/>
+              </w:rPr>
+              <w:t>furtherInformation.reasonForFutureApplications</w:t>
+            </w:r>
+            <w:proofErr w:type="spellEnd"/>
+            <w:r>
+              <w:rPr>
+                <w:rFonts w:ascii="GDSTransportWebsite" w:hAnsi="GDSTransportWebsite"/>
+                <w:color w:val="0A0A0A"/>
+              </w:rPr>
+              <w:t>&gt;&gt;</w:t>
             </w:r>
           </w:p>
         </w:tc>
@@ -4919,6 +7278,7 @@
                 <w:color w:val="0A0A0A"/>
                 <w:shd w:val="clear" w:color="auto" w:fill="FFFFFF"/>
               </w:rPr>
+              <w:lastRenderedPageBreak/>
               <w:t>Provide any other information that the judge may need</w:t>
             </w:r>
           </w:p>
@@ -4959,7 +7319,41 @@
                 <w:rFonts w:ascii="GDSTransportWebsite" w:hAnsi="GDSTransportWebsite"/>
                 <w:color w:val="0A0A0A"/>
               </w:rPr>
-              <w:t>&lt;&lt;cs_{isBlank(furtherInformation.otherInformationForJudge)}&gt;&gt;Not Provided&lt;&lt;else&gt;&gt;&lt;&lt;furtherInformation.otherInformationForJudge&gt;&gt;&lt;&lt;es_&gt;&gt;</w:t>
+              <w:t>&lt;&lt;cs_{</w:t>
+            </w:r>
+            <w:proofErr w:type="spellStart"/>
+            <w:proofErr w:type="gramStart"/>
+            <w:r>
+              <w:rPr>
+                <w:rFonts w:ascii="GDSTransportWebsite" w:hAnsi="GDSTransportWebsite"/>
+                <w:color w:val="0A0A0A"/>
+              </w:rPr>
+              <w:t>isBlank</w:t>
+            </w:r>
+            <w:proofErr w:type="spellEnd"/>
+            <w:r>
+              <w:rPr>
+                <w:rFonts w:ascii="GDSTransportWebsite" w:hAnsi="GDSTransportWebsite"/>
+                <w:color w:val="0A0A0A"/>
+              </w:rPr>
+              <w:t>(</w:t>
+            </w:r>
+            <w:proofErr w:type="spellStart"/>
+            <w:proofErr w:type="gramEnd"/>
+            <w:r>
+              <w:rPr>
+                <w:rFonts w:ascii="GDSTransportWebsite" w:hAnsi="GDSTransportWebsite"/>
+                <w:color w:val="0A0A0A"/>
+              </w:rPr>
+              <w:t>furtherInformation.otherInformationForJudge</w:t>
+            </w:r>
+            <w:proofErr w:type="spellEnd"/>
+            <w:r>
+              <w:rPr>
+                <w:rFonts w:ascii="GDSTransportWebsite" w:hAnsi="GDSTransportWebsite"/>
+                <w:color w:val="0A0A0A"/>
+              </w:rPr>
+              <w:t>)}&gt;&gt;Not Provided&lt;&lt;else&gt;&gt;&lt;&lt;furtherInformation.otherInformationForJudge&gt;&gt;&lt;&lt;es_&gt;&gt;</w:t>
             </w:r>
           </w:p>
         </w:tc>
@@ -5051,30 +7445,44 @@
                 <w:rFonts w:ascii="GDSTransportWebsite" w:hAnsi="GDSTransportWebsite"/>
                 <w:color w:val="0A0A0A"/>
               </w:rPr>
-              <w:t>I am duly authorised by the claimant to sign this statement.</w:t>
-            </w:r>
-          </w:p>
-          <w:p>
-            <w:pPr>
-              <w:rPr>
-                <w:rFonts w:ascii="GDSTransportWebsite" w:hAnsi="GDSTransportWebsite"/>
-                <w:color w:val="0A0A0A"/>
-              </w:rPr>
-            </w:pPr>
-          </w:p>
-          <w:p>
-            <w:pPr>
-              <w:rPr>
-                <w:rFonts w:ascii="GDSTransportWebsite" w:hAnsi="GDSTransportWebsite"/>
-                <w:color w:val="0A0A0A"/>
-              </w:rPr>
-            </w:pPr>
-            <w:r>
-              <w:rPr>
-                <w:rFonts w:ascii="GDSTransportWebsite" w:hAnsi="GDSTransportWebsite"/>
-                <w:color w:val="0A0A0A"/>
-              </w:rPr>
-              <w:t>The claimant understands that proceedings for contempt of court may be brought against anyone who makes, or causes to be made, a false statement in a document verified by a statement of truth without an honest belief in its truth.</w:t>
+              <w:t>I am duly authorised by the claim</w:t>
+            </w:r>
+            <w:r>
+              <w:rPr>
+                <w:rFonts w:ascii="GDSTransportWebsite" w:hAnsi="GDSTransportWebsite"/>
+                <w:color w:val="0A0A0A"/>
+              </w:rPr>
+              <w:t>ant to sign this statement.</w:t>
+            </w:r>
+          </w:p>
+          <w:p>
+            <w:pPr>
+              <w:rPr>
+                <w:rFonts w:ascii="GDSTransportWebsite" w:hAnsi="GDSTransportWebsite"/>
+                <w:color w:val="0A0A0A"/>
+              </w:rPr>
+            </w:pPr>
+          </w:p>
+          <w:p>
+            <w:pPr>
+              <w:rPr>
+                <w:rFonts w:ascii="GDSTransportWebsite" w:hAnsi="GDSTransportWebsite"/>
+                <w:color w:val="0A0A0A"/>
+              </w:rPr>
+            </w:pPr>
+            <w:r>
+              <w:rPr>
+                <w:rFonts w:ascii="GDSTransportWebsite" w:hAnsi="GDSTransportWebsite"/>
+                <w:color w:val="0A0A0A"/>
+              </w:rPr>
+              <w:t>The claimant understands that proceedings for contempt of court may be brought against anyone who makes, or causes to be made, a false statement in a document verified by a statement of truth without an honest belief in its tru</w:t>
+            </w:r>
+            <w:r>
+              <w:rPr>
+                <w:rFonts w:ascii="GDSTransportWebsite" w:hAnsi="GDSTransportWebsite"/>
+                <w:color w:val="0A0A0A"/>
+              </w:rPr>
+              <w:t>th.</w:t>
             </w:r>
           </w:p>
           <w:p>
@@ -5234,8 +7642,23 @@
                 <w:rFonts w:ascii="GDSTransportWebsite" w:hAnsi="GDSTransportWebsite"/>
                 <w:color w:val="0A0A0A"/>
               </w:rPr>
-              <w:lastRenderedPageBreak/>
-              <w:t>&lt;&lt;statementOfTruth.role&gt;&gt;</w:t>
+              <w:t>&lt;&lt;</w:t>
+            </w:r>
+            <w:proofErr w:type="spellStart"/>
+            <w:r>
+              <w:rPr>
+                <w:rFonts w:ascii="GDSTransportWebsite" w:hAnsi="GDSTransportWebsite"/>
+                <w:color w:val="0A0A0A"/>
+              </w:rPr>
+              <w:t>statementOfTruth.role</w:t>
+            </w:r>
+            <w:proofErr w:type="spellEnd"/>
+            <w:r>
+              <w:rPr>
+                <w:rFonts w:ascii="GDSTransportWebsite" w:hAnsi="GDSTransportWebsite"/>
+                <w:color w:val="0A0A0A"/>
+              </w:rPr>
+              <w:t>&gt;&gt;</w:t>
             </w:r>
           </w:p>
         </w:tc>
@@ -5261,7 +7684,7 @@
 </file>
 
 <file path=word/endnotes.xml><?xml version="1.0" encoding="utf-8"?>
-<w:endnotes xmlns:wpc="http://schemas.microsoft.com/office/word/2010/wordprocessingCanvas" xmlns:cx="http://schemas.microsoft.com/office/drawing/2014/chartex" xmlns:cx1="http://schemas.microsoft.com/office/drawing/2015/9/8/chartex" xmlns:cx2="http://schemas.microsoft.com/office/drawing/2015/10/21/chartex" xmlns:cx3="http://schemas.microsoft.com/office/drawing/2016/5/9/chartex" xmlns:cx4="http://schemas.microsoft.com/office/drawing/2016/5/10/chartex" xmlns:cx5="http://schemas.microsoft.com/office/drawing/2016/5/11/chartex" xmlns:cx6="http://schemas.microsoft.com/office/drawing/2016/5/12/chartex" xmlns:cx7="http://schemas.microsoft.com/office/drawing/2016/5/13/chartex" xmlns:cx8="http://schemas.microsoft.com/office/drawing/2016/5/14/chartex" xmlns:mc="http://schemas.openxmlformats.org/markup-compatibility/2006" xmlns:aink="http://schemas.microsoft.com/office/drawing/2016/ink" xmlns:am3d="http://schemas.microsoft.com/office/drawing/2017/model3d" xmlns:o="urn:schemas-microsoft-com:office:office" xmlns:oel="http://schemas.microsoft.com/office/2019/extlst" xmlns:r="http://schemas.openxmlformats.org/officeDocument/2006/relationships" xmlns:m="http://schemas.openxmlformats.org/officeDocument/2006/math" xmlns:v="urn:schemas-microsoft-com:vml" xmlns:wp14="http://schemas.microsoft.com/office/word/2010/wordprocessingDrawing" xmlns:wp="http://schemas.openxmlformats.org/drawingml/2006/wordprocessingDrawing" xmlns:w10="urn:schemas-microsoft-com:office:word" xmlns:w="http://schemas.openxmlformats.org/wordprocessingml/2006/main" xmlns:w14="http://schemas.microsoft.com/office/word/2010/wordml" xmlns:w15="http://schemas.microsoft.com/office/word/2012/wordml" xmlns:w16cex="http://schemas.microsoft.com/office/word/2018/wordml/cex" xmlns:w16cid="http://schemas.microsoft.com/office/word/2016/wordml/cid" xmlns:w16="http://schemas.microsoft.com/office/word/2018/wordml" xmlns:w16sdtdh="http://schemas.microsoft.com/office/word/2020/wordml/sdtdatahash" xmlns:w16se="http://schemas.microsoft.com/office/word/2015/wordml/symex" xmlns:wpg="http://schemas.microsoft.com/office/word/2010/wordprocessingGroup" xmlns:wpi="http://schemas.microsoft.com/office/word/2010/wordprocessingInk" xmlns:wne="http://schemas.microsoft.com/office/word/2006/wordml" xmlns:wps="http://schemas.microsoft.com/office/word/2010/wordprocessingShape" mc:Ignorable="w14 w15 w16se w16cid w16 w16cex w16sdtdh wp14">
+<w:endnotes xmlns:wpc="http://schemas.microsoft.com/office/word/2010/wordprocessingCanvas" xmlns:cx="http://schemas.microsoft.com/office/drawing/2014/chartex" xmlns:cx1="http://schemas.microsoft.com/office/drawing/2015/9/8/chartex" xmlns:cx2="http://schemas.microsoft.com/office/drawing/2015/10/21/chartex" xmlns:cx3="http://schemas.microsoft.com/office/drawing/2016/5/9/chartex" xmlns:cx4="http://schemas.microsoft.com/office/drawing/2016/5/10/chartex" xmlns:cx5="http://schemas.microsoft.com/office/drawing/2016/5/11/chartex" xmlns:cx6="http://schemas.microsoft.com/office/drawing/2016/5/12/chartex" xmlns:cx7="http://schemas.microsoft.com/office/drawing/2016/5/13/chartex" xmlns:cx8="http://schemas.microsoft.com/office/drawing/2016/5/14/chartex" xmlns:mc="http://schemas.openxmlformats.org/markup-compatibility/2006" xmlns:aink="http://schemas.microsoft.com/office/drawing/2016/ink" xmlns:am3d="http://schemas.microsoft.com/office/drawing/2017/model3d" xmlns:o="urn:schemas-microsoft-com:office:office" xmlns:r="http://schemas.openxmlformats.org/officeDocument/2006/relationships" xmlns:m="http://schemas.openxmlformats.org/officeDocument/2006/math" xmlns:v="urn:schemas-microsoft-com:vml" xmlns:wp14="http://schemas.microsoft.com/office/word/2010/wordprocessingDrawing" xmlns:wp="http://schemas.openxmlformats.org/drawingml/2006/wordprocessingDrawing" xmlns:w10="urn:schemas-microsoft-com:office:word" xmlns:w="http://schemas.openxmlformats.org/wordprocessingml/2006/main" xmlns:w14="http://schemas.microsoft.com/office/word/2010/wordml" xmlns:w15="http://schemas.microsoft.com/office/word/2012/wordml" xmlns:w16cex="http://schemas.microsoft.com/office/word/2018/wordml/cex" xmlns:w16cid="http://schemas.microsoft.com/office/word/2016/wordml/cid" xmlns:w16="http://schemas.microsoft.com/office/word/2018/wordml" xmlns:w16sdtdh="http://schemas.microsoft.com/office/word/2020/wordml/sdtdatahash" xmlns:w16se="http://schemas.microsoft.com/office/word/2015/wordml/symex" xmlns:wpg="http://schemas.microsoft.com/office/word/2010/wordprocessingGroup" xmlns:wpi="http://schemas.microsoft.com/office/word/2010/wordprocessingInk" xmlns:wne="http://schemas.microsoft.com/office/word/2006/wordml" xmlns:wps="http://schemas.microsoft.com/office/word/2010/wordprocessingShape" mc:Ignorable="w14 w15 w16se w16cid w16 w16cex w16sdtdh wp14">
   <w:endnote w:type="separator" w:id="-1">
     <w:p>
       <w:r>
@@ -5280,7 +7703,7 @@
 </file>
 
 <file path=word/footer1.xml><?xml version="1.0" encoding="utf-8"?>
-<w:ftr xmlns:wpc="http://schemas.microsoft.com/office/word/2010/wordprocessingCanvas" xmlns:cx="http://schemas.microsoft.com/office/drawing/2014/chartex" xmlns:cx1="http://schemas.microsoft.com/office/drawing/2015/9/8/chartex" xmlns:cx2="http://schemas.microsoft.com/office/drawing/2015/10/21/chartex" xmlns:cx3="http://schemas.microsoft.com/office/drawing/2016/5/9/chartex" xmlns:cx4="http://schemas.microsoft.com/office/drawing/2016/5/10/chartex" xmlns:cx5="http://schemas.microsoft.com/office/drawing/2016/5/11/chartex" xmlns:cx6="http://schemas.microsoft.com/office/drawing/2016/5/12/chartex" xmlns:cx7="http://schemas.microsoft.com/office/drawing/2016/5/13/chartex" xmlns:cx8="http://schemas.microsoft.com/office/drawing/2016/5/14/chartex" xmlns:mc="http://schemas.openxmlformats.org/markup-compatibility/2006" xmlns:aink="http://schemas.microsoft.com/office/drawing/2016/ink" xmlns:am3d="http://schemas.microsoft.com/office/drawing/2017/model3d" xmlns:o="urn:schemas-microsoft-com:office:office" xmlns:oel="http://schemas.microsoft.com/office/2019/extlst" xmlns:r="http://schemas.openxmlformats.org/officeDocument/2006/relationships" xmlns:m="http://schemas.openxmlformats.org/officeDocument/2006/math" xmlns:v="urn:schemas-microsoft-com:vml" xmlns:wp14="http://schemas.microsoft.com/office/word/2010/wordprocessingDrawing" xmlns:wp="http://schemas.openxmlformats.org/drawingml/2006/wordprocessingDrawing" xmlns:w10="urn:schemas-microsoft-com:office:word" xmlns:w="http://schemas.openxmlformats.org/wordprocessingml/2006/main" xmlns:w14="http://schemas.microsoft.com/office/word/2010/wordml" xmlns:w15="http://schemas.microsoft.com/office/word/2012/wordml" xmlns:w16cex="http://schemas.microsoft.com/office/word/2018/wordml/cex" xmlns:w16cid="http://schemas.microsoft.com/office/word/2016/wordml/cid" xmlns:w16="http://schemas.microsoft.com/office/word/2018/wordml" xmlns:w16sdtdh="http://schemas.microsoft.com/office/word/2020/wordml/sdtdatahash" xmlns:w16se="http://schemas.microsoft.com/office/word/2015/wordml/symex" xmlns:wpg="http://schemas.microsoft.com/office/word/2010/wordprocessingGroup" xmlns:wpi="http://schemas.microsoft.com/office/word/2010/wordprocessingInk" xmlns:wne="http://schemas.microsoft.com/office/word/2006/wordml" xmlns:wps="http://schemas.microsoft.com/office/word/2010/wordprocessingShape" mc:Ignorable="w14 w15 w16se w16cid w16 w16cex w16sdtdh wp14">
+<w:ftr xmlns:wpc="http://schemas.microsoft.com/office/word/2010/wordprocessingCanvas" xmlns:cx="http://schemas.microsoft.com/office/drawing/2014/chartex" xmlns:cx1="http://schemas.microsoft.com/office/drawing/2015/9/8/chartex" xmlns:cx2="http://schemas.microsoft.com/office/drawing/2015/10/21/chartex" xmlns:cx3="http://schemas.microsoft.com/office/drawing/2016/5/9/chartex" xmlns:cx4="http://schemas.microsoft.com/office/drawing/2016/5/10/chartex" xmlns:cx5="http://schemas.microsoft.com/office/drawing/2016/5/11/chartex" xmlns:cx6="http://schemas.microsoft.com/office/drawing/2016/5/12/chartex" xmlns:cx7="http://schemas.microsoft.com/office/drawing/2016/5/13/chartex" xmlns:cx8="http://schemas.microsoft.com/office/drawing/2016/5/14/chartex" xmlns:mc="http://schemas.openxmlformats.org/markup-compatibility/2006" xmlns:aink="http://schemas.microsoft.com/office/drawing/2016/ink" xmlns:am3d="http://schemas.microsoft.com/office/drawing/2017/model3d" xmlns:o="urn:schemas-microsoft-com:office:office" xmlns:r="http://schemas.openxmlformats.org/officeDocument/2006/relationships" xmlns:m="http://schemas.openxmlformats.org/officeDocument/2006/math" xmlns:v="urn:schemas-microsoft-com:vml" xmlns:wp14="http://schemas.microsoft.com/office/word/2010/wordprocessingDrawing" xmlns:wp="http://schemas.openxmlformats.org/drawingml/2006/wordprocessingDrawing" xmlns:w10="urn:schemas-microsoft-com:office:word" xmlns:w="http://schemas.openxmlformats.org/wordprocessingml/2006/main" xmlns:w14="http://schemas.microsoft.com/office/word/2010/wordml" xmlns:w15="http://schemas.microsoft.com/office/word/2012/wordml" xmlns:w16cex="http://schemas.microsoft.com/office/word/2018/wordml/cex" xmlns:w16cid="http://schemas.microsoft.com/office/word/2016/wordml/cid" xmlns:w16="http://schemas.microsoft.com/office/word/2018/wordml" xmlns:w16sdtdh="http://schemas.microsoft.com/office/word/2020/wordml/sdtdatahash" xmlns:w16se="http://schemas.microsoft.com/office/word/2015/wordml/symex" xmlns:wpg="http://schemas.microsoft.com/office/word/2010/wordprocessingGroup" xmlns:wpi="http://schemas.microsoft.com/office/word/2010/wordprocessingInk" xmlns:wne="http://schemas.microsoft.com/office/word/2006/wordml" xmlns:wps="http://schemas.microsoft.com/office/word/2010/wordprocessingShape" mc:Ignorable="w14 w15 w16se w16cid w16 w16cex w16sdtdh wp14">
   <w:p>
     <w:pPr>
       <w:pStyle w:val="Footer"/>
@@ -5372,7 +7795,6 @@
               <v:path gradientshapeok="t" o:connecttype="rect"/>
             </v:shapetype>
             <v:shape id="Text Box 4" o:spid="_x0000_s1026" type="#_x0000_t202" alt="Classification: Controlled" style="position:absolute;margin-left:0;margin-top:.05pt;width:34.95pt;height:34.95pt;z-index:251659264;visibility:visible;mso-wrap-style:none;mso-wrap-distance-left:0;mso-wrap-distance-top:0;mso-wrap-distance-right:0;mso-wrap-distance-bottom:0;mso-position-horizontal:left;mso-position-horizontal-relative:left-margin-area;mso-position-vertical:absolute;mso-position-vertical-relative:text;v-text-anchor:top" o:gfxdata="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" filled="f" stroked="f">
-              <v:fill o:detectmouseclick="t"/>
               <v:textbox style="mso-fit-shape-to-text:t" inset="5pt,0,0,0">
                 <w:txbxContent>
                   <w:p>
@@ -5409,7 +7831,7 @@
 </file>
 
 <file path=word/footer2.xml><?xml version="1.0" encoding="utf-8"?>
-<w:ftr xmlns:wpc="http://schemas.microsoft.com/office/word/2010/wordprocessingCanvas" xmlns:cx="http://schemas.microsoft.com/office/drawing/2014/chartex" xmlns:cx1="http://schemas.microsoft.com/office/drawing/2015/9/8/chartex" xmlns:cx2="http://schemas.microsoft.com/office/drawing/2015/10/21/chartex" xmlns:cx3="http://schemas.microsoft.com/office/drawing/2016/5/9/chartex" xmlns:cx4="http://schemas.microsoft.com/office/drawing/2016/5/10/chartex" xmlns:cx5="http://schemas.microsoft.com/office/drawing/2016/5/11/chartex" xmlns:cx6="http://schemas.microsoft.com/office/drawing/2016/5/12/chartex" xmlns:cx7="http://schemas.microsoft.com/office/drawing/2016/5/13/chartex" xmlns:cx8="http://schemas.microsoft.com/office/drawing/2016/5/14/chartex" xmlns:mc="http://schemas.openxmlformats.org/markup-compatibility/2006" xmlns:aink="http://schemas.microsoft.com/office/drawing/2016/ink" xmlns:am3d="http://schemas.microsoft.com/office/drawing/2017/model3d" xmlns:o="urn:schemas-microsoft-com:office:office" xmlns:oel="http://schemas.microsoft.com/office/2019/extlst" xmlns:r="http://schemas.openxmlformats.org/officeDocument/2006/relationships" xmlns:m="http://schemas.openxmlformats.org/officeDocument/2006/math" xmlns:v="urn:schemas-microsoft-com:vml" xmlns:wp14="http://schemas.microsoft.com/office/word/2010/wordprocessingDrawing" xmlns:wp="http://schemas.openxmlformats.org/drawingml/2006/wordprocessingDrawing" xmlns:w10="urn:schemas-microsoft-com:office:word" xmlns:w="http://schemas.openxmlformats.org/wordprocessingml/2006/main" xmlns:w14="http://schemas.microsoft.com/office/word/2010/wordml" xmlns:w15="http://schemas.microsoft.com/office/word/2012/wordml" xmlns:w16cex="http://schemas.microsoft.com/office/word/2018/wordml/cex" xmlns:w16cid="http://schemas.microsoft.com/office/word/2016/wordml/cid" xmlns:w16="http://schemas.microsoft.com/office/word/2018/wordml" xmlns:w16sdtdh="http://schemas.microsoft.com/office/word/2020/wordml/sdtdatahash" xmlns:w16se="http://schemas.microsoft.com/office/word/2015/wordml/symex" xmlns:wpg="http://schemas.microsoft.com/office/word/2010/wordprocessingGroup" xmlns:wpi="http://schemas.microsoft.com/office/word/2010/wordprocessingInk" xmlns:wne="http://schemas.microsoft.com/office/word/2006/wordml" xmlns:wps="http://schemas.microsoft.com/office/word/2010/wordprocessingShape" mc:Ignorable="w14 w15 w16se w16cid w16 w16cex w16sdtdh wp14">
+<w:ftr xmlns:wpc="http://schemas.microsoft.com/office/word/2010/wordprocessingCanvas" xmlns:cx="http://schemas.microsoft.com/office/drawing/2014/chartex" xmlns:cx1="http://schemas.microsoft.com/office/drawing/2015/9/8/chartex" xmlns:cx2="http://schemas.microsoft.com/office/drawing/2015/10/21/chartex" xmlns:cx3="http://schemas.microsoft.com/office/drawing/2016/5/9/chartex" xmlns:cx4="http://schemas.microsoft.com/office/drawing/2016/5/10/chartex" xmlns:cx5="http://schemas.microsoft.com/office/drawing/2016/5/11/chartex" xmlns:cx6="http://schemas.microsoft.com/office/drawing/2016/5/12/chartex" xmlns:cx7="http://schemas.microsoft.com/office/drawing/2016/5/13/chartex" xmlns:cx8="http://schemas.microsoft.com/office/drawing/2016/5/14/chartex" xmlns:mc="http://schemas.openxmlformats.org/markup-compatibility/2006" xmlns:aink="http://schemas.microsoft.com/office/drawing/2016/ink" xmlns:am3d="http://schemas.microsoft.com/office/drawing/2017/model3d" xmlns:o="urn:schemas-microsoft-com:office:office" xmlns:r="http://schemas.openxmlformats.org/officeDocument/2006/relationships" xmlns:m="http://schemas.openxmlformats.org/officeDocument/2006/math" xmlns:v="urn:schemas-microsoft-com:vml" xmlns:wp14="http://schemas.microsoft.com/office/word/2010/wordprocessingDrawing" xmlns:wp="http://schemas.openxmlformats.org/drawingml/2006/wordprocessingDrawing" xmlns:w10="urn:schemas-microsoft-com:office:word" xmlns:w="http://schemas.openxmlformats.org/wordprocessingml/2006/main" xmlns:w14="http://schemas.microsoft.com/office/word/2010/wordml" xmlns:w15="http://schemas.microsoft.com/office/word/2012/wordml" xmlns:w16cex="http://schemas.microsoft.com/office/word/2018/wordml/cex" xmlns:w16cid="http://schemas.microsoft.com/office/word/2016/wordml/cid" xmlns:w16="http://schemas.microsoft.com/office/word/2018/wordml" xmlns:w16sdtdh="http://schemas.microsoft.com/office/word/2020/wordml/sdtdatahash" xmlns:w16se="http://schemas.microsoft.com/office/word/2015/wordml/symex" xmlns:wpg="http://schemas.microsoft.com/office/word/2010/wordprocessingGroup" xmlns:wpi="http://schemas.microsoft.com/office/word/2010/wordprocessingInk" xmlns:wne="http://schemas.microsoft.com/office/word/2006/wordml" xmlns:wps="http://schemas.microsoft.com/office/word/2010/wordprocessingShape" mc:Ignorable="w14 w15 w16se w16cid w16 w16cex w16sdtdh wp14">
   <w:tbl>
     <w:tblPr>
       <w:tblStyle w:val="TableGrid"/>
@@ -5534,7 +7956,6 @@
                     <v:path gradientshapeok="t" o:connecttype="rect"/>
                   </v:shapetype>
                   <v:shape id="Text Box 5" o:spid="_x0000_s1027" type="#_x0000_t202" alt="Classification: Controlled" style="position:absolute;margin-left:0;margin-top:.05pt;width:34.95pt;height:34.95pt;z-index:251660288;visibility:visible;mso-wrap-style:none;mso-wrap-distance-left:0;mso-wrap-distance-top:0;mso-wrap-distance-right:0;mso-wrap-distance-bottom:0;mso-position-horizontal:left;mso-position-horizontal-relative:left-margin-area;mso-position-vertical:absolute;mso-position-vertical-relative:text;v-text-anchor:top" o:gfxdata="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" filled="f" stroked="f">
-                    <v:fill o:detectmouseclick="t"/>
                     <v:textbox style="mso-fit-shape-to-text:t" inset="5pt,0,0,0">
                       <w:txbxContent>
                         <w:p>
@@ -5730,7 +8151,7 @@
 </file>
 
 <file path=word/footer3.xml><?xml version="1.0" encoding="utf-8"?>
-<w:ftr xmlns:wpc="http://schemas.microsoft.com/office/word/2010/wordprocessingCanvas" xmlns:cx="http://schemas.microsoft.com/office/drawing/2014/chartex" xmlns:cx1="http://schemas.microsoft.com/office/drawing/2015/9/8/chartex" xmlns:cx2="http://schemas.microsoft.com/office/drawing/2015/10/21/chartex" xmlns:cx3="http://schemas.microsoft.com/office/drawing/2016/5/9/chartex" xmlns:cx4="http://schemas.microsoft.com/office/drawing/2016/5/10/chartex" xmlns:cx5="http://schemas.microsoft.com/office/drawing/2016/5/11/chartex" xmlns:cx6="http://schemas.microsoft.com/office/drawing/2016/5/12/chartex" xmlns:cx7="http://schemas.microsoft.com/office/drawing/2016/5/13/chartex" xmlns:cx8="http://schemas.microsoft.com/office/drawing/2016/5/14/chartex" xmlns:mc="http://schemas.openxmlformats.org/markup-compatibility/2006" xmlns:aink="http://schemas.microsoft.com/office/drawing/2016/ink" xmlns:am3d="http://schemas.microsoft.com/office/drawing/2017/model3d" xmlns:o="urn:schemas-microsoft-com:office:office" xmlns:oel="http://schemas.microsoft.com/office/2019/extlst" xmlns:r="http://schemas.openxmlformats.org/officeDocument/2006/relationships" xmlns:m="http://schemas.openxmlformats.org/officeDocument/2006/math" xmlns:v="urn:schemas-microsoft-com:vml" xmlns:wp14="http://schemas.microsoft.com/office/word/2010/wordprocessingDrawing" xmlns:wp="http://schemas.openxmlformats.org/drawingml/2006/wordprocessingDrawing" xmlns:w10="urn:schemas-microsoft-com:office:word" xmlns:w="http://schemas.openxmlformats.org/wordprocessingml/2006/main" xmlns:w14="http://schemas.microsoft.com/office/word/2010/wordml" xmlns:w15="http://schemas.microsoft.com/office/word/2012/wordml" xmlns:w16cex="http://schemas.microsoft.com/office/word/2018/wordml/cex" xmlns:w16cid="http://schemas.microsoft.com/office/word/2016/wordml/cid" xmlns:w16="http://schemas.microsoft.com/office/word/2018/wordml" xmlns:w16sdtdh="http://schemas.microsoft.com/office/word/2020/wordml/sdtdatahash" xmlns:w16se="http://schemas.microsoft.com/office/word/2015/wordml/symex" xmlns:wpg="http://schemas.microsoft.com/office/word/2010/wordprocessingGroup" xmlns:wpi="http://schemas.microsoft.com/office/word/2010/wordprocessingInk" xmlns:wne="http://schemas.microsoft.com/office/word/2006/wordml" xmlns:wps="http://schemas.microsoft.com/office/word/2010/wordprocessingShape" mc:Ignorable="w14 w15 w16se w16cid w16 w16cex w16sdtdh wp14">
+<w:ftr xmlns:wpc="http://schemas.microsoft.com/office/word/2010/wordprocessingCanvas" xmlns:cx="http://schemas.microsoft.com/office/drawing/2014/chartex" xmlns:cx1="http://schemas.microsoft.com/office/drawing/2015/9/8/chartex" xmlns:cx2="http://schemas.microsoft.com/office/drawing/2015/10/21/chartex" xmlns:cx3="http://schemas.microsoft.com/office/drawing/2016/5/9/chartex" xmlns:cx4="http://schemas.microsoft.com/office/drawing/2016/5/10/chartex" xmlns:cx5="http://schemas.microsoft.com/office/drawing/2016/5/11/chartex" xmlns:cx6="http://schemas.microsoft.com/office/drawing/2016/5/12/chartex" xmlns:cx7="http://schemas.microsoft.com/office/drawing/2016/5/13/chartex" xmlns:cx8="http://schemas.microsoft.com/office/drawing/2016/5/14/chartex" xmlns:mc="http://schemas.openxmlformats.org/markup-compatibility/2006" xmlns:aink="http://schemas.microsoft.com/office/drawing/2016/ink" xmlns:am3d="http://schemas.microsoft.com/office/drawing/2017/model3d" xmlns:o="urn:schemas-microsoft-com:office:office" xmlns:r="http://schemas.openxmlformats.org/officeDocument/2006/relationships" xmlns:m="http://schemas.openxmlformats.org/officeDocument/2006/math" xmlns:v="urn:schemas-microsoft-com:vml" xmlns:wp14="http://schemas.microsoft.com/office/word/2010/wordprocessingDrawing" xmlns:wp="http://schemas.openxmlformats.org/drawingml/2006/wordprocessingDrawing" xmlns:w10="urn:schemas-microsoft-com:office:word" xmlns:w="http://schemas.openxmlformats.org/wordprocessingml/2006/main" xmlns:w14="http://schemas.microsoft.com/office/word/2010/wordml" xmlns:w15="http://schemas.microsoft.com/office/word/2012/wordml" xmlns:w16cex="http://schemas.microsoft.com/office/word/2018/wordml/cex" xmlns:w16cid="http://schemas.microsoft.com/office/word/2016/wordml/cid" xmlns:w16="http://schemas.microsoft.com/office/word/2018/wordml" xmlns:w16sdtdh="http://schemas.microsoft.com/office/word/2020/wordml/sdtdatahash" xmlns:w16se="http://schemas.microsoft.com/office/word/2015/wordml/symex" xmlns:wpg="http://schemas.microsoft.com/office/word/2010/wordprocessingGroup" xmlns:wpi="http://schemas.microsoft.com/office/word/2010/wordprocessingInk" xmlns:wne="http://schemas.microsoft.com/office/word/2006/wordml" xmlns:wps="http://schemas.microsoft.com/office/word/2010/wordprocessingShape" mc:Ignorable="w14 w15 w16se w16cid w16 w16cex w16sdtdh wp14">
   <w:p>
     <w:pPr>
       <w:pStyle w:val="Footer"/>
@@ -5822,7 +8243,6 @@
               <v:path gradientshapeok="t" o:connecttype="rect"/>
             </v:shapetype>
             <v:shape id="Text Box 3" o:spid="_x0000_s1028" type="#_x0000_t202" alt="Classification: Controlled" style="position:absolute;margin-left:0;margin-top:.05pt;width:34.95pt;height:34.95pt;z-index:251658240;visibility:visible;mso-wrap-style:none;mso-wrap-distance-left:0;mso-wrap-distance-top:0;mso-wrap-distance-right:0;mso-wrap-distance-bottom:0;mso-position-horizontal:left;mso-position-horizontal-relative:left-margin-area;mso-position-vertical:absolute;mso-position-vertical-relative:text;v-text-anchor:top" o:gfxdata="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" filled="f" stroked="f">
-              <v:fill o:detectmouseclick="t"/>
               <v:textbox style="mso-fit-shape-to-text:t" inset="5pt,0,0,0">
                 <w:txbxContent>
                   <w:p>
@@ -5859,7 +8279,7 @@
 </file>
 
 <file path=word/footnotes.xml><?xml version="1.0" encoding="utf-8"?>
-<w:footnotes xmlns:wpc="http://schemas.microsoft.com/office/word/2010/wordprocessingCanvas" xmlns:cx="http://schemas.microsoft.com/office/drawing/2014/chartex" xmlns:cx1="http://schemas.microsoft.com/office/drawing/2015/9/8/chartex" xmlns:cx2="http://schemas.microsoft.com/office/drawing/2015/10/21/chartex" xmlns:cx3="http://schemas.microsoft.com/office/drawing/2016/5/9/chartex" xmlns:cx4="http://schemas.microsoft.com/office/drawing/2016/5/10/chartex" xmlns:cx5="http://schemas.microsoft.com/office/drawing/2016/5/11/chartex" xmlns:cx6="http://schemas.microsoft.com/office/drawing/2016/5/12/chartex" xmlns:cx7="http://schemas.microsoft.com/office/drawing/2016/5/13/chartex" xmlns:cx8="http://schemas.microsoft.com/office/drawing/2016/5/14/chartex" xmlns:mc="http://schemas.openxmlformats.org/markup-compatibility/2006" xmlns:aink="http://schemas.microsoft.com/office/drawing/2016/ink" xmlns:am3d="http://schemas.microsoft.com/office/drawing/2017/model3d" xmlns:o="urn:schemas-microsoft-com:office:office" xmlns:oel="http://schemas.microsoft.com/office/2019/extlst" xmlns:r="http://schemas.openxmlformats.org/officeDocument/2006/relationships" xmlns:m="http://schemas.openxmlformats.org/officeDocument/2006/math" xmlns:v="urn:schemas-microsoft-com:vml" xmlns:wp14="http://schemas.microsoft.com/office/word/2010/wordprocessingDrawing" xmlns:wp="http://schemas.openxmlformats.org/drawingml/2006/wordprocessingDrawing" xmlns:w10="urn:schemas-microsoft-com:office:word" xmlns:w="http://schemas.openxmlformats.org/wordprocessingml/2006/main" xmlns:w14="http://schemas.microsoft.com/office/word/2010/wordml" xmlns:w15="http://schemas.microsoft.com/office/word/2012/wordml" xmlns:w16cex="http://schemas.microsoft.com/office/word/2018/wordml/cex" xmlns:w16cid="http://schemas.microsoft.com/office/word/2016/wordml/cid" xmlns:w16="http://schemas.microsoft.com/office/word/2018/wordml" xmlns:w16sdtdh="http://schemas.microsoft.com/office/word/2020/wordml/sdtdatahash" xmlns:w16se="http://schemas.microsoft.com/office/word/2015/wordml/symex" xmlns:wpg="http://schemas.microsoft.com/office/word/2010/wordprocessingGroup" xmlns:wpi="http://schemas.microsoft.com/office/word/2010/wordprocessingInk" xmlns:wne="http://schemas.microsoft.com/office/word/2006/wordml" xmlns:wps="http://schemas.microsoft.com/office/word/2010/wordprocessingShape" mc:Ignorable="w14 w15 w16se w16cid w16 w16cex w16sdtdh wp14">
+<w:footnotes xmlns:wpc="http://schemas.microsoft.com/office/word/2010/wordprocessingCanvas" xmlns:cx="http://schemas.microsoft.com/office/drawing/2014/chartex" xmlns:cx1="http://schemas.microsoft.com/office/drawing/2015/9/8/chartex" xmlns:cx2="http://schemas.microsoft.com/office/drawing/2015/10/21/chartex" xmlns:cx3="http://schemas.microsoft.com/office/drawing/2016/5/9/chartex" xmlns:cx4="http://schemas.microsoft.com/office/drawing/2016/5/10/chartex" xmlns:cx5="http://schemas.microsoft.com/office/drawing/2016/5/11/chartex" xmlns:cx6="http://schemas.microsoft.com/office/drawing/2016/5/12/chartex" xmlns:cx7="http://schemas.microsoft.com/office/drawing/2016/5/13/chartex" xmlns:cx8="http://schemas.microsoft.com/office/drawing/2016/5/14/chartex" xmlns:mc="http://schemas.openxmlformats.org/markup-compatibility/2006" xmlns:aink="http://schemas.microsoft.com/office/drawing/2016/ink" xmlns:am3d="http://schemas.microsoft.com/office/drawing/2017/model3d" xmlns:o="urn:schemas-microsoft-com:office:office" xmlns:r="http://schemas.openxmlformats.org/officeDocument/2006/relationships" xmlns:m="http://schemas.openxmlformats.org/officeDocument/2006/math" xmlns:v="urn:schemas-microsoft-com:vml" xmlns:wp14="http://schemas.microsoft.com/office/word/2010/wordprocessingDrawing" xmlns:wp="http://schemas.openxmlformats.org/drawingml/2006/wordprocessingDrawing" xmlns:w10="urn:schemas-microsoft-com:office:word" xmlns:w="http://schemas.openxmlformats.org/wordprocessingml/2006/main" xmlns:w14="http://schemas.microsoft.com/office/word/2010/wordml" xmlns:w15="http://schemas.microsoft.com/office/word/2012/wordml" xmlns:w16cex="http://schemas.microsoft.com/office/word/2018/wordml/cex" xmlns:w16cid="http://schemas.microsoft.com/office/word/2016/wordml/cid" xmlns:w16="http://schemas.microsoft.com/office/word/2018/wordml" xmlns:w16sdtdh="http://schemas.microsoft.com/office/word/2020/wordml/sdtdatahash" xmlns:w16se="http://schemas.microsoft.com/office/word/2015/wordml/symex" xmlns:wpg="http://schemas.microsoft.com/office/word/2010/wordprocessingGroup" xmlns:wpi="http://schemas.microsoft.com/office/word/2010/wordprocessingInk" xmlns:wne="http://schemas.microsoft.com/office/word/2006/wordml" xmlns:wps="http://schemas.microsoft.com/office/word/2010/wordprocessingShape" mc:Ignorable="w14 w15 w16se w16cid w16 w16cex w16sdtdh wp14">
   <w:footnote w:type="separator" w:id="-1">
     <w:p>
       <w:r>
@@ -5878,7 +8298,7 @@
 </file>
 
 <file path=word/numbering.xml><?xml version="1.0" encoding="utf-8"?>
-<w:numbering xmlns:wpc="http://schemas.microsoft.com/office/word/2010/wordprocessingCanvas" xmlns:cx="http://schemas.microsoft.com/office/drawing/2014/chartex" xmlns:cx1="http://schemas.microsoft.com/office/drawing/2015/9/8/chartex" xmlns:cx2="http://schemas.microsoft.com/office/drawing/2015/10/21/chartex" xmlns:cx3="http://schemas.microsoft.com/office/drawing/2016/5/9/chartex" xmlns:cx4="http://schemas.microsoft.com/office/drawing/2016/5/10/chartex" xmlns:cx5="http://schemas.microsoft.com/office/drawing/2016/5/11/chartex" xmlns:cx6="http://schemas.microsoft.com/office/drawing/2016/5/12/chartex" xmlns:cx7="http://schemas.microsoft.com/office/drawing/2016/5/13/chartex" xmlns:cx8="http://schemas.microsoft.com/office/drawing/2016/5/14/chartex" xmlns:mc="http://schemas.openxmlformats.org/markup-compatibility/2006" xmlns:aink="http://schemas.microsoft.com/office/drawing/2016/ink" xmlns:am3d="http://schemas.microsoft.com/office/drawing/2017/model3d" xmlns:o="urn:schemas-microsoft-com:office:office" xmlns:oel="http://schemas.microsoft.com/office/2019/extlst" xmlns:r="http://schemas.openxmlformats.org/officeDocument/2006/relationships" xmlns:m="http://schemas.openxmlformats.org/officeDocument/2006/math" xmlns:v="urn:schemas-microsoft-com:vml" xmlns:wp14="http://schemas.microsoft.com/office/word/2010/wordprocessingDrawing" xmlns:wp="http://schemas.openxmlformats.org/drawingml/2006/wordprocessingDrawing" xmlns:w10="urn:schemas-microsoft-com:office:word" xmlns:w="http://schemas.openxmlformats.org/wordprocessingml/2006/main" xmlns:w14="http://schemas.microsoft.com/office/word/2010/wordml" xmlns:w15="http://schemas.microsoft.com/office/word/2012/wordml" xmlns:w16cex="http://schemas.microsoft.com/office/word/2018/wordml/cex" xmlns:w16cid="http://schemas.microsoft.com/office/word/2016/wordml/cid" xmlns:w16="http://schemas.microsoft.com/office/word/2018/wordml" xmlns:w16sdtdh="http://schemas.microsoft.com/office/word/2020/wordml/sdtdatahash" xmlns:w16se="http://schemas.microsoft.com/office/word/2015/wordml/symex" xmlns:wpg="http://schemas.microsoft.com/office/word/2010/wordprocessingGroup" xmlns:wpi="http://schemas.microsoft.com/office/word/2010/wordprocessingInk" xmlns:wne="http://schemas.microsoft.com/office/word/2006/wordml" xmlns:wps="http://schemas.microsoft.com/office/word/2010/wordprocessingShape" mc:Ignorable="w14 w15 w16se w16cid w16 w16cex w16sdtdh wp14">
+<w:numbering xmlns:wpc="http://schemas.microsoft.com/office/word/2010/wordprocessingCanvas" xmlns:cx="http://schemas.microsoft.com/office/drawing/2014/chartex" xmlns:cx1="http://schemas.microsoft.com/office/drawing/2015/9/8/chartex" xmlns:cx2="http://schemas.microsoft.com/office/drawing/2015/10/21/chartex" xmlns:cx3="http://schemas.microsoft.com/office/drawing/2016/5/9/chartex" xmlns:cx4="http://schemas.microsoft.com/office/drawing/2016/5/10/chartex" xmlns:cx5="http://schemas.microsoft.com/office/drawing/2016/5/11/chartex" xmlns:cx6="http://schemas.microsoft.com/office/drawing/2016/5/12/chartex" xmlns:cx7="http://schemas.microsoft.com/office/drawing/2016/5/13/chartex" xmlns:cx8="http://schemas.microsoft.com/office/drawing/2016/5/14/chartex" xmlns:mc="http://schemas.openxmlformats.org/markup-compatibility/2006" xmlns:aink="http://schemas.microsoft.com/office/drawing/2016/ink" xmlns:am3d="http://schemas.microsoft.com/office/drawing/2017/model3d" xmlns:o="urn:schemas-microsoft-com:office:office" xmlns:r="http://schemas.openxmlformats.org/officeDocument/2006/relationships" xmlns:m="http://schemas.openxmlformats.org/officeDocument/2006/math" xmlns:v="urn:schemas-microsoft-com:vml" xmlns:wp14="http://schemas.microsoft.com/office/word/2010/wordprocessingDrawing" xmlns:wp="http://schemas.openxmlformats.org/drawingml/2006/wordprocessingDrawing" xmlns:w10="urn:schemas-microsoft-com:office:word" xmlns:w="http://schemas.openxmlformats.org/wordprocessingml/2006/main" xmlns:w14="http://schemas.microsoft.com/office/word/2010/wordml" xmlns:w15="http://schemas.microsoft.com/office/word/2012/wordml" xmlns:w16cex="http://schemas.microsoft.com/office/word/2018/wordml/cex" xmlns:w16cid="http://schemas.microsoft.com/office/word/2016/wordml/cid" xmlns:w16="http://schemas.microsoft.com/office/word/2018/wordml" xmlns:w16sdtdh="http://schemas.microsoft.com/office/word/2020/wordml/sdtdatahash" xmlns:w16se="http://schemas.microsoft.com/office/word/2015/wordml/symex" xmlns:wpg="http://schemas.microsoft.com/office/word/2010/wordprocessingGroup" xmlns:wpi="http://schemas.microsoft.com/office/word/2010/wordprocessingInk" xmlns:wne="http://schemas.microsoft.com/office/word/2006/wordml" xmlns:wps="http://schemas.microsoft.com/office/word/2010/wordprocessingShape" mc:Ignorable="w14 w15 w16se w16cid w16 w16cex w16sdtdh wp14">
   <w:abstractNum w:abstractNumId="0" w15:restartNumberingAfterBreak="0">
     <w:nsid w:val="036C7ED4"/>
     <w:multiLevelType w:val="multilevel"/>
@@ -6001,7 +8421,7 @@
       </w:pPr>
     </w:lvl>
   </w:abstractNum>
-  <w:num w:numId="1" w16cid:durableId="700856669">
+  <w:num w:numId="1">
     <w:abstractNumId w:val="0"/>
   </w:num>
 </w:numbering>
@@ -6771,7 +9191,6 @@
     </w:pPr>
     <w:rPr>
       <w:rFonts w:cs="Lohit Devanagari"/>
-      <w:lang/>
     </w:rPr>
   </w:style>
   <w:style w:type="paragraph" w:customStyle="1" w:styleId="HeaderandFooter">
@@ -7248,6 +9667,37 @@
 </file>
 
 <file path=customXml/item1.xml><?xml version="1.0" encoding="utf-8"?>
+<?mso-contentType ?>
+<FormTemplates xmlns="http://schemas.microsoft.com/sharepoint/v3/contenttype/forms">
+  <Display>DocumentLibraryForm</Display>
+  <Edit>DocumentLibraryForm</Edit>
+  <New>DocumentLibraryForm</New>
+</FormTemplates>
+</file>
+
+<file path=customXml/item2.xml><?xml version="1.0" encoding="utf-8"?>
+<p:properties xmlns:p="http://schemas.microsoft.com/office/2006/metadata/properties" xmlns:xsi="http://www.w3.org/2001/XMLSchema-instance" xmlns:pc="http://schemas.microsoft.com/office/infopath/2007/PartnerControls">
+  <documentManagement>
+    <Stage xmlns="f336f4fe-8719-4ea2-b5d6-29b3a580aeb4">Draft</Stage>
+    <Next_x0020_Stage xmlns="f336f4fe-8719-4ea2-b5d6-29b3a580aeb4">N/A</Next_x0020_Stage>
+    <Admin_x0020_Action xmlns="f336f4fe-8719-4ea2-b5d6-29b3a580aeb4" xsi:nil="true"/>
+    <Template_x0020_Category xmlns="f336f4fe-8719-4ea2-b5d6-29b3a580aeb4">Hearing Requirements Notice - HRN</Template_x0020_Category>
+    <Action xmlns="f336f4fe-8719-4ea2-b5d6-29b3a580aeb4" xsi:nil="true"/>
+    <Purpose1 xmlns="f336f4fe-8719-4ea2-b5d6-29b3a580aeb4">Directions Questionnaire</Purpose1>
+    <Template_x0020_Language xmlns="f336f4fe-8719-4ea2-b5d6-29b3a580aeb4">English - ENG</Template_x0020_Language>
+    <Rename xmlns="f336f4fe-8719-4ea2-b5d6-29b3a580aeb4">true</Rename>
+    <Tornado_x0020_Filename xmlns="f336f4fe-8719-4ea2-b5d6-29b3a580aeb4" xsi:nil="true"/>
+    <Approval_x0020_Request_x0020_Comment xmlns="f336f4fe-8719-4ea2-b5d6-29b3a580aeb4" xsi:nil="true"/>
+    <Publication_x0020_Date xmlns="f336f4fe-8719-4ea2-b5d6-29b3a580aeb4">2020-12-09T00:00:00+00:00</Publication_x0020_Date>
+  </documentManagement>
+</p:properties>
+</file>
+
+<file path=customXml/item3.xml><?xml version="1.0" encoding="utf-8"?>
+<b:Sources xmlns:b="http://schemas.openxmlformats.org/officeDocument/2006/bibliography" xmlns="http://schemas.openxmlformats.org/officeDocument/2006/bibliography" SelectedStyle="\APASixthEditionOfficeOnline.xsl" StyleName="APA" Version="6"/>
+</file>
+
+<file path=customXml/item4.xml><?xml version="1.0" encoding="utf-8"?>
 <ct:contentTypeSchema xmlns:ct="http://schemas.microsoft.com/office/2006/metadata/contentType" xmlns:ma="http://schemas.microsoft.com/office/2006/metadata/properties/metaAttributes" ct:_="" ma:_="" ma:contentTypeName="_CtTemplate" ma:contentTypeID="0x01010064A5FDCCFB03F540B94405305D7DE14F00A4F8B82F7CEF57469A8FE5CEAB7A0EE0" ma:contentTypeVersion="53" ma:contentTypeDescription="Part of Template Management with Site Columns representing custom attributes." ma:contentTypeScope="" ma:versionID="69a47f6434bbb6ed0a644919a98a9681">
   <xsd:schema xmlns:xsd="http://www.w3.org/2001/XMLSchema" xmlns:xs="http://www.w3.org/2001/XMLSchema" xmlns:p="http://schemas.microsoft.com/office/2006/metadata/properties" xmlns:ns2="f336f4fe-8719-4ea2-b5d6-29b3a580aeb4" xmlns:ns3="b57b892a-dd61-4bba-b372-a8d93da2c7e6" targetNamespace="http://schemas.microsoft.com/office/2006/metadata/properties" ma:root="true" ma:fieldsID="71934021bdb6f6617baa79601bda5045" ns2:_="" ns3:_="">
     <xsd:import namespace="f336f4fe-8719-4ea2-b5d6-29b3a580aeb4"/>
@@ -7562,38 +10012,33 @@
 </ct:contentTypeSchema>
 </file>
 
-<file path=customXml/item2.xml><?xml version="1.0" encoding="utf-8"?>
-<b:Sources xmlns:b="http://schemas.openxmlformats.org/officeDocument/2006/bibliography" xmlns="http://schemas.openxmlformats.org/officeDocument/2006/bibliography" SelectedStyle="\APASixthEditionOfficeOnline.xsl" StyleName="APA" Version="6"/>
+<file path=customXml/itemProps1.xml><?xml version="1.0" encoding="utf-8"?>
+<ds:datastoreItem xmlns:ds="http://schemas.openxmlformats.org/officeDocument/2006/customXml" ds:itemID="{B979ABCF-6006-4211-8C04-D08E1C55C8F9}">
+  <ds:schemaRefs>
+    <ds:schemaRef ds:uri="http://schemas.microsoft.com/sharepoint/v3/contenttype/forms"/>
+  </ds:schemaRefs>
+</ds:datastoreItem>
 </file>
 
-<file path=customXml/item3.xml><?xml version="1.0" encoding="utf-8"?>
-<p:properties xmlns:p="http://schemas.microsoft.com/office/2006/metadata/properties" xmlns:xsi="http://www.w3.org/2001/XMLSchema-instance" xmlns:pc="http://schemas.microsoft.com/office/infopath/2007/PartnerControls">
-  <documentManagement>
-    <Stage xmlns="f336f4fe-8719-4ea2-b5d6-29b3a580aeb4">Draft</Stage>
-    <Next_x0020_Stage xmlns="f336f4fe-8719-4ea2-b5d6-29b3a580aeb4">N/A</Next_x0020_Stage>
-    <Admin_x0020_Action xmlns="f336f4fe-8719-4ea2-b5d6-29b3a580aeb4" xsi:nil="true"/>
-    <Template_x0020_Category xmlns="f336f4fe-8719-4ea2-b5d6-29b3a580aeb4">Hearing Requirements Notice - HRN</Template_x0020_Category>
-    <Action xmlns="f336f4fe-8719-4ea2-b5d6-29b3a580aeb4" xsi:nil="true"/>
-    <Purpose1 xmlns="f336f4fe-8719-4ea2-b5d6-29b3a580aeb4">Directions Questionnaire</Purpose1>
-    <Template_x0020_Language xmlns="f336f4fe-8719-4ea2-b5d6-29b3a580aeb4">English - ENG</Template_x0020_Language>
-    <Rename xmlns="f336f4fe-8719-4ea2-b5d6-29b3a580aeb4">true</Rename>
-    <Tornado_x0020_Filename xmlns="f336f4fe-8719-4ea2-b5d6-29b3a580aeb4" xsi:nil="true"/>
-    <Approval_x0020_Request_x0020_Comment xmlns="f336f4fe-8719-4ea2-b5d6-29b3a580aeb4" xsi:nil="true"/>
-    <Publication_x0020_Date xmlns="f336f4fe-8719-4ea2-b5d6-29b3a580aeb4">2020-12-09T00:00:00+00:00</Publication_x0020_Date>
-  </documentManagement>
-</p:properties>
+<file path=customXml/itemProps2.xml><?xml version="1.0" encoding="utf-8"?>
+<ds:datastoreItem xmlns:ds="http://schemas.openxmlformats.org/officeDocument/2006/customXml" ds:itemID="{167D3FB0-0D1A-4A81-8A96-EE2F37F3B125}">
+  <ds:schemaRefs>
+    <ds:schemaRef ds:uri="http://schemas.microsoft.com/office/2006/metadata/properties"/>
+    <ds:schemaRef ds:uri="http://schemas.microsoft.com/office/infopath/2007/PartnerControls"/>
+    <ds:schemaRef ds:uri="f336f4fe-8719-4ea2-b5d6-29b3a580aeb4"/>
+  </ds:schemaRefs>
+</ds:datastoreItem>
 </file>
 
-<file path=customXml/item4.xml><?xml version="1.0" encoding="utf-8"?>
-<?mso-contentType ?>
-<FormTemplates xmlns="http://schemas.microsoft.com/sharepoint/v3/contenttype/forms">
-  <Display>DocumentLibraryForm</Display>
-  <Edit>DocumentLibraryForm</Edit>
-  <New>DocumentLibraryForm</New>
-</FormTemplates>
+<file path=customXml/itemProps3.xml><?xml version="1.0" encoding="utf-8"?>
+<ds:datastoreItem xmlns:ds="http://schemas.openxmlformats.org/officeDocument/2006/customXml" ds:itemID="{5C627932-C981-4CFE-9BA8-667150120D32}">
+  <ds:schemaRefs>
+    <ds:schemaRef ds:uri="http://schemas.openxmlformats.org/officeDocument/2006/bibliography"/>
+  </ds:schemaRefs>
+</ds:datastoreItem>
 </file>
 
-<file path=customXml/itemProps1.xml><?xml version="1.0" encoding="utf-8"?>
+<file path=customXml/itemProps4.xml><?xml version="1.0" encoding="utf-8"?>
 <ds:datastoreItem xmlns:ds="http://schemas.openxmlformats.org/officeDocument/2006/customXml" ds:itemID="{F50568C7-0D63-49D8-828E-6EA48601E6B9}">
   <ds:schemaRefs>
     <ds:schemaRef ds:uri="http://schemas.microsoft.com/office/2006/metadata/contentType"/>
@@ -7612,32 +10057,6 @@
 </ds:datastoreItem>
 </file>
 
-<file path=customXml/itemProps2.xml><?xml version="1.0" encoding="utf-8"?>
-<ds:datastoreItem xmlns:ds="http://schemas.openxmlformats.org/officeDocument/2006/customXml" ds:itemID="{5C627932-C981-4CFE-9BA8-667150120D32}">
-  <ds:schemaRefs>
-    <ds:schemaRef ds:uri="http://schemas.openxmlformats.org/officeDocument/2006/bibliography"/>
-  </ds:schemaRefs>
-</ds:datastoreItem>
-</file>
-
-<file path=customXml/itemProps3.xml><?xml version="1.0" encoding="utf-8"?>
-<ds:datastoreItem xmlns:ds="http://schemas.openxmlformats.org/officeDocument/2006/customXml" ds:itemID="{167D3FB0-0D1A-4A81-8A96-EE2F37F3B125}">
-  <ds:schemaRefs>
-    <ds:schemaRef ds:uri="http://schemas.microsoft.com/office/2006/metadata/properties"/>
-    <ds:schemaRef ds:uri="http://schemas.microsoft.com/office/infopath/2007/PartnerControls"/>
-    <ds:schemaRef ds:uri="f336f4fe-8719-4ea2-b5d6-29b3a580aeb4"/>
-  </ds:schemaRefs>
-</ds:datastoreItem>
-</file>
-
-<file path=customXml/itemProps4.xml><?xml version="1.0" encoding="utf-8"?>
-<ds:datastoreItem xmlns:ds="http://schemas.openxmlformats.org/officeDocument/2006/customXml" ds:itemID="{B979ABCF-6006-4211-8C04-D08E1C55C8F9}">
-  <ds:schemaRefs>
-    <ds:schemaRef ds:uri="http://schemas.microsoft.com/sharepoint/v3/contenttype/forms"/>
-  </ds:schemaRefs>
-</ds:datastoreItem>
-</file>
-
 <file path=docMetadata/LabelInfo.xml><?xml version="1.0" encoding="utf-8"?>
 <clbl:labelList xmlns:clbl="http://schemas.microsoft.com/office/2020/mipLabelMetadata">
   <clbl:label id="{95c71a0f-75e1-4c8f-90e2-641c9351dd98}" enabled="1" method="Standard" siteId="{3e0088dc-0629-4ae6-aa8c-813e7a296f50}" contentBits="2" removed="0"/>

</xml_diff>

<commit_message>
CIV-8440 using different names to avoid clashing
</commit_message>
<xml_diff>
--- a/docker/docmosis/templates/CV-SPC-HRN-ENG-01274.docx
+++ b/docker/docmosis/templates/CV-SPC-HRN-ENG-01274.docx
@@ -1,6 +1,6 @@
 
 <file path=word/document.xml><?xml version="1.0" encoding="utf-8"?>
-<w:document xmlns:wpc="http://schemas.microsoft.com/office/word/2010/wordprocessingCanvas" xmlns:cx="http://schemas.microsoft.com/office/drawing/2014/chartex" xmlns:cx1="http://schemas.microsoft.com/office/drawing/2015/9/8/chartex" xmlns:cx2="http://schemas.microsoft.com/office/drawing/2015/10/21/chartex" xmlns:cx3="http://schemas.microsoft.com/office/drawing/2016/5/9/chartex" xmlns:cx4="http://schemas.microsoft.com/office/drawing/2016/5/10/chartex" xmlns:cx5="http://schemas.microsoft.com/office/drawing/2016/5/11/chartex" xmlns:cx6="http://schemas.microsoft.com/office/drawing/2016/5/12/chartex" xmlns:cx7="http://schemas.microsoft.com/office/drawing/2016/5/13/chartex" xmlns:cx8="http://schemas.microsoft.com/office/drawing/2016/5/14/chartex" xmlns:mc="http://schemas.openxmlformats.org/markup-compatibility/2006" xmlns:aink="http://schemas.microsoft.com/office/drawing/2016/ink" xmlns:am3d="http://schemas.microsoft.com/office/drawing/2017/model3d" xmlns:o="urn:schemas-microsoft-com:office:office" xmlns:r="http://schemas.openxmlformats.org/officeDocument/2006/relationships" xmlns:m="http://schemas.openxmlformats.org/officeDocument/2006/math" xmlns:v="urn:schemas-microsoft-com:vml" xmlns:wp14="http://schemas.microsoft.com/office/word/2010/wordprocessingDrawing" xmlns:wp="http://schemas.openxmlformats.org/drawingml/2006/wordprocessingDrawing" xmlns:w10="urn:schemas-microsoft-com:office:word" xmlns:w="http://schemas.openxmlformats.org/wordprocessingml/2006/main" xmlns:w14="http://schemas.microsoft.com/office/word/2010/wordml" xmlns:w15="http://schemas.microsoft.com/office/word/2012/wordml" xmlns:w16cex="http://schemas.microsoft.com/office/word/2018/wordml/cex" xmlns:w16cid="http://schemas.microsoft.com/office/word/2016/wordml/cid" xmlns:w16="http://schemas.microsoft.com/office/word/2018/wordml" xmlns:w16sdtdh="http://schemas.microsoft.com/office/word/2020/wordml/sdtdatahash" xmlns:w16se="http://schemas.microsoft.com/office/word/2015/wordml/symex" xmlns:wpg="http://schemas.microsoft.com/office/word/2010/wordprocessingGroup" xmlns:wpi="http://schemas.microsoft.com/office/word/2010/wordprocessingInk" xmlns:wne="http://schemas.microsoft.com/office/word/2006/wordml" xmlns:wps="http://schemas.microsoft.com/office/word/2010/wordprocessingShape" mc:Ignorable="w14 w15 w16se w16cid w16 w16cex w16sdtdh wp14">
+<w:document xmlns:wpc="http://schemas.microsoft.com/office/word/2010/wordprocessingCanvas" xmlns:cx="http://schemas.microsoft.com/office/drawing/2014/chartex" xmlns:cx1="http://schemas.microsoft.com/office/drawing/2015/9/8/chartex" xmlns:cx2="http://schemas.microsoft.com/office/drawing/2015/10/21/chartex" xmlns:cx3="http://schemas.microsoft.com/office/drawing/2016/5/9/chartex" xmlns:cx4="http://schemas.microsoft.com/office/drawing/2016/5/10/chartex" xmlns:cx5="http://schemas.microsoft.com/office/drawing/2016/5/11/chartex" xmlns:cx6="http://schemas.microsoft.com/office/drawing/2016/5/12/chartex" xmlns:cx7="http://schemas.microsoft.com/office/drawing/2016/5/13/chartex" xmlns:cx8="http://schemas.microsoft.com/office/drawing/2016/5/14/chartex" xmlns:mc="http://schemas.openxmlformats.org/markup-compatibility/2006" xmlns:aink="http://schemas.microsoft.com/office/drawing/2016/ink" xmlns:am3d="http://schemas.microsoft.com/office/drawing/2017/model3d" xmlns:o="urn:schemas-microsoft-com:office:office" xmlns:oel="http://schemas.microsoft.com/office/2019/extlst" xmlns:r="http://schemas.openxmlformats.org/officeDocument/2006/relationships" xmlns:m="http://schemas.openxmlformats.org/officeDocument/2006/math" xmlns:v="urn:schemas-microsoft-com:vml" xmlns:wp14="http://schemas.microsoft.com/office/word/2010/wordprocessingDrawing" xmlns:wp="http://schemas.openxmlformats.org/drawingml/2006/wordprocessingDrawing" xmlns:w10="urn:schemas-microsoft-com:office:word" xmlns:w="http://schemas.openxmlformats.org/wordprocessingml/2006/main" xmlns:w14="http://schemas.microsoft.com/office/word/2010/wordml" xmlns:w15="http://schemas.microsoft.com/office/word/2012/wordml" xmlns:w16cex="http://schemas.microsoft.com/office/word/2018/wordml/cex" xmlns:w16cid="http://schemas.microsoft.com/office/word/2016/wordml/cid" xmlns:w16="http://schemas.microsoft.com/office/word/2018/wordml" xmlns:w16sdtdh="http://schemas.microsoft.com/office/word/2020/wordml/sdtdatahash" xmlns:w16se="http://schemas.microsoft.com/office/word/2015/wordml/symex" xmlns:wpg="http://schemas.microsoft.com/office/word/2010/wordprocessingGroup" xmlns:wpi="http://schemas.microsoft.com/office/word/2010/wordprocessingInk" xmlns:wne="http://schemas.microsoft.com/office/word/2006/wordml" xmlns:wps="http://schemas.microsoft.com/office/word/2010/wordprocessingShape" mc:Ignorable="w14 w15 w16se w16cid w16 w16cex w16sdtdh wp14">
   <w:body>
     <w:p>
       <w:pPr>
@@ -129,27 +129,7 @@
                 <w:sz w:val="28"/>
                 <w:szCs w:val="28"/>
               </w:rPr>
-              <w:t>Claim number: &lt;&lt;</w:t>
-            </w:r>
-            <w:proofErr w:type="spellStart"/>
-            <w:r>
-              <w:rPr>
-                <w:rFonts w:ascii="GDSTransportWebsite" w:hAnsi="GDSTransportWebsite"/>
-                <w:color w:val="60686D"/>
-                <w:sz w:val="28"/>
-                <w:szCs w:val="28"/>
-              </w:rPr>
-              <w:t>referenceNumber</w:t>
-            </w:r>
-            <w:proofErr w:type="spellEnd"/>
-            <w:r>
-              <w:rPr>
-                <w:rFonts w:ascii="GDSTransportWebsite" w:hAnsi="GDSTransportWebsite"/>
-                <w:color w:val="60686D"/>
-                <w:sz w:val="28"/>
-                <w:szCs w:val="28"/>
-              </w:rPr>
-              <w:t>&gt;&gt;</w:t>
+              <w:t>Claim number: &lt;&lt;referenceNumber&gt;&gt;</w:t>
             </w:r>
           </w:p>
         </w:tc>
@@ -260,27 +240,7 @@
                 <w:sz w:val="28"/>
                 <w:szCs w:val="28"/>
               </w:rPr>
-              <w:t>Case name: &lt;&lt;</w:t>
-            </w:r>
-            <w:proofErr w:type="spellStart"/>
-            <w:r>
-              <w:rPr>
-                <w:rFonts w:ascii="GDSTransportWebsite" w:hAnsi="GDSTransportWebsite"/>
-                <w:color w:val="60686D"/>
-                <w:sz w:val="28"/>
-                <w:szCs w:val="28"/>
-              </w:rPr>
-              <w:t>caseName</w:t>
-            </w:r>
-            <w:proofErr w:type="spellEnd"/>
-            <w:r>
-              <w:rPr>
-                <w:rFonts w:ascii="GDSTransportWebsite" w:hAnsi="GDSTransportWebsite"/>
-                <w:color w:val="60686D"/>
-                <w:sz w:val="28"/>
-                <w:szCs w:val="28"/>
-              </w:rPr>
-              <w:t>&gt;&gt;</w:t>
+              <w:t>Case name: &lt;&lt;caseName&gt;&gt;</w:t>
             </w:r>
           </w:p>
         </w:tc>
@@ -444,87 +404,7 @@
                 <w:sz w:val="20"/>
                 <w:szCs w:val="20"/>
               </w:rPr>
-              <w:t>Received: &lt;&lt;{</w:t>
-            </w:r>
-            <w:proofErr w:type="spellStart"/>
-            <w:r>
-              <w:rPr>
-                <w:rFonts w:ascii="GDSTransportWebsite" w:eastAsia="Times New Roman" w:hAnsi="GDSTransportWebsite" w:cs="Times New Roman"/>
-                <w:color w:val="60686D"/>
-                <w:sz w:val="20"/>
-                <w:szCs w:val="20"/>
-              </w:rPr>
-              <w:t>dateFormat</w:t>
-            </w:r>
-            <w:proofErr w:type="spellEnd"/>
-            <w:r>
-              <w:rPr>
-                <w:rFonts w:ascii="GDSTransportWebsite" w:eastAsia="Times New Roman" w:hAnsi="GDSTransportWebsite" w:cs="Times New Roman"/>
-                <w:color w:val="60686D"/>
-                <w:sz w:val="20"/>
-                <w:szCs w:val="20"/>
-              </w:rPr>
-              <w:t>(</w:t>
-            </w:r>
-            <w:proofErr w:type="spellStart"/>
-            <w:r>
-              <w:rPr>
-                <w:rFonts w:ascii="GDSTransportWebsite" w:eastAsia="Times New Roman" w:hAnsi="GDSTransportWebsite" w:cs="Times New Roman"/>
-                <w:color w:val="60686D"/>
-                <w:sz w:val="20"/>
-                <w:szCs w:val="20"/>
-              </w:rPr>
-              <w:t>submittedOn</w:t>
-            </w:r>
-            <w:proofErr w:type="spellEnd"/>
-            <w:r>
-              <w:rPr>
-                <w:rFonts w:ascii="GDSTransportWebsite" w:eastAsia="Times New Roman" w:hAnsi="GDSTransportWebsite" w:cs="Times New Roman"/>
-                <w:color w:val="60686D"/>
-                <w:sz w:val="20"/>
-                <w:szCs w:val="20"/>
-              </w:rPr>
-              <w:t xml:space="preserve">, ‘d MMMM </w:t>
-            </w:r>
-            <w:proofErr w:type="spellStart"/>
-            <w:r>
-              <w:rPr>
-                <w:rFonts w:ascii="GDSTransportWebsite" w:eastAsia="Times New Roman" w:hAnsi="GDSTransportWebsite" w:cs="Times New Roman"/>
-                <w:color w:val="60686D"/>
-                <w:sz w:val="20"/>
-                <w:szCs w:val="20"/>
-              </w:rPr>
-              <w:t>yyyy</w:t>
-            </w:r>
-            <w:proofErr w:type="spellEnd"/>
-            <w:r>
-              <w:rPr>
-                <w:rFonts w:ascii="GDSTransportWebsite" w:eastAsia="Times New Roman" w:hAnsi="GDSTransportWebsite" w:cs="Times New Roman"/>
-                <w:color w:val="60686D"/>
-                <w:sz w:val="20"/>
-                <w:szCs w:val="20"/>
-              </w:rPr>
-              <w:t>’, ‘dd-MM-</w:t>
-            </w:r>
-            <w:proofErr w:type="spellStart"/>
-            <w:r>
-              <w:rPr>
-                <w:rFonts w:ascii="GDSTransportWebsite" w:eastAsia="Times New Roman" w:hAnsi="GDSTransportWebsite" w:cs="Times New Roman"/>
-                <w:color w:val="60686D"/>
-                <w:sz w:val="20"/>
-                <w:szCs w:val="20"/>
-              </w:rPr>
-              <w:t>yyyy</w:t>
-            </w:r>
-            <w:proofErr w:type="spellEnd"/>
-            <w:r>
-              <w:rPr>
-                <w:rFonts w:ascii="GDSTransportWebsite" w:eastAsia="Times New Roman" w:hAnsi="GDSTransportWebsite" w:cs="Times New Roman"/>
-                <w:color w:val="60686D"/>
-                <w:sz w:val="20"/>
-                <w:szCs w:val="20"/>
-              </w:rPr>
-              <w:t>’)}&gt;&gt;</w:t>
+              <w:t>Received: &lt;&lt;{dateFormat(submittedOn, ‘d MMMM yyyy’, ‘dd-MM-yyyy’)}&gt;&gt;</w:t>
             </w:r>
           </w:p>
         </w:tc>
@@ -610,7 +490,7 @@
         </w:tc>
         <w:tc>
           <w:tcPr>
-            <w:tcW w:w="6521" w:type="dxa"/>
+            <w:tcW w:w="6520" w:type="dxa"/>
             <w:tcBorders>
               <w:top w:val="nil"/>
               <w:left w:val="nil"/>
@@ -667,7 +547,7 @@
         </w:tc>
         <w:tc>
           <w:tcPr>
-            <w:tcW w:w="6521" w:type="dxa"/>
+            <w:tcW w:w="6520" w:type="dxa"/>
             <w:tcBorders>
               <w:top w:val="nil"/>
               <w:left w:val="nil"/>
@@ -738,23 +618,7 @@
                 <w:rFonts w:ascii="GDSTransportWebsite" w:hAnsi="GDSTransportWebsite"/>
                 <w:color w:val="0A0A0A"/>
               </w:rPr>
-              <w:t>&lt;&lt;</w:t>
-            </w:r>
-            <w:proofErr w:type="spellStart"/>
-            <w:r>
-              <w:rPr>
-                <w:rFonts w:ascii="GDSTransportWebsite" w:hAnsi="GDSTransportWebsite"/>
-                <w:color w:val="0A0A0A"/>
-              </w:rPr>
-              <w:t>applicant.primaryAddress.PostTown</w:t>
-            </w:r>
-            <w:proofErr w:type="spellEnd"/>
-            <w:r>
-              <w:rPr>
-                <w:rFonts w:ascii="GDSTransportWebsite" w:hAnsi="GDSTransportWebsite"/>
-                <w:color w:val="0A0A0A"/>
-              </w:rPr>
-              <w:t>&gt;&gt;&lt;&lt;es_&gt;&gt;</w:t>
+              <w:t>&lt;&lt;applicant.primaryAddress.PostTown&gt;&gt;&lt;&lt;es_&gt;&gt;</w:t>
             </w:r>
           </w:p>
           <w:p>
@@ -787,390 +651,8 @@
                 <w:rFonts w:ascii="GDSTransportWebsite" w:hAnsi="GDSTransportWebsite"/>
                 <w:color w:val="0A0A0A"/>
               </w:rPr>
-              <w:t>&lt;&lt;</w:t>
-            </w:r>
-            <w:proofErr w:type="spellStart"/>
-            <w:r>
-              <w:rPr>
-                <w:rFonts w:ascii="GDSTransportWebsite" w:hAnsi="GDSTransportWebsite"/>
-                <w:color w:val="0A0A0A"/>
-              </w:rPr>
-              <w:t>applicant.primaryAddress.Country</w:t>
-            </w:r>
-            <w:proofErr w:type="spellEnd"/>
-            <w:r>
-              <w:rPr>
-                <w:rFonts w:ascii="GDSTransportWebsite" w:hAnsi="GDSTransportWebsite"/>
-                <w:color w:val="0A0A0A"/>
-              </w:rPr>
-              <w:t>&gt;&gt;&lt;&lt;es_&gt;&gt;</w:t>
-            </w:r>
-          </w:p>
-        </w:tc>
-      </w:tr>
-      <w:tr>
-        <w:tc>
-          <w:tcPr>
-            <w:tcW w:w="3539" w:type="dxa"/>
-            <w:tcBorders>
-              <w:top w:val="nil"/>
-              <w:left w:val="nil"/>
-              <w:bottom w:val="nil"/>
-              <w:right w:val="nil"/>
-            </w:tcBorders>
-          </w:tcPr>
-          <w:p>
-            <w:pPr>
-              <w:pStyle w:val="NormalWeb"/>
-              <w:spacing w:before="40" w:beforeAutospacing="0" w:after="40" w:afterAutospacing="0"/>
-              <w:rPr>
-                <w:rFonts w:ascii="GDSTransportWebsite" w:hAnsi="GDSTransportWebsite"/>
-                <w:b/>
-                <w:bCs/>
-                <w:color w:val="0A0A0A"/>
-                <w:shd w:val="clear" w:color="auto" w:fill="FFFFFF"/>
-              </w:rPr>
-            </w:pPr>
-            <w:r>
-              <w:rPr>
-                <w:rFonts w:ascii="GDSTransportWebsite" w:hAnsi="GDSTransportWebsite"/>
-                <w:b/>
-                <w:bCs/>
-                <w:color w:val="0A0A0A"/>
-                <w:shd w:val="clear" w:color="auto" w:fill="FFFFFF"/>
-              </w:rPr>
-              <w:t>&lt;&lt;</w:t>
-            </w:r>
-            <w:proofErr w:type="spellStart"/>
-            <w:r>
-              <w:rPr>
-                <w:rFonts w:ascii="GDSTransportWebsite" w:hAnsi="GDSTransportWebsite"/>
-                <w:b/>
-                <w:bCs/>
-                <w:color w:val="0A0A0A"/>
-                <w:shd w:val="clear" w:color="auto" w:fill="FFFFFF"/>
-              </w:rPr>
-              <w:t>cr</w:t>
-            </w:r>
-            <w:proofErr w:type="spellEnd"/>
-            <w:r>
-              <w:rPr>
-                <w:rFonts w:ascii="GDSTransportWebsite" w:hAnsi="GDSTransportWebsite"/>
-                <w:b/>
-                <w:bCs/>
-                <w:color w:val="0A0A0A"/>
-                <w:shd w:val="clear" w:color="auto" w:fill="FFFFFF"/>
-              </w:rPr>
-              <w:t>_</w:t>
-            </w:r>
-            <w:r>
-              <w:rPr>
-                <w:rFonts w:ascii="GDSTransportWebsite" w:hAnsi="GDSTransportWebsite"/>
-                <w:b/>
-                <w:bCs/>
-                <w:color w:val="0A0A0A"/>
-                <w:shd w:val="clear" w:color="auto" w:fill="FFFFFF"/>
-              </w:rPr>
-              <w:t>{applicant2.name!=null}&gt;&gt;</w:t>
-            </w:r>
-          </w:p>
-        </w:tc>
-        <w:tc>
-          <w:tcPr>
-            <w:tcW w:w="6521" w:type="dxa"/>
-            <w:tcBorders>
-              <w:top w:val="nil"/>
-              <w:left w:val="nil"/>
-              <w:bottom w:val="nil"/>
-              <w:right w:val="nil"/>
-            </w:tcBorders>
-          </w:tcPr>
-          <w:p>
-            <w:pPr>
-              <w:spacing w:before="40" w:after="40"/>
-              <w:rPr>
-                <w:rFonts w:ascii="GDSTransportWebsite" w:hAnsi="GDSTransportWebsite"/>
-                <w:color w:val="0A0A0A"/>
-              </w:rPr>
-            </w:pPr>
-          </w:p>
-        </w:tc>
-      </w:tr>
-      <w:tr>
-        <w:tc>
-          <w:tcPr>
-            <w:tcW w:w="3539" w:type="dxa"/>
-            <w:tcBorders>
-              <w:top w:val="nil"/>
-              <w:left w:val="nil"/>
-              <w:bottom w:val="nil"/>
-              <w:right w:val="nil"/>
-            </w:tcBorders>
-          </w:tcPr>
-          <w:p>
-            <w:pPr>
-              <w:pStyle w:val="NormalWeb"/>
-              <w:spacing w:before="40" w:beforeAutospacing="0" w:after="40" w:afterAutospacing="0"/>
-              <w:rPr>
-                <w:rFonts w:ascii="GDSTransportWebsite" w:hAnsi="GDSTransportWebsite"/>
-                <w:b/>
-                <w:bCs/>
-                <w:color w:val="0A0A0A"/>
-                <w:shd w:val="clear" w:color="auto" w:fill="FFFFFF"/>
-              </w:rPr>
-            </w:pPr>
-            <w:r>
-              <w:rPr>
-                <w:rFonts w:ascii="GDSTransportWebsite" w:hAnsi="GDSTransportWebsite"/>
-                <w:b/>
-                <w:bCs/>
-                <w:color w:val="0A0A0A"/>
-                <w:shd w:val="clear" w:color="auto" w:fill="FFFFFF"/>
-              </w:rPr>
-              <w:t>Name</w:t>
-            </w:r>
-          </w:p>
-          <w:p>
-            <w:pPr>
-              <w:pStyle w:val="NormalWeb"/>
-              <w:spacing w:before="40" w:beforeAutospacing="0" w:after="40" w:afterAutospacing="0"/>
-              <w:rPr>
-                <w:rFonts w:ascii="GDSTransportWebsite" w:hAnsi="GDSTransportWebsite"/>
-                <w:b/>
-                <w:bCs/>
-                <w:color w:val="0A0A0A"/>
-                <w:shd w:val="clear" w:color="auto" w:fill="FFFFFF"/>
-              </w:rPr>
-            </w:pPr>
-          </w:p>
-        </w:tc>
-        <w:tc>
-          <w:tcPr>
-            <w:tcW w:w="6521" w:type="dxa"/>
-            <w:tcBorders>
-              <w:top w:val="nil"/>
-              <w:left w:val="nil"/>
-              <w:bottom w:val="nil"/>
-              <w:right w:val="nil"/>
-            </w:tcBorders>
-          </w:tcPr>
-          <w:p>
-            <w:pPr>
-              <w:spacing w:before="40" w:after="40"/>
-              <w:rPr>
-                <w:rFonts w:ascii="GDSTransportWebsite" w:hAnsi="GDSTransportWebsite"/>
-                <w:color w:val="0A0A0A"/>
-              </w:rPr>
-            </w:pPr>
-            <w:r>
-              <w:rPr>
-                <w:rFonts w:ascii="GDSTransportWebsite" w:hAnsi="GDSTransportWebsite"/>
-                <w:color w:val="0A0A0A"/>
-              </w:rPr>
-              <w:t xml:space="preserve">&lt;&lt;applicant2.name&gt;&gt; </w:t>
-            </w:r>
-          </w:p>
-        </w:tc>
-      </w:tr>
-      <w:tr>
-        <w:tc>
-          <w:tcPr>
-            <w:tcW w:w="3539" w:type="dxa"/>
-            <w:tcBorders>
-              <w:top w:val="nil"/>
-              <w:left w:val="nil"/>
-              <w:bottom w:val="nil"/>
-              <w:right w:val="nil"/>
-            </w:tcBorders>
-          </w:tcPr>
-          <w:p>
-            <w:pPr>
-              <w:pStyle w:val="NormalWeb"/>
-              <w:spacing w:before="40" w:beforeAutospacing="0" w:after="40" w:afterAutospacing="0"/>
-              <w:rPr>
-                <w:rFonts w:ascii="GDSTransportWebsite" w:hAnsi="GDSTransportWebsite"/>
-                <w:b/>
-                <w:bCs/>
-                <w:color w:val="0A0A0A"/>
-                <w:shd w:val="clear" w:color="auto" w:fill="FFFFFF"/>
-              </w:rPr>
-            </w:pPr>
-            <w:r>
-              <w:rPr>
-                <w:rFonts w:ascii="GDSTransportWebsite" w:hAnsi="GDSTransportWebsite"/>
-                <w:b/>
-                <w:bCs/>
-                <w:color w:val="0A0A0A"/>
-                <w:shd w:val="clear" w:color="auto" w:fill="FFFFFF"/>
-              </w:rPr>
-              <w:t xml:space="preserve">Address </w:t>
-            </w:r>
-          </w:p>
-        </w:tc>
-        <w:tc>
-          <w:tcPr>
-            <w:tcW w:w="6521" w:type="dxa"/>
-            <w:tcBorders>
-              <w:top w:val="nil"/>
-              <w:left w:val="nil"/>
-              <w:bottom w:val="nil"/>
-              <w:right w:val="nil"/>
-            </w:tcBorders>
-          </w:tcPr>
-          <w:p>
-            <w:pPr>
-              <w:spacing w:before="40" w:after="40"/>
-              <w:rPr>
-                <w:rFonts w:ascii="Arial" w:hAnsi="Arial" w:cs="Arial"/>
-                <w:sz w:val="22"/>
-                <w:szCs w:val="22"/>
-              </w:rPr>
-            </w:pPr>
-            <w:r>
-              <w:rPr>
-                <w:rFonts w:ascii="GDSTransportWebsite" w:hAnsi="GDSTransportWebsite"/>
-                <w:color w:val="0A0A0A"/>
-              </w:rPr>
-              <w:t>&lt;&lt;cs_{applicant2.primaryAddress.AddressLine1!=null}&gt;&gt;&lt;&lt;applicant2.primaryAddress.AddressLine1&gt;&gt;&lt;&lt;es_&gt;&gt;&lt;&lt;cs_{!isBlank(applicant2.primaryAddress.AddressLine2)}&gt;&gt;</w:t>
-            </w:r>
-          </w:p>
-          <w:p>
-            <w:pPr>
-              <w:spacing w:before="40" w:after="40"/>
-              <w:rPr>
-                <w:rFonts w:ascii="Arial" w:hAnsi="Arial" w:cs="Arial"/>
-                <w:sz w:val="22"/>
-                <w:szCs w:val="22"/>
-              </w:rPr>
-            </w:pPr>
-            <w:r>
-              <w:rPr>
-                <w:rFonts w:ascii="GDSTransportWebsite" w:hAnsi="GDSTransportWebsite"/>
-                <w:color w:val="0A0A0A"/>
-              </w:rPr>
-              <w:t>&lt;&lt;applicant2.primaryAddress.AddressLine2&gt;&gt;&lt;&lt;es_&gt;&gt;&lt;&lt;cs_{!isBlank(applicant2.primaryAddress.AddressLine3)}&gt;&gt;</w:t>
-            </w:r>
-          </w:p>
-          <w:p>
-            <w:pPr>
-              <w:spacing w:before="40" w:after="40"/>
-              <w:rPr>
-                <w:rFonts w:ascii="GDSTransportWebsite" w:hAnsi="GDSTransportWebsite"/>
-                <w:color w:val="0A0A0A"/>
-              </w:rPr>
-            </w:pPr>
-            <w:r>
-              <w:rPr>
-                <w:rFonts w:ascii="GDSTransportWebsite" w:hAnsi="GDSTransportWebsite"/>
-                <w:color w:val="0A0A0A"/>
-              </w:rPr>
-              <w:t>&lt;&lt;applicant2.primaryAddress.AddressLine3&gt;&gt;&lt;&lt;es_&gt;&gt;&lt;&lt;cs_{!isBlank(applicant2.primaryAddress.PostTown)}&gt;&gt;</w:t>
-            </w:r>
-          </w:p>
-          <w:p>
-            <w:pPr>
-              <w:spacing w:before="40" w:after="40"/>
-              <w:rPr>
-                <w:rFonts w:ascii="GDSTransportWebsite" w:hAnsi="GDSTransportWebsite"/>
-                <w:color w:val="0A0A0A"/>
-              </w:rPr>
-            </w:pPr>
-            <w:r>
-              <w:rPr>
-                <w:rFonts w:ascii="GDSTransportWebsite" w:hAnsi="GDSTransportWebsite"/>
-                <w:color w:val="0A0A0A"/>
-              </w:rPr>
-              <w:t>&lt;&lt;applicant2.primaryAddress.PostTown&gt;&gt;&lt;&lt;es_&gt;&gt;</w:t>
-            </w:r>
-          </w:p>
-          <w:p>
-            <w:pPr>
-              <w:spacing w:before="40" w:after="40"/>
-              <w:rPr>
-                <w:rFonts w:ascii="GDSTransportWebsite" w:hAnsi="GDSTransportWebsite"/>
-                <w:color w:val="0A0A0A"/>
-              </w:rPr>
-            </w:pPr>
-            <w:r>
-              <w:rPr>
-                <w:rFonts w:ascii="GDSTransportWebsite" w:hAnsi="GDSTransportWebsite"/>
-                <w:color w:val="0A0A0A"/>
-              </w:rPr>
-              <w:t>&lt;&lt;applicant2.primaryAddress.PostCode&gt;&gt;&lt;&lt;cs_{!isBlank(applicant2.primaryAddress.Country)}&gt;&gt;</w:t>
-            </w:r>
-          </w:p>
-          <w:p>
-            <w:pPr>
-              <w:spacing w:before="40" w:after="40"/>
-              <w:rPr>
-                <w:rFonts w:ascii="GDSTransportWebsite" w:hAnsi="GDSTransportWebsite"/>
-                <w:color w:val="0A0A0A"/>
-              </w:rPr>
-            </w:pPr>
-            <w:r>
-              <w:rPr>
-                <w:rFonts w:ascii="GDSTransportWebsite" w:hAnsi="GDSTransportWebsite"/>
-                <w:color w:val="0A0A0A"/>
-              </w:rPr>
-              <w:t>&lt;&lt;applicant2.primaryAddress.Country&gt;&gt;&lt;&lt;es_&gt;&gt;</w:t>
-            </w:r>
-          </w:p>
-        </w:tc>
-      </w:tr>
-      <w:tr>
-        <w:tc>
-          <w:tcPr>
-            <w:tcW w:w="3539" w:type="dxa"/>
-            <w:tcBorders>
-              <w:top w:val="nil"/>
-              <w:left w:val="nil"/>
-              <w:bottom w:val="nil"/>
-              <w:right w:val="nil"/>
-            </w:tcBorders>
-          </w:tcPr>
-          <w:p>
-            <w:pPr>
-              <w:pStyle w:val="NormalWeb"/>
-              <w:spacing w:before="40" w:beforeAutospacing="0" w:after="40" w:afterAutospacing="0"/>
-              <w:rPr>
-                <w:rFonts w:ascii="GDSTransportWebsite" w:hAnsi="GDSTransportWebsite"/>
-                <w:b/>
-                <w:bCs/>
-                <w:color w:val="0A0A0A"/>
-                <w:shd w:val="clear" w:color="auto" w:fill="FFFFFF"/>
-              </w:rPr>
-            </w:pPr>
-            <w:r>
-              <w:rPr>
-                <w:rFonts w:ascii="GDSTransportWebsite" w:hAnsi="GDSTransportWebsite"/>
-                <w:b/>
-                <w:bCs/>
-                <w:color w:val="0A0A0A"/>
-                <w:shd w:val="clear" w:color="auto" w:fill="FFFFFF"/>
-              </w:rPr>
-              <w:lastRenderedPageBreak/>
-              <w:t>&lt;&lt;er_&gt;&gt;</w:t>
-            </w:r>
-          </w:p>
-        </w:tc>
-        <w:tc>
-          <w:tcPr>
-            <w:tcW w:w="6521" w:type="dxa"/>
-            <w:tcBorders>
-              <w:top w:val="nil"/>
-              <w:left w:val="nil"/>
-              <w:bottom w:val="nil"/>
-              <w:right w:val="nil"/>
-            </w:tcBorders>
-          </w:tcPr>
-          <w:p>
-            <w:pPr>
-              <w:spacing w:before="40" w:after="40"/>
-              <w:rPr>
-                <w:rFonts w:ascii="GDSTransportWebsite" w:hAnsi="GDSTransportWebsite"/>
-                <w:color w:val="0A0A0A"/>
-              </w:rPr>
-            </w:pPr>
+              <w:t>&lt;&lt;applicant.primaryAddress.Country&gt;&gt;&lt;&lt;es_&gt;&gt;</w:t>
+            </w:r>
           </w:p>
         </w:tc>
       </w:tr>
@@ -1243,29 +725,7 @@
                 <w:color w:val="0A0A0A"/>
                 <w:shd w:val="clear" w:color="auto" w:fill="FFFFFF"/>
               </w:rPr>
-              <w:t>&lt;&lt;</w:t>
-            </w:r>
-            <w:proofErr w:type="spellStart"/>
-            <w:r>
-              <w:rPr>
-                <w:rFonts w:ascii="GDSTransportWebsite" w:hAnsi="GDSTransportWebsite"/>
-                <w:b/>
-                <w:bCs/>
-                <w:color w:val="0A0A0A"/>
-                <w:shd w:val="clear" w:color="auto" w:fill="FFFFFF"/>
-              </w:rPr>
-              <w:t>rr_respondents</w:t>
-            </w:r>
-            <w:proofErr w:type="spellEnd"/>
-            <w:r>
-              <w:rPr>
-                <w:rFonts w:ascii="GDSTransportWebsite" w:hAnsi="GDSTransportWebsite"/>
-                <w:b/>
-                <w:bCs/>
-                <w:color w:val="0A0A0A"/>
-                <w:shd w:val="clear" w:color="auto" w:fill="FFFFFF"/>
-              </w:rPr>
-              <w:t>&gt;&gt;</w:t>
+              <w:t>&lt;&lt;rr_respondents&gt;&gt;</w:t>
             </w:r>
           </w:p>
         </w:tc>
@@ -1305,29 +765,7 @@
                 <w:color w:val="0A0A0A"/>
                 <w:shd w:val="clear" w:color="auto" w:fill="FFFFFF"/>
               </w:rPr>
-              <w:t>&lt;&lt;cs_{$size&gt;1}&gt;&gt; Defendant &lt;&lt;$</w:t>
-            </w:r>
-            <w:proofErr w:type="spellStart"/>
-            <w:r>
-              <w:rPr>
-                <w:rFonts w:ascii="GDSTransportWebsite" w:hAnsi="GDSTransportWebsite"/>
-                <w:b/>
-                <w:bCs/>
-                <w:color w:val="0A0A0A"/>
-                <w:shd w:val="clear" w:color="auto" w:fill="FFFFFF"/>
-              </w:rPr>
-              <w:t>itemnum</w:t>
-            </w:r>
-            <w:proofErr w:type="spellEnd"/>
-            <w:r>
-              <w:rPr>
-                <w:rFonts w:ascii="GDSTransportWebsite" w:hAnsi="GDSTransportWebsite"/>
-                <w:b/>
-                <w:bCs/>
-                <w:color w:val="0A0A0A"/>
-                <w:shd w:val="clear" w:color="auto" w:fill="FFFFFF"/>
-              </w:rPr>
-              <w:t>&gt;&gt;&lt;&lt;es_&gt;&gt;</w:t>
+              <w:t>&lt;&lt;cs_{$size&gt;1}&gt;&gt; Defendant &lt;&lt;$itemnum&gt;&gt;&lt;&lt;es_&gt;&gt;</w:t>
             </w:r>
           </w:p>
         </w:tc>
@@ -1493,38 +931,23 @@
                 <w:rFonts w:ascii="GDSTransportWebsite" w:hAnsi="GDSTransportWebsite"/>
                 <w:color w:val="0A0A0A"/>
               </w:rPr>
-              <w:t xml:space="preserve">&lt;&lt; </w:t>
-            </w:r>
-            <w:proofErr w:type="spellStart"/>
-            <w:r>
-              <w:rPr>
-                <w:rFonts w:ascii="GDSTransportWebsite" w:hAnsi="GDSTransportWebsite"/>
-                <w:color w:val="0A0A0A"/>
-              </w:rPr>
-              <w:t>primaryAddress.PostTown</w:t>
-            </w:r>
-            <w:proofErr w:type="spellEnd"/>
-            <w:r>
-              <w:rPr>
-                <w:rFonts w:ascii="GDSTransportWebsite" w:hAnsi="GDSTransportWebsite"/>
-                <w:color w:val="0A0A0A"/>
-              </w:rPr>
-              <w:t>&gt;&gt;&lt;&lt;es_&gt;&gt;</w:t>
-            </w:r>
-          </w:p>
-          <w:p>
-            <w:pPr>
-              <w:spacing w:before="40" w:after="40"/>
-              <w:rPr>
-                <w:rFonts w:ascii="GDSTransportWebsite" w:hAnsi="GDSTransportWebsite"/>
-                <w:color w:val="0A0A0A"/>
-              </w:rPr>
-            </w:pPr>
-            <w:r>
-              <w:rPr>
-                <w:rFonts w:ascii="GDSTransportWebsite" w:hAnsi="GDSTransportWebsite"/>
-                <w:color w:val="0A0A0A"/>
-              </w:rPr>
+              <w:t>&lt;&lt; primaryAddress.PostTown&gt;&gt;&lt;&lt;es_&gt;&gt;</w:t>
+            </w:r>
+          </w:p>
+          <w:p>
+            <w:pPr>
+              <w:spacing w:before="40" w:after="40"/>
+              <w:rPr>
+                <w:rFonts w:ascii="GDSTransportWebsite" w:hAnsi="GDSTransportWebsite"/>
+                <w:color w:val="0A0A0A"/>
+              </w:rPr>
+            </w:pPr>
+            <w:r>
+              <w:rPr>
+                <w:rFonts w:ascii="GDSTransportWebsite" w:hAnsi="GDSTransportWebsite"/>
+                <w:color w:val="0A0A0A"/>
+              </w:rPr>
+              <w:lastRenderedPageBreak/>
               <w:t>&lt;&lt;primaryAddress.PostCode&gt;&gt;&lt;&lt;cs_{!isBlank(primaryAddress.Country)}&gt;&gt;</w:t>
             </w:r>
           </w:p>
@@ -1542,23 +965,7 @@
                 <w:rFonts w:ascii="GDSTransportWebsite" w:hAnsi="GDSTransportWebsite"/>
                 <w:color w:val="0A0A0A"/>
               </w:rPr>
-              <w:t xml:space="preserve">&lt;&lt; </w:t>
-            </w:r>
-            <w:proofErr w:type="spellStart"/>
-            <w:r>
-              <w:rPr>
-                <w:rFonts w:ascii="GDSTransportWebsite" w:hAnsi="GDSTransportWebsite"/>
-                <w:color w:val="0A0A0A"/>
-              </w:rPr>
-              <w:t>primaryAddress.Country</w:t>
-            </w:r>
-            <w:proofErr w:type="spellEnd"/>
-            <w:r>
-              <w:rPr>
-                <w:rFonts w:ascii="GDSTransportWebsite" w:hAnsi="GDSTransportWebsite"/>
-                <w:color w:val="0A0A0A"/>
-              </w:rPr>
-              <w:t>&gt;&gt;&lt;&lt;es_&gt;&gt;</w:t>
+              <w:t>&lt;&lt; primaryAddress.Country&gt;&gt;&lt;&lt;es_&gt;&gt;</w:t>
             </w:r>
           </w:p>
         </w:tc>
@@ -1594,6 +1001,7 @@
                 <w:sz w:val="36"/>
                 <w:szCs w:val="36"/>
               </w:rPr>
+              <w:lastRenderedPageBreak/>
               <w:t>Defendant’s legal representative</w:t>
             </w:r>
           </w:p>
@@ -1654,23 +1062,7 @@
                 <w:rFonts w:ascii="GDSTransportWebsite" w:hAnsi="GDSTransportWebsite"/>
                 <w:color w:val="0A0A0A"/>
               </w:rPr>
-              <w:t>&lt;&lt;</w:t>
-            </w:r>
-            <w:proofErr w:type="spellStart"/>
-            <w:r>
-              <w:rPr>
-                <w:rFonts w:ascii="GDSTransportWebsite" w:hAnsi="GDSTransportWebsite"/>
-                <w:color w:val="0A0A0A"/>
-              </w:rPr>
-              <w:t>representative.organisationName</w:t>
-            </w:r>
-            <w:proofErr w:type="spellEnd"/>
-            <w:r>
-              <w:rPr>
-                <w:rFonts w:ascii="GDSTransportWebsite" w:hAnsi="GDSTransportWebsite"/>
-                <w:color w:val="0A0A0A"/>
-              </w:rPr>
-              <w:t>&gt;&gt;</w:t>
+              <w:t>&lt;&lt;representative.organisationName&gt;&gt;</w:t>
             </w:r>
           </w:p>
         </w:tc>
@@ -1781,23 +1173,7 @@
                 <w:rFonts w:ascii="GDSTransportWebsite" w:hAnsi="GDSTransportWebsite"/>
                 <w:color w:val="0A0A0A"/>
               </w:rPr>
-              <w:t>&lt;&lt;</w:t>
-            </w:r>
-            <w:proofErr w:type="spellStart"/>
-            <w:r>
-              <w:rPr>
-                <w:rFonts w:ascii="GDSTransportWebsite" w:hAnsi="GDSTransportWebsite"/>
-                <w:color w:val="0A0A0A"/>
-              </w:rPr>
-              <w:t>representative.serviceAddress.PostTown</w:t>
-            </w:r>
-            <w:proofErr w:type="spellEnd"/>
-            <w:r>
-              <w:rPr>
-                <w:rFonts w:ascii="GDSTransportWebsite" w:hAnsi="GDSTransportWebsite"/>
-                <w:color w:val="0A0A0A"/>
-              </w:rPr>
-              <w:t>&gt;&gt;&lt;&lt;es_&gt;&gt;</w:t>
+              <w:t>&lt;&lt;representative.serviceAddress.PostTown&gt;&gt;&lt;&lt;es_&gt;&gt;</w:t>
             </w:r>
           </w:p>
           <w:p>
@@ -1829,23 +1205,7 @@
                 <w:rFonts w:ascii="GDSTransportWebsite" w:hAnsi="GDSTransportWebsite"/>
                 <w:color w:val="0A0A0A"/>
               </w:rPr>
-              <w:t xml:space="preserve">&lt;&lt; </w:t>
-            </w:r>
-            <w:proofErr w:type="spellStart"/>
-            <w:r>
-              <w:rPr>
-                <w:rFonts w:ascii="GDSTransportWebsite" w:hAnsi="GDSTransportWebsite"/>
-                <w:color w:val="0A0A0A"/>
-              </w:rPr>
-              <w:t>representative.serviceAddress.Country</w:t>
-            </w:r>
-            <w:proofErr w:type="spellEnd"/>
-            <w:r>
-              <w:rPr>
-                <w:rFonts w:ascii="GDSTransportWebsite" w:hAnsi="GDSTransportWebsite"/>
-                <w:color w:val="0A0A0A"/>
-              </w:rPr>
-              <w:t>&gt;&gt;&lt;&lt;es_&gt;&gt;</w:t>
+              <w:t>&lt;&lt; representative.serviceAddress.Country&gt;&gt;&lt;&lt;es_&gt;&gt;</w:t>
             </w:r>
           </w:p>
         </w:tc>
@@ -1911,23 +1271,7 @@
                 <w:rFonts w:ascii="GDSTransportWebsite" w:hAnsi="GDSTransportWebsite"/>
                 <w:color w:val="0A0A0A"/>
               </w:rPr>
-              <w:t>&lt;&lt;</w:t>
-            </w:r>
-            <w:proofErr w:type="spellStart"/>
-            <w:r>
-              <w:rPr>
-                <w:rFonts w:ascii="GDSTransportWebsite" w:hAnsi="GDSTransportWebsite"/>
-                <w:color w:val="0A0A0A"/>
-              </w:rPr>
-              <w:t>representative.emailAddress</w:t>
-            </w:r>
-            <w:proofErr w:type="spellEnd"/>
-            <w:r>
-              <w:rPr>
-                <w:rFonts w:ascii="GDSTransportWebsite" w:hAnsi="GDSTransportWebsite"/>
-                <w:color w:val="0A0A0A"/>
-              </w:rPr>
-              <w:t>&gt;&gt;</w:t>
+              <w:t>&lt;&lt;representative.emailAddress&gt;&gt;</w:t>
             </w:r>
           </w:p>
         </w:tc>
@@ -1987,23 +1331,7 @@
                 <w:rFonts w:ascii="GDSTransportWebsite" w:hAnsi="GDSTransportWebsite"/>
                 <w:color w:val="0A0A0A"/>
               </w:rPr>
-              <w:t>&lt;&lt;</w:t>
-            </w:r>
-            <w:proofErr w:type="spellStart"/>
-            <w:r>
-              <w:rPr>
-                <w:rFonts w:ascii="GDSTransportWebsite" w:hAnsi="GDSTransportWebsite"/>
-                <w:color w:val="0A0A0A"/>
-              </w:rPr>
-              <w:t>representative.phoneNumber</w:t>
-            </w:r>
-            <w:proofErr w:type="spellEnd"/>
-            <w:r>
-              <w:rPr>
-                <w:rFonts w:ascii="GDSTransportWebsite" w:hAnsi="GDSTransportWebsite"/>
-                <w:color w:val="0A0A0A"/>
-              </w:rPr>
-              <w:t>&gt;&gt;</w:t>
+              <w:t>&lt;&lt;representative.phoneNumber&gt;&gt;</w:t>
             </w:r>
           </w:p>
         </w:tc>
@@ -2063,23 +1391,7 @@
                 <w:rFonts w:ascii="GDSTransportWebsite" w:hAnsi="GDSTransportWebsite"/>
                 <w:color w:val="0A0A0A"/>
               </w:rPr>
-              <w:t>&lt;&lt;</w:t>
-            </w:r>
-            <w:proofErr w:type="spellStart"/>
-            <w:r>
-              <w:rPr>
-                <w:rFonts w:ascii="GDSTransportWebsite" w:hAnsi="GDSTransportWebsite"/>
-                <w:color w:val="0A0A0A"/>
-              </w:rPr>
-              <w:t>representative.dxAddress</w:t>
-            </w:r>
-            <w:proofErr w:type="spellEnd"/>
-            <w:r>
-              <w:rPr>
-                <w:rFonts w:ascii="GDSTransportWebsite" w:hAnsi="GDSTransportWebsite"/>
-                <w:color w:val="0A0A0A"/>
-              </w:rPr>
-              <w:t>&gt;&gt;</w:t>
+              <w:t>&lt;&lt;representative.dxAddress&gt;&gt;</w:t>
             </w:r>
           </w:p>
         </w:tc>
@@ -2114,30 +1426,7 @@
                 <w:color w:val="0A0A0A"/>
                 <w:shd w:val="clear" w:color="auto" w:fill="FFFFFF"/>
               </w:rPr>
-              <w:lastRenderedPageBreak/>
-              <w:t>&lt;&lt;</w:t>
-            </w:r>
-            <w:proofErr w:type="spellStart"/>
-            <w:r>
-              <w:rPr>
-                <w:rFonts w:ascii="GDSTransportWebsite" w:hAnsi="GDSTransportWebsite"/>
-                <w:b/>
-                <w:bCs/>
-                <w:color w:val="0A0A0A"/>
-                <w:shd w:val="clear" w:color="auto" w:fill="FFFFFF"/>
-              </w:rPr>
-              <w:t>er_respondents</w:t>
-            </w:r>
-            <w:proofErr w:type="spellEnd"/>
-            <w:r>
-              <w:rPr>
-                <w:rFonts w:ascii="GDSTransportWebsite" w:hAnsi="GDSTransportWebsite"/>
-                <w:b/>
-                <w:bCs/>
-                <w:color w:val="0A0A0A"/>
-                <w:shd w:val="clear" w:color="auto" w:fill="FFFFFF"/>
-              </w:rPr>
-              <w:t>&gt;&gt;</w:t>
+              <w:t>&lt;&lt;er_respondents&gt;&gt;</w:t>
             </w:r>
           </w:p>
         </w:tc>
@@ -2177,27 +1466,7 @@
           <w:sz w:val="36"/>
           <w:szCs w:val="36"/>
         </w:rPr>
-        <w:t>&lt;&lt;cs_{</w:t>
-      </w:r>
-      <w:proofErr w:type="spellStart"/>
-      <w:r>
-        <w:rPr>
-          <w:rFonts w:ascii="GDSTransportWebsite" w:hAnsi="GDSTransportWebsite"/>
-          <w:color w:val="0A0A0A"/>
-          <w:sz w:val="36"/>
-          <w:szCs w:val="36"/>
-        </w:rPr>
-        <w:t>allocatedTrack</w:t>
-      </w:r>
-      <w:proofErr w:type="spellEnd"/>
-      <w:r>
-        <w:rPr>
-          <w:rFonts w:ascii="GDSTransportWebsite" w:hAnsi="GDSTransportWebsite"/>
-          <w:color w:val="0A0A0A"/>
-          <w:sz w:val="36"/>
-          <w:szCs w:val="36"/>
-        </w:rPr>
-        <w:t>!='SMALL_CLAIM'}&gt;&gt;</w:t>
+        <w:t>&lt;&lt;cs_{allocatedTrack!='SMALL_CLAIM'}&gt;&gt;</w:t>
       </w:r>
     </w:p>
     <w:p>
@@ -2352,23 +1621,7 @@
                 <w:rFonts w:ascii="GDSTransportWebsite" w:hAnsi="GDSTransportWebsite"/>
                 <w:color w:val="0A0A0A"/>
               </w:rPr>
-              <w:t>&lt;&lt;</w:t>
-            </w:r>
-            <w:proofErr w:type="spellStart"/>
-            <w:r>
-              <w:rPr>
-                <w:rFonts w:ascii="GDSTransportWebsite" w:hAnsi="GDSTransportWebsite"/>
-                <w:color w:val="0A0A0A"/>
-              </w:rPr>
-              <w:t>fileDirectionsQuestionnaire.oneMonthStayRequested</w:t>
-            </w:r>
-            <w:proofErr w:type="spellEnd"/>
-            <w:r>
-              <w:rPr>
-                <w:rFonts w:ascii="GDSTransportWebsite" w:hAnsi="GDSTransportWebsite"/>
-                <w:color w:val="0A0A0A"/>
-              </w:rPr>
-              <w:t>&gt;&gt;</w:t>
+              <w:t>&lt;&lt;fileDirectionsQuestionnaire.oneMonthStayRequested&gt;&gt;</w:t>
             </w:r>
           </w:p>
         </w:tc>
@@ -2421,6 +1674,7 @@
                 <w:color w:val="0A0A0A"/>
                 <w:shd w:val="clear" w:color="auto" w:fill="FFFFFF"/>
               </w:rPr>
+              <w:lastRenderedPageBreak/>
               <w:t>How many witnesses, including the defendant, will  give evidence at the hearing?</w:t>
             </w:r>
           </w:p>
@@ -2455,23 +1709,7 @@
                 <w:rFonts w:ascii="GDSTransportWebsite" w:hAnsi="GDSTransportWebsite"/>
                 <w:color w:val="0A0A0A"/>
               </w:rPr>
-              <w:t>&lt;&lt;</w:t>
-            </w:r>
-            <w:proofErr w:type="spellStart"/>
-            <w:r>
-              <w:rPr>
-                <w:rFonts w:ascii="GDSTransportWebsite" w:hAnsi="GDSTransportWebsite"/>
-                <w:color w:val="0A0A0A"/>
-              </w:rPr>
-              <w:t>witnessesIncludingDefendants</w:t>
-            </w:r>
-            <w:proofErr w:type="spellEnd"/>
-            <w:r>
-              <w:rPr>
-                <w:rFonts w:ascii="GDSTransportWebsite" w:hAnsi="GDSTransportWebsite"/>
-                <w:color w:val="0A0A0A"/>
-              </w:rPr>
-              <w:t>&gt;&gt;</w:t>
+              <w:t>&lt;&lt;witnessesIncludingDefendants&gt;&gt;</w:t>
             </w:r>
           </w:p>
         </w:tc>
@@ -2533,27 +1771,7 @@
           <w:sz w:val="36"/>
           <w:szCs w:val="36"/>
         </w:rPr>
-        <w:t>&lt;&lt;cs_{</w:t>
-      </w:r>
-      <w:proofErr w:type="spellStart"/>
-      <w:r>
-        <w:rPr>
-          <w:rFonts w:ascii="GDSTransportWebsite" w:hAnsi="GDSTransportWebsite"/>
-          <w:color w:val="0A0A0A"/>
-          <w:sz w:val="36"/>
-          <w:szCs w:val="36"/>
-        </w:rPr>
-        <w:t>allocatedTrack</w:t>
-      </w:r>
-      <w:proofErr w:type="spellEnd"/>
-      <w:r>
-        <w:rPr>
-          <w:rFonts w:ascii="GDSTransportWebsite" w:hAnsi="GDSTransportWebsite"/>
-          <w:color w:val="0A0A0A"/>
-          <w:sz w:val="36"/>
-          <w:szCs w:val="36"/>
-        </w:rPr>
-        <w:t>='FAST_CLAIM'}&gt;&gt;</w:t>
+        <w:t>&lt;&lt;cs_{allocatedTrack='FAST_CLAIM'}&gt;&gt;</w:t>
       </w:r>
     </w:p>
     <w:p>
@@ -2658,23 +1876,7 @@
                 <w:rFonts w:ascii="GDSTransportWebsite" w:hAnsi="GDSTransportWebsite"/>
                 <w:color w:val="0A0A0A"/>
               </w:rPr>
-              <w:t>&lt;&lt;</w:t>
-            </w:r>
-            <w:proofErr w:type="spellStart"/>
-            <w:r>
-              <w:rPr>
-                <w:rFonts w:ascii="GDSTransportWebsite" w:hAnsi="GDSTransportWebsite"/>
-                <w:color w:val="0A0A0A"/>
-              </w:rPr>
-              <w:t>disclosureOfElectronicDocuments.reachedAgreement</w:t>
-            </w:r>
-            <w:proofErr w:type="spellEnd"/>
-            <w:r>
-              <w:rPr>
-                <w:rFonts w:ascii="GDSTransportWebsite" w:hAnsi="GDSTransportWebsite"/>
-                <w:color w:val="0A0A0A"/>
-              </w:rPr>
-              <w:t>&gt;&gt;</w:t>
+              <w:t>&lt;&lt;disclosureOfElectronicDocuments.reachedAgreement&gt;&gt;</w:t>
             </w:r>
           </w:p>
         </w:tc>
@@ -2687,43 +1889,7 @@
           <w:color w:val="0A0A0A"/>
           <w:shd w:val="clear" w:color="auto" w:fill="FFFFFF"/>
         </w:rPr>
-        <w:t>&lt;&lt;cs_{</w:t>
-      </w:r>
-      <w:proofErr w:type="spellStart"/>
-      <w:r>
-        <w:rPr>
-          <w:rFonts w:ascii="GDSTransportWebsite" w:hAnsi="GDSTransportWebsite"/>
-          <w:color w:val="0A0A0A"/>
-          <w:shd w:val="clear" w:color="auto" w:fill="FFFFFF"/>
-        </w:rPr>
-        <w:t>disclosureOfElectronicDocuments.reachedAgreement</w:t>
-      </w:r>
-      <w:proofErr w:type="spellEnd"/>
-      <w:r>
-        <w:rPr>
-          <w:rFonts w:ascii="GDSTransportWebsite" w:hAnsi="GDSTransportWebsite"/>
-          <w:color w:val="0A0A0A"/>
-          <w:shd w:val="clear" w:color="auto" w:fill="FFFFFF"/>
-        </w:rPr>
-        <w:t xml:space="preserve">='No' &amp;&amp; </w:t>
-      </w:r>
-      <w:proofErr w:type="spellStart"/>
-      <w:r>
-        <w:rPr>
-          <w:rFonts w:ascii="GDSTransportWebsite" w:hAnsi="GDSTransportWebsite"/>
-          <w:color w:val="0A0A0A"/>
-          <w:shd w:val="clear" w:color="auto" w:fill="FFFFFF"/>
-        </w:rPr>
-        <w:t>disclosureOfElectronicDocuments.agreementLikely</w:t>
-      </w:r>
-      <w:proofErr w:type="spellEnd"/>
-      <w:r>
-        <w:rPr>
-          <w:rFonts w:ascii="GDSTransportWebsite" w:hAnsi="GDSTransportWebsite"/>
-          <w:color w:val="0A0A0A"/>
-          <w:shd w:val="clear" w:color="auto" w:fill="FFFFFF"/>
-        </w:rPr>
-        <w:t>='No' }&gt;&gt;</w:t>
+        <w:t>&lt;&lt;cs_{disclosureOfElectronicDocuments.reachedAgreement='No' &amp;&amp; disclosureOfElectronicDocuments.agreementLikely='No' }&gt;&gt;</w:t>
       </w:r>
     </w:p>
     <w:tbl>
@@ -2802,23 +1968,7 @@
                 <w:rFonts w:ascii="GDSTransportWebsite" w:hAnsi="GDSTransportWebsite"/>
                 <w:color w:val="0A0A0A"/>
               </w:rPr>
-              <w:t>&lt;&lt;</w:t>
-            </w:r>
-            <w:proofErr w:type="spellStart"/>
-            <w:r>
-              <w:rPr>
-                <w:rFonts w:ascii="GDSTransportWebsite" w:hAnsi="GDSTransportWebsite"/>
-                <w:color w:val="0A0A0A"/>
-              </w:rPr>
-              <w:t>disclosureOfElectronicDocuments.reasonForNoAgreement</w:t>
-            </w:r>
-            <w:proofErr w:type="spellEnd"/>
-            <w:r>
-              <w:rPr>
-                <w:rFonts w:ascii="GDSTransportWebsite" w:hAnsi="GDSTransportWebsite"/>
-                <w:color w:val="0A0A0A"/>
-              </w:rPr>
-              <w:t>&gt;&gt;</w:t>
+              <w:t>&lt;&lt;disclosureOfElectronicDocuments.reasonForNoAgreement&gt;&gt;</w:t>
             </w:r>
           </w:p>
         </w:tc>
@@ -2933,24 +2083,7 @@
                 <w:rFonts w:ascii="GDSTransportWebsite" w:hAnsi="GDSTransportWebsite"/>
                 <w:color w:val="0A0A0A"/>
               </w:rPr>
-              <w:lastRenderedPageBreak/>
-              <w:t>&lt;&lt;</w:t>
-            </w:r>
-            <w:proofErr w:type="spellStart"/>
-            <w:r>
-              <w:rPr>
-                <w:rFonts w:ascii="GDSTransportWebsite" w:hAnsi="GDSTransportWebsite"/>
-                <w:color w:val="0A0A0A"/>
-              </w:rPr>
-              <w:t>disclosureOfNonElectronicDocuments.bespokeDirections</w:t>
-            </w:r>
-            <w:proofErr w:type="spellEnd"/>
-            <w:r>
-              <w:rPr>
-                <w:rFonts w:ascii="GDSTransportWebsite" w:hAnsi="GDSTransportWebsite"/>
-                <w:color w:val="0A0A0A"/>
-              </w:rPr>
-              <w:t>&gt;&gt;</w:t>
+              <w:t>&lt;&lt;disclosureOfNonElectronicDocuments.bespokeDirections&gt;&gt;</w:t>
             </w:r>
           </w:p>
         </w:tc>
@@ -3061,23 +2194,7 @@
                 <w:rFonts w:ascii="GDSTransportWebsite" w:hAnsi="GDSTransportWebsite"/>
                 <w:color w:val="0A0A0A"/>
               </w:rPr>
-              <w:t>&lt;&lt;</w:t>
-            </w:r>
-            <w:proofErr w:type="spellStart"/>
-            <w:r>
-              <w:rPr>
-                <w:rFonts w:ascii="GDSTransportWebsite" w:hAnsi="GDSTransportWebsite"/>
-                <w:color w:val="0A0A0A"/>
-              </w:rPr>
-              <w:t>disclosureReport.disclosureFormFiledAndServed</w:t>
-            </w:r>
-            <w:proofErr w:type="spellEnd"/>
-            <w:r>
-              <w:rPr>
-                <w:rFonts w:ascii="GDSTransportWebsite" w:hAnsi="GDSTransportWebsite"/>
-                <w:color w:val="0A0A0A"/>
-              </w:rPr>
-              <w:t>&gt;&gt;</w:t>
+              <w:t>&lt;&lt;disclosureReport.disclosureFormFiledAndServed&gt;&gt;</w:t>
             </w:r>
           </w:p>
         </w:tc>
@@ -3109,7 +2226,6 @@
         </w:rPr>
         <w:t>'Yes'=</w:t>
       </w:r>
-      <w:proofErr w:type="spellStart"/>
       <w:r>
         <w:rPr>
           <w:rFonts w:ascii="GDSTransportWebsite" w:hAnsi="GDSTransportWebsite"/>
@@ -3117,7 +2233,6 @@
         </w:rPr>
         <w:t>disclosureReport.disclosureFormFiledAndServed</w:t>
       </w:r>
-      <w:proofErr w:type="spellEnd"/>
       <w:r>
         <w:rPr>
           <w:rFonts w:ascii="GDSTransportWebsite" w:hAnsi="GDSTransportWebsite"/>
@@ -3209,23 +2324,7 @@
                 <w:rFonts w:ascii="GDSTransportWebsite" w:hAnsi="GDSTransportWebsite"/>
                 <w:color w:val="0A0A0A"/>
               </w:rPr>
-              <w:t>&lt;&lt;</w:t>
-            </w:r>
-            <w:proofErr w:type="spellStart"/>
-            <w:r>
-              <w:rPr>
-                <w:rFonts w:ascii="GDSTransportWebsite" w:hAnsi="GDSTransportWebsite"/>
-                <w:color w:val="0A0A0A"/>
-              </w:rPr>
-              <w:t>disclosureReport.draftOrderNumber</w:t>
-            </w:r>
-            <w:proofErr w:type="spellEnd"/>
-            <w:r>
-              <w:rPr>
-                <w:rFonts w:ascii="GDSTransportWebsite" w:hAnsi="GDSTransportWebsite"/>
-                <w:color w:val="0A0A0A"/>
-              </w:rPr>
-              <w:t>&gt;&gt;</w:t>
+              <w:t>&lt;&lt;disclosureReport.draftOrderNumber&gt;&gt;</w:t>
             </w:r>
           </w:p>
         </w:tc>
@@ -3318,6 +2417,7 @@
           <w:sz w:val="36"/>
           <w:szCs w:val="36"/>
         </w:rPr>
+        <w:lastRenderedPageBreak/>
         <w:t>Experts</w:t>
       </w:r>
     </w:p>
@@ -3401,23 +2501,7 @@
                 <w:rFonts w:ascii="GDSTransportWebsite" w:hAnsi="GDSTransportWebsite"/>
                 <w:color w:val="0A0A0A"/>
               </w:rPr>
-              <w:t>&lt;&lt;</w:t>
-            </w:r>
-            <w:proofErr w:type="spellStart"/>
-            <w:r>
-              <w:rPr>
-                <w:rFonts w:ascii="GDSTransportWebsite" w:hAnsi="GDSTransportWebsite"/>
-                <w:color w:val="0A0A0A"/>
-              </w:rPr>
-              <w:t>experts.expertRequired</w:t>
-            </w:r>
-            <w:proofErr w:type="spellEnd"/>
-            <w:r>
-              <w:rPr>
-                <w:rFonts w:ascii="GDSTransportWebsite" w:hAnsi="GDSTransportWebsite"/>
-                <w:color w:val="0A0A0A"/>
-              </w:rPr>
-              <w:t>&gt;&gt;</w:t>
+              <w:t>&lt;&lt;experts.expertRequired&gt;&gt;</w:t>
             </w:r>
           </w:p>
         </w:tc>
@@ -3430,25 +2514,7 @@
           <w:color w:val="0A0A0A"/>
           <w:shd w:val="clear" w:color="auto" w:fill="FFFFFF"/>
         </w:rPr>
-        <w:t>&lt;&lt;cs_{</w:t>
-      </w:r>
-      <w:proofErr w:type="spellStart"/>
-      <w:r>
-        <w:rPr>
-          <w:rFonts w:ascii="GDSTransportWebsite" w:hAnsi="GDSTransportWebsite"/>
-          <w:color w:val="0A0A0A"/>
-          <w:shd w:val="clear" w:color="auto" w:fill="FFFFFF"/>
-        </w:rPr>
-        <w:t>experts.expertRequired</w:t>
-      </w:r>
-      <w:proofErr w:type="spellEnd"/>
-      <w:r>
-        <w:rPr>
-          <w:rFonts w:ascii="GDSTransportWebsite" w:hAnsi="GDSTransportWebsite"/>
-          <w:color w:val="0A0A0A"/>
-          <w:shd w:val="clear" w:color="auto" w:fill="FFFFFF"/>
-        </w:rPr>
-        <w:t>='Yes'}&gt;&gt;</w:t>
+        <w:t>&lt;&lt;cs_{experts.expertRequired='Yes'}&gt;&gt;</w:t>
       </w:r>
     </w:p>
     <w:tbl>
@@ -3528,23 +2594,7 @@
                 <w:rFonts w:ascii="GDSTransportWebsite" w:hAnsi="GDSTransportWebsite"/>
                 <w:color w:val="0A0A0A"/>
               </w:rPr>
-              <w:t>&lt;&lt;</w:t>
-            </w:r>
-            <w:proofErr w:type="spellStart"/>
-            <w:r>
-              <w:rPr>
-                <w:rFonts w:ascii="GDSTransportWebsite" w:hAnsi="GDSTransportWebsite"/>
-                <w:color w:val="0A0A0A"/>
-              </w:rPr>
-              <w:t>experts.expertReportsSent</w:t>
-            </w:r>
-            <w:proofErr w:type="spellEnd"/>
-            <w:r>
-              <w:rPr>
-                <w:rFonts w:ascii="GDSTransportWebsite" w:hAnsi="GDSTransportWebsite"/>
-                <w:color w:val="0A0A0A"/>
-              </w:rPr>
-              <w:t>&gt;&gt;</w:t>
+              <w:t>&lt;&lt;experts.expertReportsSent&gt;&gt;</w:t>
             </w:r>
           </w:p>
         </w:tc>
@@ -3620,23 +2670,7 @@
                 <w:rFonts w:ascii="GDSTransportWebsite" w:hAnsi="GDSTransportWebsite"/>
                 <w:color w:val="0A0A0A"/>
               </w:rPr>
-              <w:t>&lt;&lt;</w:t>
-            </w:r>
-            <w:proofErr w:type="spellStart"/>
-            <w:r>
-              <w:rPr>
-                <w:rFonts w:ascii="GDSTransportWebsite" w:hAnsi="GDSTransportWebsite"/>
-                <w:color w:val="0A0A0A"/>
-              </w:rPr>
-              <w:t>experts.jointExpertSuitable</w:t>
-            </w:r>
-            <w:proofErr w:type="spellEnd"/>
-            <w:r>
-              <w:rPr>
-                <w:rFonts w:ascii="GDSTransportWebsite" w:hAnsi="GDSTransportWebsite"/>
-                <w:color w:val="0A0A0A"/>
-              </w:rPr>
-              <w:t>&gt;&gt;</w:t>
+              <w:t>&lt;&lt;experts.jointExpertSuitable&gt;&gt;</w:t>
             </w:r>
           </w:p>
         </w:tc>
@@ -3667,25 +2701,7 @@
                 <w:color w:val="0A0A0A"/>
                 <w:shd w:val="clear" w:color="auto" w:fill="FFFFFF"/>
               </w:rPr>
-              <w:t>&lt;&lt;</w:t>
-            </w:r>
-            <w:proofErr w:type="spellStart"/>
-            <w:r>
-              <w:rPr>
-                <w:rFonts w:ascii="GDSTransportWebsite" w:hAnsi="GDSTransportWebsite"/>
-                <w:color w:val="0A0A0A"/>
-                <w:shd w:val="clear" w:color="auto" w:fill="FFFFFF"/>
-              </w:rPr>
-              <w:t>rr_experts.details</w:t>
-            </w:r>
-            <w:proofErr w:type="spellEnd"/>
-            <w:r>
-              <w:rPr>
-                <w:rFonts w:ascii="GDSTransportWebsite" w:hAnsi="GDSTransportWebsite"/>
-                <w:color w:val="0A0A0A"/>
-                <w:shd w:val="clear" w:color="auto" w:fill="FFFFFF"/>
-              </w:rPr>
-              <w:t>&gt;&gt;</w:t>
+              <w:t>&lt;&lt;rr_experts.details&gt;&gt;</w:t>
             </w:r>
           </w:p>
         </w:tc>
@@ -3718,23 +2734,7 @@
                 <w:rFonts w:ascii="GDSTransportWebsite" w:hAnsi="GDSTransportWebsite"/>
                 <w:color w:val="0A0A0A"/>
               </w:rPr>
-              <w:t>Expert &lt;&lt;$</w:t>
-            </w:r>
-            <w:proofErr w:type="spellStart"/>
-            <w:r>
-              <w:rPr>
-                <w:rFonts w:ascii="GDSTransportWebsite" w:hAnsi="GDSTransportWebsite"/>
-                <w:color w:val="0A0A0A"/>
-              </w:rPr>
-              <w:t>itemnum</w:t>
-            </w:r>
-            <w:proofErr w:type="spellEnd"/>
-            <w:r>
-              <w:rPr>
-                <w:rFonts w:ascii="GDSTransportWebsite" w:hAnsi="GDSTransportWebsite"/>
-                <w:color w:val="0A0A0A"/>
-              </w:rPr>
-              <w:t>&gt;&gt;</w:t>
+              <w:t>Expert &lt;&lt;$itemnum&gt;&gt;</w:t>
             </w:r>
           </w:p>
         </w:tc>
@@ -3811,23 +2811,7 @@
                 <w:rFonts w:ascii="GDSTransportWebsite" w:hAnsi="GDSTransportWebsite"/>
                 <w:color w:val="0A0A0A"/>
               </w:rPr>
-              <w:t>&lt;&lt;cs_{</w:t>
-            </w:r>
-            <w:proofErr w:type="spellStart"/>
-            <w:r>
-              <w:rPr>
-                <w:rFonts w:ascii="GDSTransportWebsite" w:hAnsi="GDSTransportWebsite"/>
-                <w:color w:val="0A0A0A"/>
-              </w:rPr>
-              <w:t>isBlank</w:t>
-            </w:r>
-            <w:proofErr w:type="spellEnd"/>
-            <w:r>
-              <w:rPr>
-                <w:rFonts w:ascii="GDSTransportWebsite" w:hAnsi="GDSTransportWebsite"/>
-                <w:color w:val="0A0A0A"/>
-              </w:rPr>
-              <w:t>(name)}&gt;&gt;Not Provided&lt;&lt;else&gt;&gt;&lt;&lt; name&gt;&gt;&lt;&lt;es_&gt;&gt;</w:t>
+              <w:t>&lt;&lt;cs_{isBlank(name)}&gt;&gt;Not Provided&lt;&lt;else&gt;&gt;&lt;&lt; name&gt;&gt;&lt;&lt;es_&gt;&gt;</w:t>
             </w:r>
           </w:p>
         </w:tc>
@@ -3907,23 +2891,7 @@
                 <w:rFonts w:ascii="GDSTransportWebsite" w:hAnsi="GDSTransportWebsite"/>
                 <w:color w:val="0A0A0A"/>
               </w:rPr>
-              <w:t>&lt;&lt;</w:t>
-            </w:r>
-            <w:proofErr w:type="spellStart"/>
-            <w:r>
-              <w:rPr>
-                <w:rFonts w:ascii="GDSTransportWebsite" w:hAnsi="GDSTransportWebsite"/>
-                <w:color w:val="0A0A0A"/>
-              </w:rPr>
-              <w:t>fieldOfExpertise</w:t>
-            </w:r>
-            <w:proofErr w:type="spellEnd"/>
-            <w:r>
-              <w:rPr>
-                <w:rFonts w:ascii="GDSTransportWebsite" w:hAnsi="GDSTransportWebsite"/>
-                <w:color w:val="0A0A0A"/>
-              </w:rPr>
-              <w:t>&gt;&gt;</w:t>
+              <w:t>&lt;&lt;fieldOfExpertise&gt;&gt;</w:t>
             </w:r>
           </w:p>
         </w:tc>
@@ -4003,23 +2971,7 @@
                 <w:rFonts w:ascii="GDSTransportWebsite" w:hAnsi="GDSTransportWebsite"/>
                 <w:color w:val="0A0A0A"/>
               </w:rPr>
-              <w:t>&lt;&lt;</w:t>
-            </w:r>
-            <w:proofErr w:type="spellStart"/>
-            <w:r>
-              <w:rPr>
-                <w:rFonts w:ascii="GDSTransportWebsite" w:hAnsi="GDSTransportWebsite"/>
-                <w:color w:val="0A0A0A"/>
-              </w:rPr>
-              <w:t>whyRequired</w:t>
-            </w:r>
-            <w:proofErr w:type="spellEnd"/>
-            <w:r>
-              <w:rPr>
-                <w:rFonts w:ascii="GDSTransportWebsite" w:hAnsi="GDSTransportWebsite"/>
-                <w:color w:val="0A0A0A"/>
-              </w:rPr>
-              <w:t>&gt;&gt;</w:t>
+              <w:t>&lt;&lt;whyRequired&gt;&gt;</w:t>
             </w:r>
           </w:p>
         </w:tc>
@@ -4099,23 +3051,7 @@
                 <w:rFonts w:ascii="GDSTransportWebsite" w:hAnsi="GDSTransportWebsite"/>
                 <w:color w:val="0A0A0A"/>
               </w:rPr>
-              <w:t>&lt;&lt;</w:t>
-            </w:r>
-            <w:proofErr w:type="spellStart"/>
-            <w:r>
-              <w:rPr>
-                <w:rFonts w:ascii="GDSTransportWebsite" w:hAnsi="GDSTransportWebsite"/>
-                <w:color w:val="0A0A0A"/>
-              </w:rPr>
-              <w:t>formattedCost</w:t>
-            </w:r>
-            <w:proofErr w:type="spellEnd"/>
-            <w:r>
-              <w:rPr>
-                <w:rFonts w:ascii="GDSTransportWebsite" w:hAnsi="GDSTransportWebsite"/>
-                <w:color w:val="0A0A0A"/>
-              </w:rPr>
-              <w:t>&gt;&gt;</w:t>
+              <w:t>&lt;&lt;formattedCost&gt;&gt;</w:t>
             </w:r>
           </w:p>
         </w:tc>
@@ -4147,25 +3083,7 @@
                 <w:color w:val="0A0A0A"/>
                 <w:shd w:val="clear" w:color="auto" w:fill="FFFFFF"/>
               </w:rPr>
-              <w:t>&lt;&lt;</w:t>
-            </w:r>
-            <w:proofErr w:type="spellStart"/>
-            <w:r>
-              <w:rPr>
-                <w:rFonts w:ascii="GDSTransportWebsite" w:hAnsi="GDSTransportWebsite"/>
-                <w:color w:val="0A0A0A"/>
-                <w:shd w:val="clear" w:color="auto" w:fill="FFFFFF"/>
-              </w:rPr>
-              <w:t>er_experts.details</w:t>
-            </w:r>
-            <w:proofErr w:type="spellEnd"/>
-            <w:r>
-              <w:rPr>
-                <w:rFonts w:ascii="GDSTransportWebsite" w:hAnsi="GDSTransportWebsite"/>
-                <w:color w:val="0A0A0A"/>
-                <w:shd w:val="clear" w:color="auto" w:fill="FFFFFF"/>
-              </w:rPr>
-              <w:t>&gt;&gt;</w:t>
+              <w:t>&lt;&lt;er_experts.details&gt;&gt;</w:t>
             </w:r>
           </w:p>
         </w:tc>
@@ -4212,7 +3130,6 @@
           <w:sz w:val="36"/>
           <w:szCs w:val="36"/>
         </w:rPr>
-        <w:lastRenderedPageBreak/>
         <w:t>Witnesses</w:t>
       </w:r>
     </w:p>
@@ -4296,23 +3213,7 @@
                 <w:rFonts w:ascii="GDSTransportWebsite" w:hAnsi="GDSTransportWebsite"/>
                 <w:color w:val="0A0A0A"/>
               </w:rPr>
-              <w:t>&lt;&lt;</w:t>
-            </w:r>
-            <w:proofErr w:type="spellStart"/>
-            <w:r>
-              <w:rPr>
-                <w:rFonts w:ascii="GDSTransportWebsite" w:hAnsi="GDSTransportWebsite"/>
-                <w:color w:val="0A0A0A"/>
-              </w:rPr>
-              <w:t>witnesses.witnessesToAppear</w:t>
-            </w:r>
-            <w:proofErr w:type="spellEnd"/>
-            <w:r>
-              <w:rPr>
-                <w:rFonts w:ascii="GDSTransportWebsite" w:hAnsi="GDSTransportWebsite"/>
-                <w:color w:val="0A0A0A"/>
-              </w:rPr>
-              <w:t>&gt;&gt;</w:t>
+              <w:t>&lt;&lt;witnesses.witnessesToAppear&gt;&gt;</w:t>
             </w:r>
           </w:p>
         </w:tc>
@@ -4343,25 +3244,7 @@
                 <w:color w:val="0A0A0A"/>
                 <w:shd w:val="clear" w:color="auto" w:fill="FFFFFF"/>
               </w:rPr>
-              <w:t>&lt;&lt;</w:t>
-            </w:r>
-            <w:proofErr w:type="spellStart"/>
-            <w:r>
-              <w:rPr>
-                <w:rFonts w:ascii="GDSTransportWebsite" w:hAnsi="GDSTransportWebsite"/>
-                <w:color w:val="0A0A0A"/>
-                <w:shd w:val="clear" w:color="auto" w:fill="FFFFFF"/>
-              </w:rPr>
-              <w:t>rr_witnesses.details</w:t>
-            </w:r>
-            <w:proofErr w:type="spellEnd"/>
-            <w:r>
-              <w:rPr>
-                <w:rFonts w:ascii="GDSTransportWebsite" w:hAnsi="GDSTransportWebsite"/>
-                <w:color w:val="0A0A0A"/>
-                <w:shd w:val="clear" w:color="auto" w:fill="FFFFFF"/>
-              </w:rPr>
-              <w:t>&gt;&gt;</w:t>
+              <w:t>&lt;&lt;rr_witnesses.details&gt;&gt;</w:t>
             </w:r>
           </w:p>
         </w:tc>
@@ -4394,23 +3277,7 @@
                 <w:rFonts w:ascii="GDSTransportWebsite" w:hAnsi="GDSTransportWebsite"/>
                 <w:color w:val="0A0A0A"/>
               </w:rPr>
-              <w:t>Witness &lt;&lt;$</w:t>
-            </w:r>
-            <w:proofErr w:type="spellStart"/>
-            <w:r>
-              <w:rPr>
-                <w:rFonts w:ascii="GDSTransportWebsite" w:hAnsi="GDSTransportWebsite"/>
-                <w:color w:val="0A0A0A"/>
-              </w:rPr>
-              <w:t>itemnum</w:t>
-            </w:r>
-            <w:proofErr w:type="spellEnd"/>
-            <w:r>
-              <w:rPr>
-                <w:rFonts w:ascii="GDSTransportWebsite" w:hAnsi="GDSTransportWebsite"/>
-                <w:color w:val="0A0A0A"/>
-              </w:rPr>
-              <w:t>&gt;&gt;</w:t>
+              <w:t>Witness &lt;&lt;$itemnum&gt;&gt;</w:t>
             </w:r>
           </w:p>
         </w:tc>
@@ -4570,23 +3437,7 @@
                 <w:rFonts w:ascii="GDSTransportWebsite" w:hAnsi="GDSTransportWebsite"/>
                 <w:color w:val="0A0A0A"/>
               </w:rPr>
-              <w:t>&lt;&lt;</w:t>
-            </w:r>
-            <w:proofErr w:type="spellStart"/>
-            <w:r>
-              <w:rPr>
-                <w:rFonts w:ascii="GDSTransportWebsite" w:hAnsi="GDSTransportWebsite"/>
-                <w:color w:val="0A0A0A"/>
-              </w:rPr>
-              <w:t>reasonForWitness</w:t>
-            </w:r>
-            <w:proofErr w:type="spellEnd"/>
-            <w:r>
-              <w:rPr>
-                <w:rFonts w:ascii="GDSTransportWebsite" w:hAnsi="GDSTransportWebsite"/>
-                <w:color w:val="0A0A0A"/>
-              </w:rPr>
-              <w:t>&gt;&gt;</w:t>
+              <w:t>&lt;&lt;reasonForWitness&gt;&gt;</w:t>
             </w:r>
           </w:p>
         </w:tc>
@@ -4618,25 +3469,7 @@
                 <w:color w:val="0A0A0A"/>
                 <w:shd w:val="clear" w:color="auto" w:fill="FFFFFF"/>
               </w:rPr>
-              <w:t>&lt;&lt;</w:t>
-            </w:r>
-            <w:proofErr w:type="spellStart"/>
-            <w:r>
-              <w:rPr>
-                <w:rFonts w:ascii="GDSTransportWebsite" w:hAnsi="GDSTransportWebsite"/>
-                <w:color w:val="0A0A0A"/>
-                <w:shd w:val="clear" w:color="auto" w:fill="FFFFFF"/>
-              </w:rPr>
-              <w:t>er_witnesses.details</w:t>
-            </w:r>
-            <w:proofErr w:type="spellEnd"/>
-            <w:r>
-              <w:rPr>
-                <w:rFonts w:ascii="GDSTransportWebsite" w:hAnsi="GDSTransportWebsite"/>
-                <w:color w:val="0A0A0A"/>
-                <w:shd w:val="clear" w:color="auto" w:fill="FFFFFF"/>
-              </w:rPr>
-              <w:t>&gt;&gt;</w:t>
+              <w:t>&lt;&lt;er_witnesses.details&gt;&gt;</w:t>
             </w:r>
           </w:p>
         </w:tc>
@@ -4662,6 +3495,7 @@
           <w:sz w:val="36"/>
           <w:szCs w:val="36"/>
         </w:rPr>
+        <w:lastRenderedPageBreak/>
         <w:t>Language</w:t>
       </w:r>
     </w:p>
@@ -4751,23 +3585,7 @@
                 <w:rFonts w:ascii="GDSTransportWebsite" w:hAnsi="GDSTransportWebsite"/>
                 <w:color w:val="0A0A0A"/>
               </w:rPr>
-              <w:t>&lt;&lt;</w:t>
-            </w:r>
-            <w:proofErr w:type="spellStart"/>
-            <w:r>
-              <w:rPr>
-                <w:rFonts w:ascii="GDSTransportWebsite" w:hAnsi="GDSTransportWebsite"/>
-                <w:color w:val="0A0A0A"/>
-              </w:rPr>
-              <w:t>welshLanguageRequirements.evidence</w:t>
-            </w:r>
-            <w:proofErr w:type="spellEnd"/>
-            <w:r>
-              <w:rPr>
-                <w:rFonts w:ascii="GDSTransportWebsite" w:hAnsi="GDSTransportWebsite"/>
-                <w:color w:val="0A0A0A"/>
-              </w:rPr>
-              <w:t>&gt;&gt;</w:t>
+              <w:t>&lt;&lt;welshLanguageRequirements.evidence&gt;&gt;</w:t>
             </w:r>
           </w:p>
         </w:tc>
@@ -4846,23 +3664,7 @@
                 <w:rFonts w:ascii="GDSTransportWebsite" w:hAnsi="GDSTransportWebsite"/>
                 <w:color w:val="0A0A0A"/>
               </w:rPr>
-              <w:t>&lt;&lt;</w:t>
-            </w:r>
-            <w:proofErr w:type="spellStart"/>
-            <w:r>
-              <w:rPr>
-                <w:rFonts w:ascii="GDSTransportWebsite" w:hAnsi="GDSTransportWebsite"/>
-                <w:color w:val="0A0A0A"/>
-              </w:rPr>
-              <w:t>welshLanguageRequirements.court</w:t>
-            </w:r>
-            <w:proofErr w:type="spellEnd"/>
-            <w:r>
-              <w:rPr>
-                <w:rFonts w:ascii="GDSTransportWebsite" w:hAnsi="GDSTransportWebsite"/>
-                <w:color w:val="0A0A0A"/>
-              </w:rPr>
-              <w:t>&gt;&gt;</w:t>
+              <w:t>&lt;&lt;welshLanguageRequirements.court&gt;&gt;</w:t>
             </w:r>
           </w:p>
         </w:tc>
@@ -4941,23 +3743,7 @@
                 <w:rFonts w:ascii="GDSTransportWebsite" w:hAnsi="GDSTransportWebsite"/>
                 <w:color w:val="0A0A0A"/>
               </w:rPr>
-              <w:t>&lt;&lt;</w:t>
-            </w:r>
-            <w:proofErr w:type="spellStart"/>
-            <w:r>
-              <w:rPr>
-                <w:rFonts w:ascii="GDSTransportWebsite" w:hAnsi="GDSTransportWebsite"/>
-                <w:color w:val="0A0A0A"/>
-              </w:rPr>
-              <w:t>welshLanguageRequirements.documents</w:t>
-            </w:r>
-            <w:proofErr w:type="spellEnd"/>
-            <w:r>
-              <w:rPr>
-                <w:rFonts w:ascii="GDSTransportWebsite" w:hAnsi="GDSTransportWebsite"/>
-                <w:color w:val="0A0A0A"/>
-              </w:rPr>
-              <w:t>&gt;&gt;</w:t>
+              <w:t>&lt;&lt;welshLanguageRequirements.documents&gt;&gt;</w:t>
             </w:r>
           </w:p>
         </w:tc>
@@ -5080,23 +3866,7 @@
                 <w:rFonts w:ascii="GDSTransportWebsite" w:hAnsi="GDSTransportWebsite"/>
                 <w:color w:val="0A0A0A"/>
               </w:rPr>
-              <w:t>&lt;&lt;</w:t>
-            </w:r>
-            <w:proofErr w:type="spellStart"/>
-            <w:r>
-              <w:rPr>
-                <w:rFonts w:ascii="GDSTransportWebsite" w:hAnsi="GDSTransportWebsite"/>
-                <w:color w:val="0A0A0A"/>
-              </w:rPr>
-              <w:t>hearing.hearingLength</w:t>
-            </w:r>
-            <w:proofErr w:type="spellEnd"/>
-            <w:r>
-              <w:rPr>
-                <w:rFonts w:ascii="GDSTransportWebsite" w:hAnsi="GDSTransportWebsite"/>
-                <w:color w:val="0A0A0A"/>
-              </w:rPr>
-              <w:t>&gt;&gt;</w:t>
+              <w:t>&lt;&lt;hearing.hearingLength&gt;&gt;</w:t>
             </w:r>
           </w:p>
         </w:tc>
@@ -5166,23 +3936,7 @@
                 <w:rFonts w:ascii="GDSTransportWebsite" w:hAnsi="GDSTransportWebsite"/>
                 <w:color w:val="0A0A0A"/>
               </w:rPr>
-              <w:t>&lt;&lt;</w:t>
-            </w:r>
-            <w:proofErr w:type="spellStart"/>
-            <w:r>
-              <w:rPr>
-                <w:rFonts w:ascii="GDSTransportWebsite" w:hAnsi="GDSTransportWebsite"/>
-                <w:color w:val="0A0A0A"/>
-              </w:rPr>
-              <w:t>hearing.unavailableDatesRequired</w:t>
-            </w:r>
-            <w:proofErr w:type="spellEnd"/>
-            <w:r>
-              <w:rPr>
-                <w:rFonts w:ascii="GDSTransportWebsite" w:hAnsi="GDSTransportWebsite"/>
-                <w:color w:val="0A0A0A"/>
-              </w:rPr>
-              <w:t>&gt;&gt;</w:t>
+              <w:t>&lt;&lt;hearing.unavailableDatesRequired&gt;&gt;</w:t>
             </w:r>
           </w:p>
         </w:tc>
@@ -5195,10 +3949,8 @@
           <w:color w:val="0A0A0A"/>
           <w:shd w:val="clear" w:color="auto" w:fill="FFFFFF"/>
         </w:rPr>
-        <w:lastRenderedPageBreak/>
         <w:t>&lt;&lt;cs_{</w:t>
       </w:r>
-      <w:proofErr w:type="spellStart"/>
       <w:r>
         <w:rPr>
           <w:rFonts w:ascii="GDSTransportWebsite" w:hAnsi="GDSTransportWebsite"/>
@@ -5212,16 +3964,7 @@
           <w:color w:val="0A0A0A"/>
           <w:shd w:val="clear" w:color="auto" w:fill="FFFFFF"/>
         </w:rPr>
-        <w:t>.unavailableDates.size</w:t>
-      </w:r>
-      <w:proofErr w:type="spellEnd"/>
-      <w:r>
-        <w:rPr>
-          <w:rFonts w:ascii="GDSTransportWebsite" w:hAnsi="GDSTransportWebsite"/>
-          <w:color w:val="0A0A0A"/>
-          <w:shd w:val="clear" w:color="auto" w:fill="FFFFFF"/>
-        </w:rPr>
-        <w:t>&gt;0}&gt;&gt;</w:t>
+        <w:t>.unavailableDates.size&gt;0}&gt;&gt;</w:t>
       </w:r>
     </w:p>
     <w:tbl>
@@ -5300,16 +4043,7 @@
                 <w:color w:val="0A0A0A"/>
                 <w:shd w:val="clear" w:color="auto" w:fill="FFFFFF"/>
               </w:rPr>
-              <w:t>&lt;&lt;</w:t>
-            </w:r>
-            <w:proofErr w:type="spellStart"/>
-            <w:r>
-              <w:rPr>
-                <w:rFonts w:ascii="GDSTransportWebsite" w:hAnsi="GDSTransportWebsite"/>
-                <w:color w:val="0A0A0A"/>
-                <w:shd w:val="clear" w:color="auto" w:fill="FFFFFF"/>
-              </w:rPr>
-              <w:t>rr_</w:t>
+              <w:t>&lt;&lt;rr_</w:t>
             </w:r>
             <w:r>
               <w:rPr>
@@ -5324,16 +4058,7 @@
                 <w:color w:val="0A0A0A"/>
                 <w:shd w:val="clear" w:color="auto" w:fill="FFFFFF"/>
               </w:rPr>
-              <w:t>.unavailableDates</w:t>
-            </w:r>
-            <w:proofErr w:type="spellEnd"/>
-            <w:r>
-              <w:rPr>
-                <w:rFonts w:ascii="GDSTransportWebsite" w:hAnsi="GDSTransportWebsite"/>
-                <w:color w:val="0A0A0A"/>
-                <w:shd w:val="clear" w:color="auto" w:fill="FFFFFF"/>
-              </w:rPr>
-              <w:t>&gt;&gt;</w:t>
+              <w:t>.unavailableDates&gt;&gt;</w:t>
             </w:r>
           </w:p>
         </w:tc>
@@ -5423,55 +4148,7 @@
                 <w:rFonts w:ascii="GDSTransportWebsite" w:hAnsi="GDSTransportWebsite"/>
                 <w:color w:val="0A0A0A"/>
               </w:rPr>
-              <w:t>&lt;&lt;{</w:t>
-            </w:r>
-            <w:proofErr w:type="spellStart"/>
-            <w:r>
-              <w:rPr>
-                <w:rFonts w:ascii="GDSTransportWebsite" w:hAnsi="GDSTransportWebsite"/>
-                <w:color w:val="0A0A0A"/>
-              </w:rPr>
-              <w:t>dateFormat</w:t>
-            </w:r>
-            <w:proofErr w:type="spellEnd"/>
-            <w:r>
-              <w:rPr>
-                <w:rFonts w:ascii="GDSTransportWebsite" w:hAnsi="GDSTransportWebsite"/>
-                <w:color w:val="0A0A0A"/>
-              </w:rPr>
-              <w:t xml:space="preserve">(date, ‘d MMMM </w:t>
-            </w:r>
-            <w:proofErr w:type="spellStart"/>
-            <w:r>
-              <w:rPr>
-                <w:rFonts w:ascii="GDSTransportWebsite" w:hAnsi="GDSTransportWebsite"/>
-                <w:color w:val="0A0A0A"/>
-              </w:rPr>
-              <w:t>yyyy</w:t>
-            </w:r>
-            <w:proofErr w:type="spellEnd"/>
-            <w:r>
-              <w:rPr>
-                <w:rFonts w:ascii="GDSTransportWebsite" w:hAnsi="GDSTransportWebsite"/>
-                <w:color w:val="0A0A0A"/>
-              </w:rPr>
-              <w:t>’, ‘</w:t>
-            </w:r>
-            <w:proofErr w:type="spellStart"/>
-            <w:r>
-              <w:rPr>
-                <w:rFonts w:ascii="GDSTransportWebsite" w:hAnsi="GDSTransportWebsite"/>
-                <w:color w:val="0A0A0A"/>
-              </w:rPr>
-              <w:t>yyyy</w:t>
-            </w:r>
-            <w:proofErr w:type="spellEnd"/>
-            <w:r>
-              <w:rPr>
-                <w:rFonts w:ascii="GDSTransportWebsite" w:hAnsi="GDSTransportWebsite"/>
-                <w:color w:val="0A0A0A"/>
-              </w:rPr>
-              <w:t>-MM-dd’)}&gt;&gt;</w:t>
+              <w:t>&lt;&lt;{dateFormat(date, ‘d MMMM yyyy’, ‘yyyy-MM-dd’)}&gt;&gt;</w:t>
             </w:r>
           </w:p>
           <w:p>
@@ -5503,135 +4180,7 @@
                 <w:rFonts w:ascii="GDSTransportWebsite" w:hAnsi="GDSTransportWebsite"/>
                 <w:color w:val="0A0A0A"/>
               </w:rPr>
-              <w:t>From &lt;&lt;{</w:t>
-            </w:r>
-            <w:proofErr w:type="spellStart"/>
-            <w:r>
-              <w:rPr>
-                <w:rFonts w:ascii="GDSTransportWebsite" w:hAnsi="GDSTransportWebsite"/>
-                <w:color w:val="0A0A0A"/>
-              </w:rPr>
-              <w:t>dateFormat</w:t>
-            </w:r>
-            <w:proofErr w:type="spellEnd"/>
-            <w:r>
-              <w:rPr>
-                <w:rFonts w:ascii="GDSTransportWebsite" w:hAnsi="GDSTransportWebsite"/>
-                <w:color w:val="0A0A0A"/>
-              </w:rPr>
-              <w:t>(</w:t>
-            </w:r>
-            <w:proofErr w:type="spellStart"/>
-            <w:r>
-              <w:rPr>
-                <w:rFonts w:ascii="GDSTransportWebsite" w:hAnsi="GDSTransportWebsite"/>
-                <w:color w:val="0A0A0A"/>
-              </w:rPr>
-              <w:t>fromDate</w:t>
-            </w:r>
-            <w:proofErr w:type="spellEnd"/>
-            <w:r>
-              <w:rPr>
-                <w:rFonts w:ascii="GDSTransportWebsite" w:hAnsi="GDSTransportWebsite"/>
-                <w:color w:val="0A0A0A"/>
-              </w:rPr>
-              <w:t xml:space="preserve">, ‘d MMMM </w:t>
-            </w:r>
-            <w:proofErr w:type="spellStart"/>
-            <w:r>
-              <w:rPr>
-                <w:rFonts w:ascii="GDSTransportWebsite" w:hAnsi="GDSTransportWebsite"/>
-                <w:color w:val="0A0A0A"/>
-              </w:rPr>
-              <w:t>yyyy</w:t>
-            </w:r>
-            <w:proofErr w:type="spellEnd"/>
-            <w:r>
-              <w:rPr>
-                <w:rFonts w:ascii="GDSTransportWebsite" w:hAnsi="GDSTransportWebsite"/>
-                <w:color w:val="0A0A0A"/>
-              </w:rPr>
-              <w:t>’, ‘</w:t>
-            </w:r>
-            <w:proofErr w:type="spellStart"/>
-            <w:r>
-              <w:rPr>
-                <w:rFonts w:ascii="GDSTransportWebsite" w:hAnsi="GDSTransportWebsite"/>
-                <w:color w:val="0A0A0A"/>
-              </w:rPr>
-              <w:t>yyyy</w:t>
-            </w:r>
-            <w:proofErr w:type="spellEnd"/>
-            <w:r>
-              <w:rPr>
-                <w:rFonts w:ascii="GDSTransportWebsite" w:hAnsi="GDSTransportWebsite"/>
-                <w:color w:val="0A0A0A"/>
-              </w:rPr>
-              <w:t>-MM-dd’)}&gt;&gt; to &lt;&lt;{</w:t>
-            </w:r>
-            <w:proofErr w:type="spellStart"/>
-            <w:r>
-              <w:rPr>
-                <w:rFonts w:ascii="GDSTransportWebsite" w:hAnsi="GDSTransportWebsite"/>
-                <w:color w:val="0A0A0A"/>
-              </w:rPr>
-              <w:t>dateFormat</w:t>
-            </w:r>
-            <w:proofErr w:type="spellEnd"/>
-            <w:r>
-              <w:rPr>
-                <w:rFonts w:ascii="GDSTransportWebsite" w:hAnsi="GDSTransportWebsite"/>
-                <w:color w:val="0A0A0A"/>
-              </w:rPr>
-              <w:t>(</w:t>
-            </w:r>
-            <w:proofErr w:type="spellStart"/>
-            <w:r>
-              <w:rPr>
-                <w:rFonts w:ascii="GDSTransportWebsite" w:hAnsi="GDSTransportWebsite"/>
-                <w:color w:val="0A0A0A"/>
-              </w:rPr>
-              <w:t>toDate</w:t>
-            </w:r>
-            <w:proofErr w:type="spellEnd"/>
-            <w:r>
-              <w:rPr>
-                <w:rFonts w:ascii="GDSTransportWebsite" w:hAnsi="GDSTransportWebsite"/>
-                <w:color w:val="0A0A0A"/>
-              </w:rPr>
-              <w:t xml:space="preserve">, ‘d MMMM </w:t>
-            </w:r>
-            <w:proofErr w:type="spellStart"/>
-            <w:r>
-              <w:rPr>
-                <w:rFonts w:ascii="GDSTransportWebsite" w:hAnsi="GDSTransportWebsite"/>
-                <w:color w:val="0A0A0A"/>
-              </w:rPr>
-              <w:t>yyyy</w:t>
-            </w:r>
-            <w:proofErr w:type="spellEnd"/>
-            <w:r>
-              <w:rPr>
-                <w:rFonts w:ascii="GDSTransportWebsite" w:hAnsi="GDSTransportWebsite"/>
-                <w:color w:val="0A0A0A"/>
-              </w:rPr>
-              <w:t>’, ‘</w:t>
-            </w:r>
-            <w:proofErr w:type="spellStart"/>
-            <w:r>
-              <w:rPr>
-                <w:rFonts w:ascii="GDSTransportWebsite" w:hAnsi="GDSTransportWebsite"/>
-                <w:color w:val="0A0A0A"/>
-              </w:rPr>
-              <w:t>yyyy</w:t>
-            </w:r>
-            <w:proofErr w:type="spellEnd"/>
-            <w:r>
-              <w:rPr>
-                <w:rFonts w:ascii="GDSTransportWebsite" w:hAnsi="GDSTransportWebsite"/>
-                <w:color w:val="0A0A0A"/>
-              </w:rPr>
-              <w:t>-MM-dd’)}&gt;&gt;</w:t>
+              <w:t>From &lt;&lt;{dateFormat(fromDate, ‘d MMMM yyyy’, ‘yyyy-MM-dd’)}&gt;&gt; to &lt;&lt;{dateFormat(toDate, ‘d MMMM yyyy’, ‘yyyy-MM-dd’)}&gt;&gt;</w:t>
             </w:r>
           </w:p>
           <w:p>
@@ -5685,16 +4234,7 @@
                 <w:color w:val="0A0A0A"/>
                 <w:shd w:val="clear" w:color="auto" w:fill="FFFFFF"/>
               </w:rPr>
-              <w:t>&lt;&lt;</w:t>
-            </w:r>
-            <w:proofErr w:type="spellStart"/>
-            <w:r>
-              <w:rPr>
-                <w:rFonts w:ascii="GDSTransportWebsite" w:hAnsi="GDSTransportWebsite"/>
-                <w:color w:val="0A0A0A"/>
-                <w:shd w:val="clear" w:color="auto" w:fill="FFFFFF"/>
-              </w:rPr>
-              <w:t>er_</w:t>
+              <w:t>&lt;&lt;er_</w:t>
             </w:r>
             <w:r>
               <w:rPr>
@@ -5709,16 +4249,7 @@
                 <w:color w:val="0A0A0A"/>
                 <w:shd w:val="clear" w:color="auto" w:fill="FFFFFF"/>
               </w:rPr>
-              <w:t>.unavailableDates</w:t>
-            </w:r>
-            <w:proofErr w:type="spellEnd"/>
-            <w:r>
-              <w:rPr>
-                <w:rFonts w:ascii="GDSTransportWebsite" w:hAnsi="GDSTransportWebsite"/>
-                <w:color w:val="0A0A0A"/>
-                <w:shd w:val="clear" w:color="auto" w:fill="FFFFFF"/>
-              </w:rPr>
-              <w:t>&gt;&gt;</w:t>
+              <w:t>.unavailableDates&gt;&gt;</w:t>
             </w:r>
           </w:p>
         </w:tc>
@@ -5779,6 +4310,7 @@
           <w:sz w:val="36"/>
           <w:szCs w:val="36"/>
         </w:rPr>
+        <w:lastRenderedPageBreak/>
         <w:t>Court location</w:t>
       </w:r>
     </w:p>
@@ -5887,23 +4419,7 @@
                 <w:rFonts w:ascii="GDSTransportWebsite" w:hAnsi="GDSTransportWebsite"/>
                 <w:color w:val="0A0A0A"/>
               </w:rPr>
-              <w:t>&lt;&lt;</w:t>
-            </w:r>
-            <w:proofErr w:type="spellStart"/>
-            <w:r>
-              <w:rPr>
-                <w:rFonts w:ascii="GDSTransportWebsite" w:hAnsi="GDSTransportWebsite"/>
-                <w:color w:val="0A0A0A"/>
-              </w:rPr>
-              <w:t>requestedCourt.requestHearingAtSpecificCourt</w:t>
-            </w:r>
-            <w:proofErr w:type="spellEnd"/>
-            <w:r>
-              <w:rPr>
-                <w:rFonts w:ascii="GDSTransportWebsite" w:hAnsi="GDSTransportWebsite"/>
-                <w:color w:val="0A0A0A"/>
-              </w:rPr>
-              <w:t>&gt;&gt;</w:t>
+              <w:t>&lt;&lt;requestedCourt.requestHearingAtSpecificCourt&gt;&gt;</w:t>
             </w:r>
           </w:p>
           <w:p>
@@ -5939,21 +4455,7 @@
               <w:rPr>
                 <w:rFonts w:ascii="GDSTransportWebsite" w:hAnsi="GDSTransportWebsite" w:cs="Calibri"/>
               </w:rPr>
-              <w:t>&lt;&lt;</w:t>
-            </w:r>
-            <w:proofErr w:type="spellStart"/>
-            <w:r>
-              <w:rPr>
-                <w:rFonts w:ascii="GDSTransportWebsite" w:hAnsi="GDSTransportWebsite" w:cs="Calibri"/>
-              </w:rPr>
-              <w:t>requestedCourt.responseCourtName</w:t>
-            </w:r>
-            <w:proofErr w:type="spellEnd"/>
-            <w:r>
-              <w:rPr>
-                <w:rFonts w:ascii="GDSTransportWebsite" w:hAnsi="GDSTransportWebsite" w:cs="Calibri"/>
-              </w:rPr>
-              <w:t>&gt;&gt;</w:t>
+              <w:t>&lt;&lt;requestedCourt.responseCourtName&gt;&gt;</w:t>
             </w:r>
           </w:p>
         </w:tc>
@@ -6020,23 +4522,7 @@
                 <w:rFonts w:ascii="GDSTransportWebsite" w:hAnsi="GDSTransportWebsite"/>
                 <w:color w:val="0A0A0A"/>
               </w:rPr>
-              <w:t>&lt;&lt;</w:t>
-            </w:r>
-            <w:proofErr w:type="spellStart"/>
-            <w:r>
-              <w:rPr>
-                <w:rFonts w:ascii="GDSTransportWebsite" w:hAnsi="GDSTransportWebsite"/>
-                <w:color w:val="0A0A0A"/>
-              </w:rPr>
-              <w:t>requestedCourt.reasonForHearingAtSpecificCourt</w:t>
-            </w:r>
-            <w:proofErr w:type="spellEnd"/>
-            <w:r>
-              <w:rPr>
-                <w:rFonts w:ascii="GDSTransportWebsite" w:hAnsi="GDSTransportWebsite"/>
-                <w:color w:val="0A0A0A"/>
-              </w:rPr>
-              <w:t>&gt;&gt;</w:t>
+              <w:t>&lt;&lt;requestedCourt.reasonForHearingAtSpecificCourt&gt;&gt;</w:t>
             </w:r>
           </w:p>
         </w:tc>
@@ -6143,55 +4629,7 @@
                 <w:rFonts w:ascii="GDSTransportWebsite" w:hAnsi="GDSTransportWebsite"/>
                 <w:color w:val="0A0A0A"/>
               </w:rPr>
-              <w:t>&lt;&lt;cs_{</w:t>
-            </w:r>
-            <w:proofErr w:type="spellStart"/>
-            <w:r>
-              <w:rPr>
-                <w:rFonts w:ascii="GDSTransportWebsite" w:hAnsi="GDSTransportWebsite"/>
-                <w:color w:val="0A0A0A"/>
-              </w:rPr>
-              <w:t>isBlank</w:t>
-            </w:r>
-            <w:proofErr w:type="spellEnd"/>
-            <w:r>
-              <w:rPr>
-                <w:rFonts w:ascii="GDSTransportWebsite" w:hAnsi="GDSTransportWebsite"/>
-                <w:color w:val="0A0A0A"/>
-              </w:rPr>
-              <w:t>(</w:t>
-            </w:r>
-            <w:proofErr w:type="spellStart"/>
-            <w:r>
-              <w:rPr>
-                <w:rFonts w:ascii="GDSTransportWebsite" w:hAnsi="GDSTransportWebsite"/>
-                <w:color w:val="0A0A0A"/>
-              </w:rPr>
-              <w:t>hearingSupport</w:t>
-            </w:r>
-            <w:proofErr w:type="spellEnd"/>
-            <w:r>
-              <w:rPr>
-                <w:rFonts w:ascii="GDSTransportWebsite" w:hAnsi="GDSTransportWebsite"/>
-                <w:color w:val="0A0A0A"/>
-              </w:rPr>
-              <w:t xml:space="preserve">)}&gt;&gt;Not Provided&lt;&lt;else&gt;&gt;&lt;&lt; </w:t>
-            </w:r>
-            <w:proofErr w:type="spellStart"/>
-            <w:r>
-              <w:rPr>
-                <w:rFonts w:ascii="GDSTransportWebsite" w:hAnsi="GDSTransportWebsite"/>
-                <w:color w:val="0A0A0A"/>
-              </w:rPr>
-              <w:t>hearingSupport</w:t>
-            </w:r>
-            <w:proofErr w:type="spellEnd"/>
-            <w:r>
-              <w:rPr>
-                <w:rFonts w:ascii="GDSTransportWebsite" w:hAnsi="GDSTransportWebsite"/>
-                <w:color w:val="0A0A0A"/>
-              </w:rPr>
-              <w:t>&gt;&gt;&lt;&lt;es_&gt;&gt;</w:t>
+              <w:t>&lt;&lt;cs_{isBlank(hearingSupport)}&gt;&gt;Not Provided&lt;&lt;else&gt;&gt;&lt;&lt; hearingSupport&gt;&gt;&lt;&lt;es_&gt;&gt;</w:t>
             </w:r>
           </w:p>
           <w:p>
@@ -6317,23 +4755,7 @@
                 <w:rFonts w:ascii="GDSTransportWebsite" w:hAnsi="GDSTransportWebsite"/>
                 <w:color w:val="0A0A0A"/>
               </w:rPr>
-              <w:t>&lt;&lt;</w:t>
-            </w:r>
-            <w:proofErr w:type="spellStart"/>
-            <w:r>
-              <w:rPr>
-                <w:rFonts w:ascii="GDSTransportWebsite" w:hAnsi="GDSTransportWebsite"/>
-                <w:color w:val="0A0A0A"/>
-              </w:rPr>
-              <w:t>furtherInformation.futureApplications</w:t>
-            </w:r>
-            <w:proofErr w:type="spellEnd"/>
-            <w:r>
-              <w:rPr>
-                <w:rFonts w:ascii="GDSTransportWebsite" w:hAnsi="GDSTransportWebsite"/>
-                <w:color w:val="0A0A0A"/>
-              </w:rPr>
-              <w:t>&gt;&gt;</w:t>
+              <w:t>&lt;&lt;furtherInformation.futureApplications&gt;&gt;</w:t>
             </w:r>
           </w:p>
         </w:tc>
@@ -6346,25 +4768,7 @@
           <w:color w:val="0A0A0A"/>
           <w:shd w:val="clear" w:color="auto" w:fill="FFFFFF"/>
         </w:rPr>
-        <w:t>&lt;&lt;cs_{</w:t>
-      </w:r>
-      <w:proofErr w:type="spellStart"/>
-      <w:r>
-        <w:rPr>
-          <w:rFonts w:ascii="GDSTransportWebsite" w:hAnsi="GDSTransportWebsite"/>
-          <w:color w:val="0A0A0A"/>
-          <w:shd w:val="clear" w:color="auto" w:fill="FFFFFF"/>
-        </w:rPr>
-        <w:t>furthterInformation.futureApplications</w:t>
-      </w:r>
-      <w:proofErr w:type="spellEnd"/>
-      <w:r>
-        <w:rPr>
-          <w:rFonts w:ascii="GDSTransportWebsite" w:hAnsi="GDSTransportWebsite"/>
-          <w:color w:val="0A0A0A"/>
-          <w:shd w:val="clear" w:color="auto" w:fill="FFFFFF"/>
-        </w:rPr>
-        <w:t>='Yes'}&gt;&gt;</w:t>
+        <w:t>&lt;&lt;cs_{furthterInformation.futureApplications='Yes'}&gt;&gt;</w:t>
       </w:r>
     </w:p>
     <w:tbl>
@@ -6453,23 +4857,7 @@
                 <w:rFonts w:ascii="GDSTransportWebsite" w:hAnsi="GDSTransportWebsite"/>
                 <w:color w:val="0A0A0A"/>
               </w:rPr>
-              <w:t>&lt;&lt;</w:t>
-            </w:r>
-            <w:proofErr w:type="spellStart"/>
-            <w:r>
-              <w:rPr>
-                <w:rFonts w:ascii="GDSTransportWebsite" w:hAnsi="GDSTransportWebsite"/>
-                <w:color w:val="0A0A0A"/>
-              </w:rPr>
-              <w:t>furtherInformation.reasonForFutureApplications</w:t>
-            </w:r>
-            <w:proofErr w:type="spellEnd"/>
-            <w:r>
-              <w:rPr>
-                <w:rFonts w:ascii="GDSTransportWebsite" w:hAnsi="GDSTransportWebsite"/>
-                <w:color w:val="0A0A0A"/>
-              </w:rPr>
-              <w:t>&gt;&gt;</w:t>
+              <w:t>&lt;&lt;furtherInformation.reasonForFutureApplications&gt;&gt;</w:t>
             </w:r>
           </w:p>
         </w:tc>
@@ -6531,7 +4919,6 @@
                 <w:color w:val="0A0A0A"/>
                 <w:shd w:val="clear" w:color="auto" w:fill="FFFFFF"/>
               </w:rPr>
-              <w:lastRenderedPageBreak/>
               <w:t>Provide any other information that the judge may need</w:t>
             </w:r>
           </w:p>
@@ -6572,39 +4959,7 @@
                 <w:rFonts w:ascii="GDSTransportWebsite" w:hAnsi="GDSTransportWebsite"/>
                 <w:color w:val="0A0A0A"/>
               </w:rPr>
-              <w:t>&lt;&lt;cs_{</w:t>
-            </w:r>
-            <w:proofErr w:type="spellStart"/>
-            <w:r>
-              <w:rPr>
-                <w:rFonts w:ascii="GDSTransportWebsite" w:hAnsi="GDSTransportWebsite"/>
-                <w:color w:val="0A0A0A"/>
-              </w:rPr>
-              <w:t>isBlank</w:t>
-            </w:r>
-            <w:proofErr w:type="spellEnd"/>
-            <w:r>
-              <w:rPr>
-                <w:rFonts w:ascii="GDSTransportWebsite" w:hAnsi="GDSTransportWebsite"/>
-                <w:color w:val="0A0A0A"/>
-              </w:rPr>
-              <w:t>(</w:t>
-            </w:r>
-            <w:proofErr w:type="spellStart"/>
-            <w:r>
-              <w:rPr>
-                <w:rFonts w:ascii="GDSTransportWebsite" w:hAnsi="GDSTransportWebsite"/>
-                <w:color w:val="0A0A0A"/>
-              </w:rPr>
-              <w:t>furtherInformation.otherInformationForJudge</w:t>
-            </w:r>
-            <w:proofErr w:type="spellEnd"/>
-            <w:r>
-              <w:rPr>
-                <w:rFonts w:ascii="GDSTransportWebsite" w:hAnsi="GDSTransportWebsite"/>
-                <w:color w:val="0A0A0A"/>
-              </w:rPr>
-              <w:t>)}&gt;&gt;Not Provided&lt;&lt;else&gt;&gt;&lt;&lt;furtherInformation.otherInformationForJudge&gt;&gt;&lt;&lt;es_&gt;&gt;</w:t>
+              <w:t>&lt;&lt;cs_{isBlank(furtherInformation.otherInformationForJudge)}&gt;&gt;Not Provided&lt;&lt;else&gt;&gt;&lt;&lt;furtherInformation.otherInformationForJudge&gt;&gt;&lt;&lt;es_&gt;&gt;</w:t>
             </w:r>
           </w:p>
         </w:tc>
@@ -6879,23 +5234,8 @@
                 <w:rFonts w:ascii="GDSTransportWebsite" w:hAnsi="GDSTransportWebsite"/>
                 <w:color w:val="0A0A0A"/>
               </w:rPr>
-              <w:t>&lt;&lt;</w:t>
-            </w:r>
-            <w:proofErr w:type="spellStart"/>
-            <w:r>
-              <w:rPr>
-                <w:rFonts w:ascii="GDSTransportWebsite" w:hAnsi="GDSTransportWebsite"/>
-                <w:color w:val="0A0A0A"/>
-              </w:rPr>
-              <w:t>statementOfTruth.role</w:t>
-            </w:r>
-            <w:proofErr w:type="spellEnd"/>
-            <w:r>
-              <w:rPr>
-                <w:rFonts w:ascii="GDSTransportWebsite" w:hAnsi="GDSTransportWebsite"/>
-                <w:color w:val="0A0A0A"/>
-              </w:rPr>
-              <w:t>&gt;&gt;</w:t>
+              <w:lastRenderedPageBreak/>
+              <w:t>&lt;&lt;statementOfTruth.role&gt;&gt;</w:t>
             </w:r>
           </w:p>
         </w:tc>
@@ -6921,7 +5261,7 @@
 </file>
 
 <file path=word/endnotes.xml><?xml version="1.0" encoding="utf-8"?>
-<w:endnotes xmlns:wpc="http://schemas.microsoft.com/office/word/2010/wordprocessingCanvas" xmlns:cx="http://schemas.microsoft.com/office/drawing/2014/chartex" xmlns:cx1="http://schemas.microsoft.com/office/drawing/2015/9/8/chartex" xmlns:cx2="http://schemas.microsoft.com/office/drawing/2015/10/21/chartex" xmlns:cx3="http://schemas.microsoft.com/office/drawing/2016/5/9/chartex" xmlns:cx4="http://schemas.microsoft.com/office/drawing/2016/5/10/chartex" xmlns:cx5="http://schemas.microsoft.com/office/drawing/2016/5/11/chartex" xmlns:cx6="http://schemas.microsoft.com/office/drawing/2016/5/12/chartex" xmlns:cx7="http://schemas.microsoft.com/office/drawing/2016/5/13/chartex" xmlns:cx8="http://schemas.microsoft.com/office/drawing/2016/5/14/chartex" xmlns:mc="http://schemas.openxmlformats.org/markup-compatibility/2006" xmlns:aink="http://schemas.microsoft.com/office/drawing/2016/ink" xmlns:am3d="http://schemas.microsoft.com/office/drawing/2017/model3d" xmlns:o="urn:schemas-microsoft-com:office:office" xmlns:r="http://schemas.openxmlformats.org/officeDocument/2006/relationships" xmlns:m="http://schemas.openxmlformats.org/officeDocument/2006/math" xmlns:v="urn:schemas-microsoft-com:vml" xmlns:wp14="http://schemas.microsoft.com/office/word/2010/wordprocessingDrawing" xmlns:wp="http://schemas.openxmlformats.org/drawingml/2006/wordprocessingDrawing" xmlns:w10="urn:schemas-microsoft-com:office:word" xmlns:w="http://schemas.openxmlformats.org/wordprocessingml/2006/main" xmlns:w14="http://schemas.microsoft.com/office/word/2010/wordml" xmlns:w15="http://schemas.microsoft.com/office/word/2012/wordml" xmlns:w16cex="http://schemas.microsoft.com/office/word/2018/wordml/cex" xmlns:w16cid="http://schemas.microsoft.com/office/word/2016/wordml/cid" xmlns:w16="http://schemas.microsoft.com/office/word/2018/wordml" xmlns:w16sdtdh="http://schemas.microsoft.com/office/word/2020/wordml/sdtdatahash" xmlns:w16se="http://schemas.microsoft.com/office/word/2015/wordml/symex" xmlns:wpg="http://schemas.microsoft.com/office/word/2010/wordprocessingGroup" xmlns:wpi="http://schemas.microsoft.com/office/word/2010/wordprocessingInk" xmlns:wne="http://schemas.microsoft.com/office/word/2006/wordml" xmlns:wps="http://schemas.microsoft.com/office/word/2010/wordprocessingShape" mc:Ignorable="w14 w15 w16se w16cid w16 w16cex w16sdtdh wp14">
+<w:endnotes xmlns:wpc="http://schemas.microsoft.com/office/word/2010/wordprocessingCanvas" xmlns:cx="http://schemas.microsoft.com/office/drawing/2014/chartex" xmlns:cx1="http://schemas.microsoft.com/office/drawing/2015/9/8/chartex" xmlns:cx2="http://schemas.microsoft.com/office/drawing/2015/10/21/chartex" xmlns:cx3="http://schemas.microsoft.com/office/drawing/2016/5/9/chartex" xmlns:cx4="http://schemas.microsoft.com/office/drawing/2016/5/10/chartex" xmlns:cx5="http://schemas.microsoft.com/office/drawing/2016/5/11/chartex" xmlns:cx6="http://schemas.microsoft.com/office/drawing/2016/5/12/chartex" xmlns:cx7="http://schemas.microsoft.com/office/drawing/2016/5/13/chartex" xmlns:cx8="http://schemas.microsoft.com/office/drawing/2016/5/14/chartex" xmlns:mc="http://schemas.openxmlformats.org/markup-compatibility/2006" xmlns:aink="http://schemas.microsoft.com/office/drawing/2016/ink" xmlns:am3d="http://schemas.microsoft.com/office/drawing/2017/model3d" xmlns:o="urn:schemas-microsoft-com:office:office" xmlns:oel="http://schemas.microsoft.com/office/2019/extlst" xmlns:r="http://schemas.openxmlformats.org/officeDocument/2006/relationships" xmlns:m="http://schemas.openxmlformats.org/officeDocument/2006/math" xmlns:v="urn:schemas-microsoft-com:vml" xmlns:wp14="http://schemas.microsoft.com/office/word/2010/wordprocessingDrawing" xmlns:wp="http://schemas.openxmlformats.org/drawingml/2006/wordprocessingDrawing" xmlns:w10="urn:schemas-microsoft-com:office:word" xmlns:w="http://schemas.openxmlformats.org/wordprocessingml/2006/main" xmlns:w14="http://schemas.microsoft.com/office/word/2010/wordml" xmlns:w15="http://schemas.microsoft.com/office/word/2012/wordml" xmlns:w16cex="http://schemas.microsoft.com/office/word/2018/wordml/cex" xmlns:w16cid="http://schemas.microsoft.com/office/word/2016/wordml/cid" xmlns:w16="http://schemas.microsoft.com/office/word/2018/wordml" xmlns:w16sdtdh="http://schemas.microsoft.com/office/word/2020/wordml/sdtdatahash" xmlns:w16se="http://schemas.microsoft.com/office/word/2015/wordml/symex" xmlns:wpg="http://schemas.microsoft.com/office/word/2010/wordprocessingGroup" xmlns:wpi="http://schemas.microsoft.com/office/word/2010/wordprocessingInk" xmlns:wne="http://schemas.microsoft.com/office/word/2006/wordml" xmlns:wps="http://schemas.microsoft.com/office/word/2010/wordprocessingShape" mc:Ignorable="w14 w15 w16se w16cid w16 w16cex w16sdtdh wp14">
   <w:endnote w:type="separator" w:id="-1">
     <w:p>
       <w:r>
@@ -6940,7 +5280,7 @@
 </file>
 
 <file path=word/footer1.xml><?xml version="1.0" encoding="utf-8"?>
-<w:ftr xmlns:wpc="http://schemas.microsoft.com/office/word/2010/wordprocessingCanvas" xmlns:cx="http://schemas.microsoft.com/office/drawing/2014/chartex" xmlns:cx1="http://schemas.microsoft.com/office/drawing/2015/9/8/chartex" xmlns:cx2="http://schemas.microsoft.com/office/drawing/2015/10/21/chartex" xmlns:cx3="http://schemas.microsoft.com/office/drawing/2016/5/9/chartex" xmlns:cx4="http://schemas.microsoft.com/office/drawing/2016/5/10/chartex" xmlns:cx5="http://schemas.microsoft.com/office/drawing/2016/5/11/chartex" xmlns:cx6="http://schemas.microsoft.com/office/drawing/2016/5/12/chartex" xmlns:cx7="http://schemas.microsoft.com/office/drawing/2016/5/13/chartex" xmlns:cx8="http://schemas.microsoft.com/office/drawing/2016/5/14/chartex" xmlns:mc="http://schemas.openxmlformats.org/markup-compatibility/2006" xmlns:aink="http://schemas.microsoft.com/office/drawing/2016/ink" xmlns:am3d="http://schemas.microsoft.com/office/drawing/2017/model3d" xmlns:o="urn:schemas-microsoft-com:office:office" xmlns:r="http://schemas.openxmlformats.org/officeDocument/2006/relationships" xmlns:m="http://schemas.openxmlformats.org/officeDocument/2006/math" xmlns:v="urn:schemas-microsoft-com:vml" xmlns:wp14="http://schemas.microsoft.com/office/word/2010/wordprocessingDrawing" xmlns:wp="http://schemas.openxmlformats.org/drawingml/2006/wordprocessingDrawing" xmlns:w10="urn:schemas-microsoft-com:office:word" xmlns:w="http://schemas.openxmlformats.org/wordprocessingml/2006/main" xmlns:w14="http://schemas.microsoft.com/office/word/2010/wordml" xmlns:w15="http://schemas.microsoft.com/office/word/2012/wordml" xmlns:w16cex="http://schemas.microsoft.com/office/word/2018/wordml/cex" xmlns:w16cid="http://schemas.microsoft.com/office/word/2016/wordml/cid" xmlns:w16="http://schemas.microsoft.com/office/word/2018/wordml" xmlns:w16sdtdh="http://schemas.microsoft.com/office/word/2020/wordml/sdtdatahash" xmlns:w16se="http://schemas.microsoft.com/office/word/2015/wordml/symex" xmlns:wpg="http://schemas.microsoft.com/office/word/2010/wordprocessingGroup" xmlns:wpi="http://schemas.microsoft.com/office/word/2010/wordprocessingInk" xmlns:wne="http://schemas.microsoft.com/office/word/2006/wordml" xmlns:wps="http://schemas.microsoft.com/office/word/2010/wordprocessingShape" mc:Ignorable="w14 w15 w16se w16cid w16 w16cex w16sdtdh wp14">
+<w:ftr xmlns:wpc="http://schemas.microsoft.com/office/word/2010/wordprocessingCanvas" xmlns:cx="http://schemas.microsoft.com/office/drawing/2014/chartex" xmlns:cx1="http://schemas.microsoft.com/office/drawing/2015/9/8/chartex" xmlns:cx2="http://schemas.microsoft.com/office/drawing/2015/10/21/chartex" xmlns:cx3="http://schemas.microsoft.com/office/drawing/2016/5/9/chartex" xmlns:cx4="http://schemas.microsoft.com/office/drawing/2016/5/10/chartex" xmlns:cx5="http://schemas.microsoft.com/office/drawing/2016/5/11/chartex" xmlns:cx6="http://schemas.microsoft.com/office/drawing/2016/5/12/chartex" xmlns:cx7="http://schemas.microsoft.com/office/drawing/2016/5/13/chartex" xmlns:cx8="http://schemas.microsoft.com/office/drawing/2016/5/14/chartex" xmlns:mc="http://schemas.openxmlformats.org/markup-compatibility/2006" xmlns:aink="http://schemas.microsoft.com/office/drawing/2016/ink" xmlns:am3d="http://schemas.microsoft.com/office/drawing/2017/model3d" xmlns:o="urn:schemas-microsoft-com:office:office" xmlns:oel="http://schemas.microsoft.com/office/2019/extlst" xmlns:r="http://schemas.openxmlformats.org/officeDocument/2006/relationships" xmlns:m="http://schemas.openxmlformats.org/officeDocument/2006/math" xmlns:v="urn:schemas-microsoft-com:vml" xmlns:wp14="http://schemas.microsoft.com/office/word/2010/wordprocessingDrawing" xmlns:wp="http://schemas.openxmlformats.org/drawingml/2006/wordprocessingDrawing" xmlns:w10="urn:schemas-microsoft-com:office:word" xmlns:w="http://schemas.openxmlformats.org/wordprocessingml/2006/main" xmlns:w14="http://schemas.microsoft.com/office/word/2010/wordml" xmlns:w15="http://schemas.microsoft.com/office/word/2012/wordml" xmlns:w16cex="http://schemas.microsoft.com/office/word/2018/wordml/cex" xmlns:w16cid="http://schemas.microsoft.com/office/word/2016/wordml/cid" xmlns:w16="http://schemas.microsoft.com/office/word/2018/wordml" xmlns:w16sdtdh="http://schemas.microsoft.com/office/word/2020/wordml/sdtdatahash" xmlns:w16se="http://schemas.microsoft.com/office/word/2015/wordml/symex" xmlns:wpg="http://schemas.microsoft.com/office/word/2010/wordprocessingGroup" xmlns:wpi="http://schemas.microsoft.com/office/word/2010/wordprocessingInk" xmlns:wne="http://schemas.microsoft.com/office/word/2006/wordml" xmlns:wps="http://schemas.microsoft.com/office/word/2010/wordprocessingShape" mc:Ignorable="w14 w15 w16se w16cid w16 w16cex w16sdtdh wp14">
   <w:p>
     <w:pPr>
       <w:pStyle w:val="Footer"/>
@@ -7032,6 +5372,7 @@
               <v:path gradientshapeok="t" o:connecttype="rect"/>
             </v:shapetype>
             <v:shape id="Text Box 4" o:spid="_x0000_s1026" type="#_x0000_t202" alt="Classification: Controlled" style="position:absolute;margin-left:0;margin-top:.05pt;width:34.95pt;height:34.95pt;z-index:251659264;visibility:visible;mso-wrap-style:none;mso-wrap-distance-left:0;mso-wrap-distance-top:0;mso-wrap-distance-right:0;mso-wrap-distance-bottom:0;mso-position-horizontal:left;mso-position-horizontal-relative:left-margin-area;mso-position-vertical:absolute;mso-position-vertical-relative:text;v-text-anchor:top" o:gfxdata="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" filled="f" stroked="f">
+              <v:fill o:detectmouseclick="t"/>
               <v:textbox style="mso-fit-shape-to-text:t" inset="5pt,0,0,0">
                 <w:txbxContent>
                   <w:p>
@@ -7068,7 +5409,7 @@
 </file>
 
 <file path=word/footer2.xml><?xml version="1.0" encoding="utf-8"?>
-<w:ftr xmlns:wpc="http://schemas.microsoft.com/office/word/2010/wordprocessingCanvas" xmlns:cx="http://schemas.microsoft.com/office/drawing/2014/chartex" xmlns:cx1="http://schemas.microsoft.com/office/drawing/2015/9/8/chartex" xmlns:cx2="http://schemas.microsoft.com/office/drawing/2015/10/21/chartex" xmlns:cx3="http://schemas.microsoft.com/office/drawing/2016/5/9/chartex" xmlns:cx4="http://schemas.microsoft.com/office/drawing/2016/5/10/chartex" xmlns:cx5="http://schemas.microsoft.com/office/drawing/2016/5/11/chartex" xmlns:cx6="http://schemas.microsoft.com/office/drawing/2016/5/12/chartex" xmlns:cx7="http://schemas.microsoft.com/office/drawing/2016/5/13/chartex" xmlns:cx8="http://schemas.microsoft.com/office/drawing/2016/5/14/chartex" xmlns:mc="http://schemas.openxmlformats.org/markup-compatibility/2006" xmlns:aink="http://schemas.microsoft.com/office/drawing/2016/ink" xmlns:am3d="http://schemas.microsoft.com/office/drawing/2017/model3d" xmlns:o="urn:schemas-microsoft-com:office:office" xmlns:r="http://schemas.openxmlformats.org/officeDocument/2006/relationships" xmlns:m="http://schemas.openxmlformats.org/officeDocument/2006/math" xmlns:v="urn:schemas-microsoft-com:vml" xmlns:wp14="http://schemas.microsoft.com/office/word/2010/wordprocessingDrawing" xmlns:wp="http://schemas.openxmlformats.org/drawingml/2006/wordprocessingDrawing" xmlns:w10="urn:schemas-microsoft-com:office:word" xmlns:w="http://schemas.openxmlformats.org/wordprocessingml/2006/main" xmlns:w14="http://schemas.microsoft.com/office/word/2010/wordml" xmlns:w15="http://schemas.microsoft.com/office/word/2012/wordml" xmlns:w16cex="http://schemas.microsoft.com/office/word/2018/wordml/cex" xmlns:w16cid="http://schemas.microsoft.com/office/word/2016/wordml/cid" xmlns:w16="http://schemas.microsoft.com/office/word/2018/wordml" xmlns:w16sdtdh="http://schemas.microsoft.com/office/word/2020/wordml/sdtdatahash" xmlns:w16se="http://schemas.microsoft.com/office/word/2015/wordml/symex" xmlns:wpg="http://schemas.microsoft.com/office/word/2010/wordprocessingGroup" xmlns:wpi="http://schemas.microsoft.com/office/word/2010/wordprocessingInk" xmlns:wne="http://schemas.microsoft.com/office/word/2006/wordml" xmlns:wps="http://schemas.microsoft.com/office/word/2010/wordprocessingShape" mc:Ignorable="w14 w15 w16se w16cid w16 w16cex w16sdtdh wp14">
+<w:ftr xmlns:wpc="http://schemas.microsoft.com/office/word/2010/wordprocessingCanvas" xmlns:cx="http://schemas.microsoft.com/office/drawing/2014/chartex" xmlns:cx1="http://schemas.microsoft.com/office/drawing/2015/9/8/chartex" xmlns:cx2="http://schemas.microsoft.com/office/drawing/2015/10/21/chartex" xmlns:cx3="http://schemas.microsoft.com/office/drawing/2016/5/9/chartex" xmlns:cx4="http://schemas.microsoft.com/office/drawing/2016/5/10/chartex" xmlns:cx5="http://schemas.microsoft.com/office/drawing/2016/5/11/chartex" xmlns:cx6="http://schemas.microsoft.com/office/drawing/2016/5/12/chartex" xmlns:cx7="http://schemas.microsoft.com/office/drawing/2016/5/13/chartex" xmlns:cx8="http://schemas.microsoft.com/office/drawing/2016/5/14/chartex" xmlns:mc="http://schemas.openxmlformats.org/markup-compatibility/2006" xmlns:aink="http://schemas.microsoft.com/office/drawing/2016/ink" xmlns:am3d="http://schemas.microsoft.com/office/drawing/2017/model3d" xmlns:o="urn:schemas-microsoft-com:office:office" xmlns:oel="http://schemas.microsoft.com/office/2019/extlst" xmlns:r="http://schemas.openxmlformats.org/officeDocument/2006/relationships" xmlns:m="http://schemas.openxmlformats.org/officeDocument/2006/math" xmlns:v="urn:schemas-microsoft-com:vml" xmlns:wp14="http://schemas.microsoft.com/office/word/2010/wordprocessingDrawing" xmlns:wp="http://schemas.openxmlformats.org/drawingml/2006/wordprocessingDrawing" xmlns:w10="urn:schemas-microsoft-com:office:word" xmlns:w="http://schemas.openxmlformats.org/wordprocessingml/2006/main" xmlns:w14="http://schemas.microsoft.com/office/word/2010/wordml" xmlns:w15="http://schemas.microsoft.com/office/word/2012/wordml" xmlns:w16cex="http://schemas.microsoft.com/office/word/2018/wordml/cex" xmlns:w16cid="http://schemas.microsoft.com/office/word/2016/wordml/cid" xmlns:w16="http://schemas.microsoft.com/office/word/2018/wordml" xmlns:w16sdtdh="http://schemas.microsoft.com/office/word/2020/wordml/sdtdatahash" xmlns:w16se="http://schemas.microsoft.com/office/word/2015/wordml/symex" xmlns:wpg="http://schemas.microsoft.com/office/word/2010/wordprocessingGroup" xmlns:wpi="http://schemas.microsoft.com/office/word/2010/wordprocessingInk" xmlns:wne="http://schemas.microsoft.com/office/word/2006/wordml" xmlns:wps="http://schemas.microsoft.com/office/word/2010/wordprocessingShape" mc:Ignorable="w14 w15 w16se w16cid w16 w16cex w16sdtdh wp14">
   <w:tbl>
     <w:tblPr>
       <w:tblStyle w:val="TableGrid"/>
@@ -7193,6 +5534,7 @@
                     <v:path gradientshapeok="t" o:connecttype="rect"/>
                   </v:shapetype>
                   <v:shape id="Text Box 5" o:spid="_x0000_s1027" type="#_x0000_t202" alt="Classification: Controlled" style="position:absolute;margin-left:0;margin-top:.05pt;width:34.95pt;height:34.95pt;z-index:251660288;visibility:visible;mso-wrap-style:none;mso-wrap-distance-left:0;mso-wrap-distance-top:0;mso-wrap-distance-right:0;mso-wrap-distance-bottom:0;mso-position-horizontal:left;mso-position-horizontal-relative:left-margin-area;mso-position-vertical:absolute;mso-position-vertical-relative:text;v-text-anchor:top" o:gfxdata="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" filled="f" stroked="f">
+                    <v:fill o:detectmouseclick="t"/>
                     <v:textbox style="mso-fit-shape-to-text:t" inset="5pt,0,0,0">
                       <w:txbxContent>
                         <w:p>
@@ -7388,7 +5730,7 @@
 </file>
 
 <file path=word/footer3.xml><?xml version="1.0" encoding="utf-8"?>
-<w:ftr xmlns:wpc="http://schemas.microsoft.com/office/word/2010/wordprocessingCanvas" xmlns:cx="http://schemas.microsoft.com/office/drawing/2014/chartex" xmlns:cx1="http://schemas.microsoft.com/office/drawing/2015/9/8/chartex" xmlns:cx2="http://schemas.microsoft.com/office/drawing/2015/10/21/chartex" xmlns:cx3="http://schemas.microsoft.com/office/drawing/2016/5/9/chartex" xmlns:cx4="http://schemas.microsoft.com/office/drawing/2016/5/10/chartex" xmlns:cx5="http://schemas.microsoft.com/office/drawing/2016/5/11/chartex" xmlns:cx6="http://schemas.microsoft.com/office/drawing/2016/5/12/chartex" xmlns:cx7="http://schemas.microsoft.com/office/drawing/2016/5/13/chartex" xmlns:cx8="http://schemas.microsoft.com/office/drawing/2016/5/14/chartex" xmlns:mc="http://schemas.openxmlformats.org/markup-compatibility/2006" xmlns:aink="http://schemas.microsoft.com/office/drawing/2016/ink" xmlns:am3d="http://schemas.microsoft.com/office/drawing/2017/model3d" xmlns:o="urn:schemas-microsoft-com:office:office" xmlns:r="http://schemas.openxmlformats.org/officeDocument/2006/relationships" xmlns:m="http://schemas.openxmlformats.org/officeDocument/2006/math" xmlns:v="urn:schemas-microsoft-com:vml" xmlns:wp14="http://schemas.microsoft.com/office/word/2010/wordprocessingDrawing" xmlns:wp="http://schemas.openxmlformats.org/drawingml/2006/wordprocessingDrawing" xmlns:w10="urn:schemas-microsoft-com:office:word" xmlns:w="http://schemas.openxmlformats.org/wordprocessingml/2006/main" xmlns:w14="http://schemas.microsoft.com/office/word/2010/wordml" xmlns:w15="http://schemas.microsoft.com/office/word/2012/wordml" xmlns:w16cex="http://schemas.microsoft.com/office/word/2018/wordml/cex" xmlns:w16cid="http://schemas.microsoft.com/office/word/2016/wordml/cid" xmlns:w16="http://schemas.microsoft.com/office/word/2018/wordml" xmlns:w16sdtdh="http://schemas.microsoft.com/office/word/2020/wordml/sdtdatahash" xmlns:w16se="http://schemas.microsoft.com/office/word/2015/wordml/symex" xmlns:wpg="http://schemas.microsoft.com/office/word/2010/wordprocessingGroup" xmlns:wpi="http://schemas.microsoft.com/office/word/2010/wordprocessingInk" xmlns:wne="http://schemas.microsoft.com/office/word/2006/wordml" xmlns:wps="http://schemas.microsoft.com/office/word/2010/wordprocessingShape" mc:Ignorable="w14 w15 w16se w16cid w16 w16cex w16sdtdh wp14">
+<w:ftr xmlns:wpc="http://schemas.microsoft.com/office/word/2010/wordprocessingCanvas" xmlns:cx="http://schemas.microsoft.com/office/drawing/2014/chartex" xmlns:cx1="http://schemas.microsoft.com/office/drawing/2015/9/8/chartex" xmlns:cx2="http://schemas.microsoft.com/office/drawing/2015/10/21/chartex" xmlns:cx3="http://schemas.microsoft.com/office/drawing/2016/5/9/chartex" xmlns:cx4="http://schemas.microsoft.com/office/drawing/2016/5/10/chartex" xmlns:cx5="http://schemas.microsoft.com/office/drawing/2016/5/11/chartex" xmlns:cx6="http://schemas.microsoft.com/office/drawing/2016/5/12/chartex" xmlns:cx7="http://schemas.microsoft.com/office/drawing/2016/5/13/chartex" xmlns:cx8="http://schemas.microsoft.com/office/drawing/2016/5/14/chartex" xmlns:mc="http://schemas.openxmlformats.org/markup-compatibility/2006" xmlns:aink="http://schemas.microsoft.com/office/drawing/2016/ink" xmlns:am3d="http://schemas.microsoft.com/office/drawing/2017/model3d" xmlns:o="urn:schemas-microsoft-com:office:office" xmlns:oel="http://schemas.microsoft.com/office/2019/extlst" xmlns:r="http://schemas.openxmlformats.org/officeDocument/2006/relationships" xmlns:m="http://schemas.openxmlformats.org/officeDocument/2006/math" xmlns:v="urn:schemas-microsoft-com:vml" xmlns:wp14="http://schemas.microsoft.com/office/word/2010/wordprocessingDrawing" xmlns:wp="http://schemas.openxmlformats.org/drawingml/2006/wordprocessingDrawing" xmlns:w10="urn:schemas-microsoft-com:office:word" xmlns:w="http://schemas.openxmlformats.org/wordprocessingml/2006/main" xmlns:w14="http://schemas.microsoft.com/office/word/2010/wordml" xmlns:w15="http://schemas.microsoft.com/office/word/2012/wordml" xmlns:w16cex="http://schemas.microsoft.com/office/word/2018/wordml/cex" xmlns:w16cid="http://schemas.microsoft.com/office/word/2016/wordml/cid" xmlns:w16="http://schemas.microsoft.com/office/word/2018/wordml" xmlns:w16sdtdh="http://schemas.microsoft.com/office/word/2020/wordml/sdtdatahash" xmlns:w16se="http://schemas.microsoft.com/office/word/2015/wordml/symex" xmlns:wpg="http://schemas.microsoft.com/office/word/2010/wordprocessingGroup" xmlns:wpi="http://schemas.microsoft.com/office/word/2010/wordprocessingInk" xmlns:wne="http://schemas.microsoft.com/office/word/2006/wordml" xmlns:wps="http://schemas.microsoft.com/office/word/2010/wordprocessingShape" mc:Ignorable="w14 w15 w16se w16cid w16 w16cex w16sdtdh wp14">
   <w:p>
     <w:pPr>
       <w:pStyle w:val="Footer"/>
@@ -7480,6 +5822,7 @@
               <v:path gradientshapeok="t" o:connecttype="rect"/>
             </v:shapetype>
             <v:shape id="Text Box 3" o:spid="_x0000_s1028" type="#_x0000_t202" alt="Classification: Controlled" style="position:absolute;margin-left:0;margin-top:.05pt;width:34.95pt;height:34.95pt;z-index:251658240;visibility:visible;mso-wrap-style:none;mso-wrap-distance-left:0;mso-wrap-distance-top:0;mso-wrap-distance-right:0;mso-wrap-distance-bottom:0;mso-position-horizontal:left;mso-position-horizontal-relative:left-margin-area;mso-position-vertical:absolute;mso-position-vertical-relative:text;v-text-anchor:top" o:gfxdata="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" filled="f" stroked="f">
+              <v:fill o:detectmouseclick="t"/>
               <v:textbox style="mso-fit-shape-to-text:t" inset="5pt,0,0,0">
                 <w:txbxContent>
                   <w:p>
@@ -7516,7 +5859,7 @@
 </file>
 
 <file path=word/footnotes.xml><?xml version="1.0" encoding="utf-8"?>
-<w:footnotes xmlns:wpc="http://schemas.microsoft.com/office/word/2010/wordprocessingCanvas" xmlns:cx="http://schemas.microsoft.com/office/drawing/2014/chartex" xmlns:cx1="http://schemas.microsoft.com/office/drawing/2015/9/8/chartex" xmlns:cx2="http://schemas.microsoft.com/office/drawing/2015/10/21/chartex" xmlns:cx3="http://schemas.microsoft.com/office/drawing/2016/5/9/chartex" xmlns:cx4="http://schemas.microsoft.com/office/drawing/2016/5/10/chartex" xmlns:cx5="http://schemas.microsoft.com/office/drawing/2016/5/11/chartex" xmlns:cx6="http://schemas.microsoft.com/office/drawing/2016/5/12/chartex" xmlns:cx7="http://schemas.microsoft.com/office/drawing/2016/5/13/chartex" xmlns:cx8="http://schemas.microsoft.com/office/drawing/2016/5/14/chartex" xmlns:mc="http://schemas.openxmlformats.org/markup-compatibility/2006" xmlns:aink="http://schemas.microsoft.com/office/drawing/2016/ink" xmlns:am3d="http://schemas.microsoft.com/office/drawing/2017/model3d" xmlns:o="urn:schemas-microsoft-com:office:office" xmlns:r="http://schemas.openxmlformats.org/officeDocument/2006/relationships" xmlns:m="http://schemas.openxmlformats.org/officeDocument/2006/math" xmlns:v="urn:schemas-microsoft-com:vml" xmlns:wp14="http://schemas.microsoft.com/office/word/2010/wordprocessingDrawing" xmlns:wp="http://schemas.openxmlformats.org/drawingml/2006/wordprocessingDrawing" xmlns:w10="urn:schemas-microsoft-com:office:word" xmlns:w="http://schemas.openxmlformats.org/wordprocessingml/2006/main" xmlns:w14="http://schemas.microsoft.com/office/word/2010/wordml" xmlns:w15="http://schemas.microsoft.com/office/word/2012/wordml" xmlns:w16cex="http://schemas.microsoft.com/office/word/2018/wordml/cex" xmlns:w16cid="http://schemas.microsoft.com/office/word/2016/wordml/cid" xmlns:w16="http://schemas.microsoft.com/office/word/2018/wordml" xmlns:w16sdtdh="http://schemas.microsoft.com/office/word/2020/wordml/sdtdatahash" xmlns:w16se="http://schemas.microsoft.com/office/word/2015/wordml/symex" xmlns:wpg="http://schemas.microsoft.com/office/word/2010/wordprocessingGroup" xmlns:wpi="http://schemas.microsoft.com/office/word/2010/wordprocessingInk" xmlns:wne="http://schemas.microsoft.com/office/word/2006/wordml" xmlns:wps="http://schemas.microsoft.com/office/word/2010/wordprocessingShape" mc:Ignorable="w14 w15 w16se w16cid w16 w16cex w16sdtdh wp14">
+<w:footnotes xmlns:wpc="http://schemas.microsoft.com/office/word/2010/wordprocessingCanvas" xmlns:cx="http://schemas.microsoft.com/office/drawing/2014/chartex" xmlns:cx1="http://schemas.microsoft.com/office/drawing/2015/9/8/chartex" xmlns:cx2="http://schemas.microsoft.com/office/drawing/2015/10/21/chartex" xmlns:cx3="http://schemas.microsoft.com/office/drawing/2016/5/9/chartex" xmlns:cx4="http://schemas.microsoft.com/office/drawing/2016/5/10/chartex" xmlns:cx5="http://schemas.microsoft.com/office/drawing/2016/5/11/chartex" xmlns:cx6="http://schemas.microsoft.com/office/drawing/2016/5/12/chartex" xmlns:cx7="http://schemas.microsoft.com/office/drawing/2016/5/13/chartex" xmlns:cx8="http://schemas.microsoft.com/office/drawing/2016/5/14/chartex" xmlns:mc="http://schemas.openxmlformats.org/markup-compatibility/2006" xmlns:aink="http://schemas.microsoft.com/office/drawing/2016/ink" xmlns:am3d="http://schemas.microsoft.com/office/drawing/2017/model3d" xmlns:o="urn:schemas-microsoft-com:office:office" xmlns:oel="http://schemas.microsoft.com/office/2019/extlst" xmlns:r="http://schemas.openxmlformats.org/officeDocument/2006/relationships" xmlns:m="http://schemas.openxmlformats.org/officeDocument/2006/math" xmlns:v="urn:schemas-microsoft-com:vml" xmlns:wp14="http://schemas.microsoft.com/office/word/2010/wordprocessingDrawing" xmlns:wp="http://schemas.openxmlformats.org/drawingml/2006/wordprocessingDrawing" xmlns:w10="urn:schemas-microsoft-com:office:word" xmlns:w="http://schemas.openxmlformats.org/wordprocessingml/2006/main" xmlns:w14="http://schemas.microsoft.com/office/word/2010/wordml" xmlns:w15="http://schemas.microsoft.com/office/word/2012/wordml" xmlns:w16cex="http://schemas.microsoft.com/office/word/2018/wordml/cex" xmlns:w16cid="http://schemas.microsoft.com/office/word/2016/wordml/cid" xmlns:w16="http://schemas.microsoft.com/office/word/2018/wordml" xmlns:w16sdtdh="http://schemas.microsoft.com/office/word/2020/wordml/sdtdatahash" xmlns:w16se="http://schemas.microsoft.com/office/word/2015/wordml/symex" xmlns:wpg="http://schemas.microsoft.com/office/word/2010/wordprocessingGroup" xmlns:wpi="http://schemas.microsoft.com/office/word/2010/wordprocessingInk" xmlns:wne="http://schemas.microsoft.com/office/word/2006/wordml" xmlns:wps="http://schemas.microsoft.com/office/word/2010/wordprocessingShape" mc:Ignorable="w14 w15 w16se w16cid w16 w16cex w16sdtdh wp14">
   <w:footnote w:type="separator" w:id="-1">
     <w:p>
       <w:r>
@@ -7535,7 +5878,7 @@
 </file>
 
 <file path=word/numbering.xml><?xml version="1.0" encoding="utf-8"?>
-<w:numbering xmlns:wpc="http://schemas.microsoft.com/office/word/2010/wordprocessingCanvas" xmlns:cx="http://schemas.microsoft.com/office/drawing/2014/chartex" xmlns:cx1="http://schemas.microsoft.com/office/drawing/2015/9/8/chartex" xmlns:cx2="http://schemas.microsoft.com/office/drawing/2015/10/21/chartex" xmlns:cx3="http://schemas.microsoft.com/office/drawing/2016/5/9/chartex" xmlns:cx4="http://schemas.microsoft.com/office/drawing/2016/5/10/chartex" xmlns:cx5="http://schemas.microsoft.com/office/drawing/2016/5/11/chartex" xmlns:cx6="http://schemas.microsoft.com/office/drawing/2016/5/12/chartex" xmlns:cx7="http://schemas.microsoft.com/office/drawing/2016/5/13/chartex" xmlns:cx8="http://schemas.microsoft.com/office/drawing/2016/5/14/chartex" xmlns:mc="http://schemas.openxmlformats.org/markup-compatibility/2006" xmlns:aink="http://schemas.microsoft.com/office/drawing/2016/ink" xmlns:am3d="http://schemas.microsoft.com/office/drawing/2017/model3d" xmlns:o="urn:schemas-microsoft-com:office:office" xmlns:r="http://schemas.openxmlformats.org/officeDocument/2006/relationships" xmlns:m="http://schemas.openxmlformats.org/officeDocument/2006/math" xmlns:v="urn:schemas-microsoft-com:vml" xmlns:wp14="http://schemas.microsoft.com/office/word/2010/wordprocessingDrawing" xmlns:wp="http://schemas.openxmlformats.org/drawingml/2006/wordprocessingDrawing" xmlns:w10="urn:schemas-microsoft-com:office:word" xmlns:w="http://schemas.openxmlformats.org/wordprocessingml/2006/main" xmlns:w14="http://schemas.microsoft.com/office/word/2010/wordml" xmlns:w15="http://schemas.microsoft.com/office/word/2012/wordml" xmlns:w16cex="http://schemas.microsoft.com/office/word/2018/wordml/cex" xmlns:w16cid="http://schemas.microsoft.com/office/word/2016/wordml/cid" xmlns:w16="http://schemas.microsoft.com/office/word/2018/wordml" xmlns:w16sdtdh="http://schemas.microsoft.com/office/word/2020/wordml/sdtdatahash" xmlns:w16se="http://schemas.microsoft.com/office/word/2015/wordml/symex" xmlns:wpg="http://schemas.microsoft.com/office/word/2010/wordprocessingGroup" xmlns:wpi="http://schemas.microsoft.com/office/word/2010/wordprocessingInk" xmlns:wne="http://schemas.microsoft.com/office/word/2006/wordml" xmlns:wps="http://schemas.microsoft.com/office/word/2010/wordprocessingShape" mc:Ignorable="w14 w15 w16se w16cid w16 w16cex w16sdtdh wp14">
+<w:numbering xmlns:wpc="http://schemas.microsoft.com/office/word/2010/wordprocessingCanvas" xmlns:cx="http://schemas.microsoft.com/office/drawing/2014/chartex" xmlns:cx1="http://schemas.microsoft.com/office/drawing/2015/9/8/chartex" xmlns:cx2="http://schemas.microsoft.com/office/drawing/2015/10/21/chartex" xmlns:cx3="http://schemas.microsoft.com/office/drawing/2016/5/9/chartex" xmlns:cx4="http://schemas.microsoft.com/office/drawing/2016/5/10/chartex" xmlns:cx5="http://schemas.microsoft.com/office/drawing/2016/5/11/chartex" xmlns:cx6="http://schemas.microsoft.com/office/drawing/2016/5/12/chartex" xmlns:cx7="http://schemas.microsoft.com/office/drawing/2016/5/13/chartex" xmlns:cx8="http://schemas.microsoft.com/office/drawing/2016/5/14/chartex" xmlns:mc="http://schemas.openxmlformats.org/markup-compatibility/2006" xmlns:aink="http://schemas.microsoft.com/office/drawing/2016/ink" xmlns:am3d="http://schemas.microsoft.com/office/drawing/2017/model3d" xmlns:o="urn:schemas-microsoft-com:office:office" xmlns:oel="http://schemas.microsoft.com/office/2019/extlst" xmlns:r="http://schemas.openxmlformats.org/officeDocument/2006/relationships" xmlns:m="http://schemas.openxmlformats.org/officeDocument/2006/math" xmlns:v="urn:schemas-microsoft-com:vml" xmlns:wp14="http://schemas.microsoft.com/office/word/2010/wordprocessingDrawing" xmlns:wp="http://schemas.openxmlformats.org/drawingml/2006/wordprocessingDrawing" xmlns:w10="urn:schemas-microsoft-com:office:word" xmlns:w="http://schemas.openxmlformats.org/wordprocessingml/2006/main" xmlns:w14="http://schemas.microsoft.com/office/word/2010/wordml" xmlns:w15="http://schemas.microsoft.com/office/word/2012/wordml" xmlns:w16cex="http://schemas.microsoft.com/office/word/2018/wordml/cex" xmlns:w16cid="http://schemas.microsoft.com/office/word/2016/wordml/cid" xmlns:w16="http://schemas.microsoft.com/office/word/2018/wordml" xmlns:w16sdtdh="http://schemas.microsoft.com/office/word/2020/wordml/sdtdatahash" xmlns:w16se="http://schemas.microsoft.com/office/word/2015/wordml/symex" xmlns:wpg="http://schemas.microsoft.com/office/word/2010/wordprocessingGroup" xmlns:wpi="http://schemas.microsoft.com/office/word/2010/wordprocessingInk" xmlns:wne="http://schemas.microsoft.com/office/word/2006/wordml" xmlns:wps="http://schemas.microsoft.com/office/word/2010/wordprocessingShape" mc:Ignorable="w14 w15 w16se w16cid w16 w16cex w16sdtdh wp14">
   <w:abstractNum w:abstractNumId="0" w15:restartNumberingAfterBreak="0">
     <w:nsid w:val="036C7ED4"/>
     <w:multiLevelType w:val="multilevel"/>
@@ -7658,7 +6001,7 @@
       </w:pPr>
     </w:lvl>
   </w:abstractNum>
-  <w:num w:numId="1">
+  <w:num w:numId="1" w16cid:durableId="700856669">
     <w:abstractNumId w:val="0"/>
   </w:num>
 </w:numbering>
@@ -8428,6 +6771,7 @@
     </w:pPr>
     <w:rPr>
       <w:rFonts w:cs="Lohit Devanagari"/>
+      <w:lang/>
     </w:rPr>
   </w:style>
   <w:style w:type="paragraph" w:customStyle="1" w:styleId="HeaderandFooter">

</xml_diff>